<commit_message>
Fix elapsed time in class Person (#1)
</commit_message>
<xml_diff>
--- a/LAB1_Monitoring/doc/Aubert_HeArc_Rapport.docx
+++ b/LAB1_Monitoring/doc/Aubert_HeArc_Rapport.docx
@@ -267,16 +267,8 @@
               <w:rPr>
                 <w:b/>
               </w:rPr>
-              <w:t xml:space="preserve">Aïcha </w:t>
-            </w:r>
-            <w:proofErr w:type="spellStart"/>
-            <w:r>
-              <w:rPr>
-                <w:b/>
-              </w:rPr>
-              <w:t>Rizzotti</w:t>
-            </w:r>
-            <w:proofErr w:type="spellEnd"/>
+              <w:t>Aïcha Rizzotti</w:t>
+            </w:r>
           </w:p>
           <w:p>
             <w:pPr>
@@ -1966,7 +1958,6 @@
                 <w:bCs/>
               </w:rPr>
             </w:pPr>
-            <w:proofErr w:type="spellStart"/>
             <w:r>
               <w:rPr>
                 <w:b/>
@@ -1974,7 +1965,6 @@
               </w:rPr>
               <w:t>Database</w:t>
             </w:r>
-            <w:proofErr w:type="spellEnd"/>
           </w:p>
         </w:tc>
         <w:tc>
@@ -2078,15 +2068,7 @@
               <w:spacing w:before="120" w:after="120"/>
             </w:pPr>
             <w:r>
-              <w:t xml:space="preserve">Une classe qui représente le thread principal gérant le bon déroulement et le démarrage de l'application, avec une </w:t>
-            </w:r>
-            <w:proofErr w:type="spellStart"/>
-            <w:r>
-              <w:t>FutureTask</w:t>
-            </w:r>
-            <w:proofErr w:type="spellEnd"/>
-            <w:r>
-              <w:t xml:space="preserve"> contenant le déroulement du programme pouvant être arrêté sur demande, et une méthode pour générer une population de personnes avec des propriétés aléatoires et attribuer à chacune un document aléatoire de la base de données.</w:t>
+              <w:t>Une classe qui représente le thread principal gérant le bon déroulement et le démarrage de l'application, avec une FutureTask contenant le déroulement du programme pouvant être arrêté sur demande, et une méthode pour générer une population de personnes avec des propriétés aléatoires et attribuer à chacune un document aléatoire de la base de données.</w:t>
             </w:r>
           </w:p>
         </w:tc>
@@ -2114,21 +2096,7 @@
                 <w:b/>
                 <w:bCs/>
               </w:rPr>
-              <w:t>Paradigme</w:t>
-            </w:r>
-            <w:r>
-              <w:rPr>
-                <w:b/>
-                <w:bCs/>
-              </w:rPr>
-              <w:t xml:space="preserve"> </w:t>
-            </w:r>
-            <w:r>
-              <w:rPr>
-                <w:b/>
-                <w:bCs/>
-              </w:rPr>
-              <w:t>Lecteurs-Rédacteur</w:t>
+              <w:t>Paradigme Lecteurs-Rédacteur</w:t>
             </w:r>
           </w:p>
         </w:tc>
@@ -2189,23 +2157,7 @@
               <w:spacing w:before="120" w:after="120"/>
             </w:pPr>
             <w:r>
-              <w:t xml:space="preserve">Une classe qui représente à la fois les lecteurs et les rédacteurs, implémente l'interface </w:t>
-            </w:r>
-            <w:proofErr w:type="spellStart"/>
-            <w:r>
-              <w:t>Runnable</w:t>
-            </w:r>
-            <w:proofErr w:type="spellEnd"/>
-            <w:r>
-              <w:t xml:space="preserve"> pour être exécutée comme un thread, et offre des méthodes pour gérer l'activité du thread, la pause et la reprise du </w:t>
-            </w:r>
-            <w:proofErr w:type="spellStart"/>
-            <w:r>
-              <w:t>timer</w:t>
-            </w:r>
-            <w:proofErr w:type="spellEnd"/>
-            <w:r>
-              <w:t>, et le temps passé à traiter le document.</w:t>
+              <w:t>Une classe qui représente à la fois les lecteurs et les rédacteurs, implémente l'interface Runnable pour être exécutée comme un thread, et offre des méthodes pour gérer l'activité du thread, la pause et la reprise du timer, et le temps passé à traiter le document.</w:t>
             </w:r>
           </w:p>
         </w:tc>
@@ -2227,7 +2179,6 @@
                 <w:bCs/>
               </w:rPr>
             </w:pPr>
-            <w:proofErr w:type="spellStart"/>
             <w:r>
               <w:rPr>
                 <w:b/>
@@ -2235,7 +2186,6 @@
               </w:rPr>
               <w:t>ReentrantReadWriteLock</w:t>
             </w:r>
-            <w:proofErr w:type="spellEnd"/>
           </w:p>
         </w:tc>
         <w:tc>
@@ -2317,7 +2267,6 @@
                 <w:bCs/>
               </w:rPr>
             </w:pPr>
-            <w:proofErr w:type="spellStart"/>
             <w:r>
               <w:rPr>
                 <w:b/>
@@ -2325,7 +2274,6 @@
               </w:rPr>
               <w:t>Timer</w:t>
             </w:r>
-            <w:proofErr w:type="spellEnd"/>
           </w:p>
         </w:tc>
         <w:tc>
@@ -2363,7 +2311,6 @@
                 <w:bCs/>
               </w:rPr>
             </w:pPr>
-            <w:proofErr w:type="spellStart"/>
             <w:r>
               <w:rPr>
                 <w:b/>
@@ -2371,7 +2318,6 @@
               </w:rPr>
               <w:t>WaitingLogger</w:t>
             </w:r>
-            <w:proofErr w:type="spellEnd"/>
           </w:p>
         </w:tc>
         <w:tc>
@@ -2435,15 +2381,7 @@
         <w:pStyle w:val="TexteFormel"/>
       </w:pPr>
       <w:r>
-        <w:t xml:space="preserve">Le monitoring de la concurrence est un enjeu majeur dans le développement d'applications multi-threadées en Java. Dans ce contexte, nous avons été chargés de concevoir un </w:t>
-      </w:r>
-      <w:proofErr w:type="spellStart"/>
-      <w:r>
-        <w:t>framework</w:t>
-      </w:r>
-      <w:proofErr w:type="spellEnd"/>
-      <w:r>
-        <w:t xml:space="preserve"> pour le monitoring des files d'attente sur les éléments de synchronisation, en utilisant le pattern Lecteurs-Rédacteurs. Ce rapport présente notre solution pour visualiser les files d'attente des différents objets de synchronisation, où des lecteurs et des rédacteurs partagent des documents.</w:t>
+        <w:t>Le monitoring de la concurrence est un enjeu majeur dans le développement d'applications multi-threadées en Java. Dans ce contexte, nous avons été chargés de concevoir un framework pour le monitoring des files d'attente sur les éléments de synchronisation, en utilisant le pattern Lecteurs-Rédacteurs. Ce rapport présente notre solution pour visualiser les files d'attente des différents objets de synchronisation, où des lecteurs et des rédacteurs partagent des documents.</w:t>
       </w:r>
     </w:p>
     <w:p>
@@ -2451,39 +2389,7 @@
         <w:pStyle w:val="TexteFormel"/>
       </w:pPr>
       <w:r>
-        <w:t xml:space="preserve">Nous utilisons la classe </w:t>
-      </w:r>
-      <w:proofErr w:type="spellStart"/>
-      <w:r>
-        <w:t>java.util.concurrent.locks.ReentrantReadWriteLock</w:t>
-      </w:r>
-      <w:proofErr w:type="spellEnd"/>
-      <w:r>
-        <w:t xml:space="preserve"> pour assurer l'accès concurrent aux documents. Notre solution s'appuie sur plusieurs classes déjà présentes dans les sources, telles que </w:t>
-      </w:r>
-      <w:proofErr w:type="spellStart"/>
-      <w:r>
-        <w:t>WaitingLogger</w:t>
-      </w:r>
-      <w:proofErr w:type="spellEnd"/>
-      <w:r>
-        <w:t xml:space="preserve">, </w:t>
-      </w:r>
-      <w:proofErr w:type="spellStart"/>
-      <w:r>
-        <w:t>Database</w:t>
-      </w:r>
-      <w:proofErr w:type="spellEnd"/>
-      <w:r>
-        <w:t xml:space="preserve">, Document, Person, </w:t>
-      </w:r>
-      <w:proofErr w:type="spellStart"/>
-      <w:r>
-        <w:t>Timer</w:t>
-      </w:r>
-      <w:proofErr w:type="spellEnd"/>
-      <w:r>
-        <w:t xml:space="preserve"> et Main, pour implémenter le monitoring de la concurrence de manière efficace.</w:t>
+        <w:t>Nous utilisons la classe java.util.concurrent.locks.ReentrantReadWriteLock pour assurer l'accès concurrent aux documents. Notre solution s'appuie sur plusieurs classes déjà présentes dans les sources, telles que WaitingLogger, Database, Document, Person, Timer et Main, pour implémenter le monitoring de la concurrence de manière efficace.</w:t>
       </w:r>
     </w:p>
     <w:p>
@@ -2504,12 +2410,96 @@
       <w:pPr>
         <w:pStyle w:val="TitrePrincipal"/>
       </w:pPr>
-      <w:bookmarkStart w:id="3" w:name="_Toc132732517"/>
       <w:r>
         <w:lastRenderedPageBreak/>
-        <w:t>Analyse</w:t>
+        <w:t>Structure du framework</w:t>
       </w:r>
-      <w:bookmarkEnd w:id="3"/>
+    </w:p>
+    <w:p>
+      <w:pPr>
+        <w:pStyle w:val="TitreSecondaire"/>
+      </w:pPr>
+      <w:r>
+        <w:t>Diagramme de classes</w:t>
+      </w:r>
+    </w:p>
+    <w:p>
+      <w:pPr>
+        <w:pStyle w:val="TexteFormel"/>
+      </w:pPr>
+    </w:p>
+    <w:p>
+      <w:pPr>
+        <w:pStyle w:val="TitreSecondaire"/>
+      </w:pPr>
+      <w:r>
+        <w:t>Classe Document</w:t>
+      </w:r>
+    </w:p>
+    <w:p>
+      <w:pPr>
+        <w:pStyle w:val="TexteFormel"/>
+      </w:pPr>
+    </w:p>
+    <w:p>
+      <w:pPr>
+        <w:pStyle w:val="TitreSecondaire"/>
+      </w:pPr>
+      <w:r>
+        <w:t>Classe Person</w:t>
+      </w:r>
+    </w:p>
+    <w:p>
+      <w:pPr>
+        <w:pStyle w:val="TexteFormel"/>
+      </w:pPr>
+    </w:p>
+    <w:p>
+      <w:pPr>
+        <w:pStyle w:val="TitreSecondaire"/>
+      </w:pPr>
+      <w:r>
+        <w:t>Classe Timer</w:t>
+      </w:r>
+    </w:p>
+    <w:p>
+      <w:pPr>
+        <w:pStyle w:val="TexteFormel"/>
+      </w:pPr>
+    </w:p>
+    <w:p>
+      <w:pPr>
+        <w:pStyle w:val="TitreSecondaire"/>
+      </w:pPr>
+      <w:r>
+        <w:t>Classe Log</w:t>
+      </w:r>
+    </w:p>
+    <w:p>
+      <w:pPr>
+        <w:pStyle w:val="TexteFormel"/>
+      </w:pPr>
+    </w:p>
+    <w:p>
+      <w:pPr>
+        <w:pStyle w:val="TitreSecondaire"/>
+      </w:pPr>
+      <w:r>
+        <w:t>Classe WaitingLogger</w:t>
+      </w:r>
+    </w:p>
+    <w:p>
+      <w:pPr>
+        <w:pStyle w:val="TexteFormel"/>
+      </w:pPr>
+    </w:p>
+    <w:p>
+      <w:pPr>
+        <w:pStyle w:val="TitreSecondaire"/>
+      </w:pPr>
+      <w:r>
+        <w:t>Déroulement du programme</w:t>
+      </w:r>
     </w:p>
     <w:p>
       <w:pPr>
@@ -2530,46 +2520,12 @@
       <w:pPr>
         <w:pStyle w:val="TitrePrincipal"/>
       </w:pPr>
-      <w:bookmarkStart w:id="4" w:name="_Toc93417074"/>
-      <w:bookmarkStart w:id="5" w:name="_Toc132732518"/>
-      <w:r>
-        <w:lastRenderedPageBreak/>
-        <w:t>Conception</w:t>
-      </w:r>
-      <w:bookmarkEnd w:id="4"/>
-      <w:bookmarkEnd w:id="5"/>
-    </w:p>
-    <w:p>
-      <w:pPr>
-        <w:pStyle w:val="TexteFormel"/>
-      </w:pPr>
-    </w:p>
-    <w:p>
-      <w:pPr>
-        <w:pStyle w:val="TitrePrincipal"/>
-      </w:pPr>
-      <w:bookmarkStart w:id="6" w:name="_Toc132732519"/>
-      <w:r>
-        <w:lastRenderedPageBreak/>
-        <w:t>Réalisation</w:t>
-      </w:r>
-      <w:bookmarkEnd w:id="6"/>
-    </w:p>
-    <w:p>
-      <w:pPr>
-        <w:pStyle w:val="TexteFormel"/>
-      </w:pPr>
-    </w:p>
-    <w:p>
-      <w:pPr>
-        <w:pStyle w:val="TitrePrincipal"/>
-      </w:pPr>
-      <w:bookmarkStart w:id="7" w:name="_Toc132732520"/>
+      <w:bookmarkStart w:id="3" w:name="_Toc132732520"/>
       <w:r>
         <w:lastRenderedPageBreak/>
         <w:t>Résultats</w:t>
       </w:r>
-      <w:bookmarkEnd w:id="7"/>
+      <w:bookmarkEnd w:id="3"/>
     </w:p>
     <w:p>
       <w:pPr>
@@ -2591,12 +2547,12 @@
       <w:pPr>
         <w:pStyle w:val="TitrePrincipal"/>
       </w:pPr>
-      <w:bookmarkStart w:id="8" w:name="_Toc132732521"/>
+      <w:bookmarkStart w:id="4" w:name="_Toc132732521"/>
       <w:r>
         <w:lastRenderedPageBreak/>
         <w:t>Limitations et perspectives</w:t>
       </w:r>
-      <w:bookmarkEnd w:id="8"/>
+      <w:bookmarkEnd w:id="4"/>
     </w:p>
     <w:p>
       <w:pPr>
@@ -2618,12 +2574,12 @@
       <w:pPr>
         <w:pStyle w:val="TitrePrincipal"/>
       </w:pPr>
-      <w:bookmarkStart w:id="9" w:name="_Toc132732522"/>
+      <w:bookmarkStart w:id="5" w:name="_Toc132732522"/>
       <w:r>
         <w:lastRenderedPageBreak/>
         <w:t>Conclusion</w:t>
       </w:r>
-      <w:bookmarkEnd w:id="9"/>
+      <w:bookmarkEnd w:id="5"/>
     </w:p>
     <w:p>
       <w:pPr>
@@ -2772,22 +2728,22 @@
       <w:pPr>
         <w:pStyle w:val="TitrePrincipal"/>
       </w:pPr>
-      <w:bookmarkStart w:id="10" w:name="_Toc132732523"/>
+      <w:bookmarkStart w:id="6" w:name="_Toc132732523"/>
       <w:r>
         <w:lastRenderedPageBreak/>
         <w:t>Annexes</w:t>
       </w:r>
-      <w:bookmarkEnd w:id="10"/>
+      <w:bookmarkEnd w:id="6"/>
     </w:p>
     <w:p>
       <w:pPr>
         <w:pStyle w:val="TitreSecondaire"/>
       </w:pPr>
-      <w:bookmarkStart w:id="11" w:name="_Toc132732524"/>
+      <w:bookmarkStart w:id="7" w:name="_Toc132732524"/>
       <w:r>
         <w:t>Guide utilisateur</w:t>
       </w:r>
-      <w:bookmarkEnd w:id="11"/>
+      <w:bookmarkEnd w:id="7"/>
     </w:p>
     <w:p>
       <w:pPr>
@@ -2808,12 +2764,17 @@
       <w:pPr>
         <w:pStyle w:val="TitreSecondaire"/>
       </w:pPr>
-      <w:bookmarkStart w:id="12" w:name="_Toc132732525"/>
+      <w:bookmarkStart w:id="8" w:name="_Toc132732525"/>
       <w:r>
         <w:lastRenderedPageBreak/>
         <w:t>Cahier des charges</w:t>
       </w:r>
-      <w:bookmarkEnd w:id="12"/>
+      <w:bookmarkEnd w:id="8"/>
+    </w:p>
+    <w:p>
+      <w:pPr>
+        <w:pStyle w:val="TexteFormel"/>
+      </w:pPr>
     </w:p>
     <w:p>
       <w:pPr>
@@ -2829,12 +2790,12 @@
       <w:pPr>
         <w:pStyle w:val="TitreSecondaire"/>
       </w:pPr>
-      <w:bookmarkStart w:id="13" w:name="_Toc132732526"/>
+      <w:bookmarkStart w:id="9" w:name="_Toc132732526"/>
       <w:r>
         <w:lastRenderedPageBreak/>
         <w:t>Table des illustrations</w:t>
       </w:r>
-      <w:bookmarkEnd w:id="13"/>
+      <w:bookmarkEnd w:id="9"/>
     </w:p>
     <w:p>
       <w:pPr>
@@ -2870,22 +2831,22 @@
       <w:pPr>
         <w:pStyle w:val="TitreSecondaire"/>
       </w:pPr>
-      <w:bookmarkStart w:id="14" w:name="_Toc132732527"/>
+      <w:bookmarkStart w:id="10" w:name="_Toc132732527"/>
       <w:r>
         <w:lastRenderedPageBreak/>
         <w:t>Bibliographies et références</w:t>
       </w:r>
-      <w:bookmarkEnd w:id="14"/>
+      <w:bookmarkEnd w:id="10"/>
     </w:p>
     <w:p>
       <w:pPr>
         <w:pStyle w:val="Titre3"/>
       </w:pPr>
-      <w:bookmarkStart w:id="15" w:name="_Toc132732528"/>
+      <w:bookmarkStart w:id="11" w:name="_Toc132732528"/>
       <w:r>
         <w:t>Sites Web</w:t>
       </w:r>
-      <w:bookmarkEnd w:id="15"/>
+      <w:bookmarkEnd w:id="11"/>
     </w:p>
     <w:p>
       <w:pPr>
@@ -2900,14 +2861,14 @@
           <w:lang w:val="en-US"/>
         </w:rPr>
       </w:pPr>
-      <w:bookmarkStart w:id="16" w:name="_Toc132732529"/>
+      <w:bookmarkStart w:id="12" w:name="_Toc132732529"/>
       <w:r>
         <w:rPr>
           <w:lang w:val="en-US"/>
         </w:rPr>
         <w:t>Livres</w:t>
       </w:r>
-      <w:bookmarkEnd w:id="16"/>
+      <w:bookmarkEnd w:id="12"/>
     </w:p>
     <w:p>
       <w:pPr>
@@ -2924,16 +2885,14 @@
           <w:lang w:val="en-US"/>
         </w:rPr>
       </w:pPr>
-      <w:bookmarkStart w:id="17" w:name="_Toc132732530"/>
-      <w:proofErr w:type="spellStart"/>
+      <w:bookmarkStart w:id="13" w:name="_Toc132732530"/>
       <w:r>
         <w:rPr>
           <w:lang w:val="en-US"/>
         </w:rPr>
         <w:t>Autres</w:t>
       </w:r>
-      <w:bookmarkEnd w:id="17"/>
-      <w:proofErr w:type="spellEnd"/>
+      <w:bookmarkEnd w:id="13"/>
     </w:p>
     <w:sectPr>
       <w:footerReference w:type="even" r:id="rId17"/>
@@ -3043,7 +3002,7 @@
         <w:rPr>
           <w:noProof/>
         </w:rPr>
-        <w:instrText>16</w:instrText>
+        <w:instrText>14</w:instrText>
       </w:r>
     </w:fldSimple>
     <w:r>
@@ -3059,7 +3018,7 @@
       <w:rPr>
         <w:noProof/>
       </w:rPr>
-      <w:t>10</w:t>
+      <w:t>8</w:t>
     </w:r>
     <w:r>
       <w:fldChar w:fldCharType="end"/>
@@ -3122,7 +3081,7 @@
         <w:rPr>
           <w:noProof/>
         </w:rPr>
-        <w:instrText>16</w:instrText>
+        <w:instrText>14</w:instrText>
       </w:r>
     </w:fldSimple>
     <w:r>
@@ -3135,7 +3094,7 @@
       <w:rPr>
         <w:noProof/>
       </w:rPr>
-      <w:t>11</w:t>
+      <w:t>9</w:t>
     </w:r>
     <w:r>
       <w:fldChar w:fldCharType="end"/>

</xml_diff>

<commit_message>
Update report + Add jar
</commit_message>
<xml_diff>
--- a/LAB1_Monitoring/doc/Aubert_HeArc_Rapport.docx
+++ b/LAB1_Monitoring/doc/Aubert_HeArc_Rapport.docx
@@ -9,7 +9,15 @@
         <w:jc w:val="center"/>
       </w:pPr>
       <w:r>
-        <w:t>3259.1 Paradigmes de program. avancés II</w:t>
+        <w:t xml:space="preserve">3259.1 Paradigmes de program. </w:t>
+      </w:r>
+      <w:proofErr w:type="gramStart"/>
+      <w:r>
+        <w:t>avancés</w:t>
+      </w:r>
+      <w:proofErr w:type="gramEnd"/>
+      <w:r>
+        <w:t xml:space="preserve"> II</w:t>
       </w:r>
       <w:r>
         <w:t>–</w:t>
@@ -267,8 +275,16 @@
               <w:rPr>
                 <w:b/>
               </w:rPr>
-              <w:t>Aïcha Rizzotti</w:t>
-            </w:r>
+              <w:t xml:space="preserve">Aïcha </w:t>
+            </w:r>
+            <w:proofErr w:type="spellStart"/>
+            <w:r>
+              <w:rPr>
+                <w:b/>
+              </w:rPr>
+              <w:t>Rizzotti</w:t>
+            </w:r>
+            <w:proofErr w:type="spellEnd"/>
           </w:p>
           <w:p>
             <w:pPr>
@@ -1958,6 +1974,7 @@
                 <w:bCs/>
               </w:rPr>
             </w:pPr>
+            <w:proofErr w:type="spellStart"/>
             <w:r>
               <w:rPr>
                 <w:b/>
@@ -1965,6 +1982,7 @@
               </w:rPr>
               <w:t>Database</w:t>
             </w:r>
+            <w:proofErr w:type="spellEnd"/>
           </w:p>
         </w:tc>
         <w:tc>
@@ -2068,7 +2086,15 @@
               <w:spacing w:before="120" w:after="120"/>
             </w:pPr>
             <w:r>
-              <w:t>Une classe qui représente le thread principal gérant le bon déroulement et le démarrage de l'application, avec une FutureTask contenant le déroulement du programme pouvant être arrêté sur demande, et une méthode pour générer une population de personnes avec des propriétés aléatoires et attribuer à chacune un document aléatoire de la base de données.</w:t>
+              <w:t xml:space="preserve">Une classe qui représente le thread principal gérant le bon déroulement et le démarrage de l'application, avec une </w:t>
+            </w:r>
+            <w:proofErr w:type="spellStart"/>
+            <w:r>
+              <w:t>FutureTask</w:t>
+            </w:r>
+            <w:proofErr w:type="spellEnd"/>
+            <w:r>
+              <w:t xml:space="preserve"> contenant le déroulement du programme pouvant être arrêté sur demande, et une méthode pour générer une population de personnes avec des propriétés aléatoires et attribuer à chacune un document aléatoire de la base de données.</w:t>
             </w:r>
           </w:p>
         </w:tc>
@@ -2157,7 +2183,23 @@
               <w:spacing w:before="120" w:after="120"/>
             </w:pPr>
             <w:r>
-              <w:t>Une classe qui représente à la fois les lecteurs et les rédacteurs, implémente l'interface Runnable pour être exécutée comme un thread, et offre des méthodes pour gérer l'activité du thread, la pause et la reprise du timer, et le temps passé à traiter le document.</w:t>
+              <w:t xml:space="preserve">Une classe qui représente à la fois les lecteurs et les rédacteurs, implémente l'interface </w:t>
+            </w:r>
+            <w:proofErr w:type="spellStart"/>
+            <w:r>
+              <w:t>Runnable</w:t>
+            </w:r>
+            <w:proofErr w:type="spellEnd"/>
+            <w:r>
+              <w:t xml:space="preserve"> pour être exécutée comme un thread, et offre des méthodes pour gérer l'activité du thread, la pause et la reprise du </w:t>
+            </w:r>
+            <w:proofErr w:type="spellStart"/>
+            <w:r>
+              <w:t>timer</w:t>
+            </w:r>
+            <w:proofErr w:type="spellEnd"/>
+            <w:r>
+              <w:t>, et le temps passé à traiter le document.</w:t>
             </w:r>
           </w:p>
         </w:tc>
@@ -2179,6 +2221,7 @@
                 <w:bCs/>
               </w:rPr>
             </w:pPr>
+            <w:proofErr w:type="spellStart"/>
             <w:r>
               <w:rPr>
                 <w:b/>
@@ -2186,6 +2229,7 @@
               </w:rPr>
               <w:t>ReentrantReadWriteLock</w:t>
             </w:r>
+            <w:proofErr w:type="spellEnd"/>
           </w:p>
         </w:tc>
         <w:tc>
@@ -2267,6 +2311,7 @@
                 <w:bCs/>
               </w:rPr>
             </w:pPr>
+            <w:proofErr w:type="spellStart"/>
             <w:r>
               <w:rPr>
                 <w:b/>
@@ -2274,6 +2319,7 @@
               </w:rPr>
               <w:t>Timer</w:t>
             </w:r>
+            <w:proofErr w:type="spellEnd"/>
           </w:p>
         </w:tc>
         <w:tc>
@@ -2311,6 +2357,7 @@
                 <w:bCs/>
               </w:rPr>
             </w:pPr>
+            <w:proofErr w:type="spellStart"/>
             <w:r>
               <w:rPr>
                 <w:b/>
@@ -2318,6 +2365,7 @@
               </w:rPr>
               <w:t>WaitingLogger</w:t>
             </w:r>
+            <w:proofErr w:type="spellEnd"/>
           </w:p>
         </w:tc>
         <w:tc>
@@ -2381,7 +2429,15 @@
         <w:pStyle w:val="TexteFormel"/>
       </w:pPr>
       <w:r>
-        <w:t>Le monitoring de la concurrence est un enjeu majeur dans le développement d'applications multi-threadées en Java. Dans ce contexte, nous avons été chargés de concevoir un framework pour le monitoring des files d'attente sur les éléments de synchronisation, en utilisant le pattern Lecteurs-Rédacteurs. Ce rapport présente notre solution pour visualiser les files d'attente des différents objets de synchronisation, où des lecteurs et des rédacteurs partagent des documents.</w:t>
+        <w:t xml:space="preserve">Le monitoring de la concurrence est un enjeu majeur dans le développement d'applications multi-threadées en Java. Dans ce contexte, nous avons été chargés de concevoir un </w:t>
+      </w:r>
+      <w:proofErr w:type="spellStart"/>
+      <w:r>
+        <w:t>framework</w:t>
+      </w:r>
+      <w:proofErr w:type="spellEnd"/>
+      <w:r>
+        <w:t xml:space="preserve"> pour le monitoring des files d'attente sur les éléments de synchronisation, en utilisant le pattern Lecteurs-Rédacteurs. Ce rapport présente notre solution pour visualiser les files d'attente des différents objets de synchronisation, où des lecteurs et des rédacteurs partagent des documents.</w:t>
       </w:r>
     </w:p>
     <w:p>
@@ -2389,7 +2445,44 @@
         <w:pStyle w:val="TexteFormel"/>
       </w:pPr>
       <w:r>
-        <w:t>Nous utilisons la classe java.util.concurrent.locks.ReentrantReadWriteLock pour assurer l'accès concurrent aux documents. Notre solution s'appuie sur plusieurs classes déjà présentes dans les sources, telles que WaitingLogger, Database, Document, Person, Timer et Main, pour implémenter le monitoring de la concurrence de manière efficace.</w:t>
+        <w:t xml:space="preserve">Nous utilisons la classe </w:t>
+      </w:r>
+      <w:proofErr w:type="spellStart"/>
+      <w:proofErr w:type="gramStart"/>
+      <w:r>
+        <w:t>java.util</w:t>
+      </w:r>
+      <w:proofErr w:type="gramEnd"/>
+      <w:r>
+        <w:t>.concurrent.locks.ReentrantReadWriteLock</w:t>
+      </w:r>
+      <w:proofErr w:type="spellEnd"/>
+      <w:r>
+        <w:t xml:space="preserve"> pour assurer l'accès concurrent aux documents. Notre solution s'appuie sur plusieurs classes déjà présentes dans les sources, telles que </w:t>
+      </w:r>
+      <w:proofErr w:type="spellStart"/>
+      <w:r>
+        <w:t>WaitingLogger</w:t>
+      </w:r>
+      <w:proofErr w:type="spellEnd"/>
+      <w:r>
+        <w:t xml:space="preserve">, </w:t>
+      </w:r>
+      <w:proofErr w:type="spellStart"/>
+      <w:r>
+        <w:t>Database</w:t>
+      </w:r>
+      <w:proofErr w:type="spellEnd"/>
+      <w:r>
+        <w:t xml:space="preserve">, Document, Person, </w:t>
+      </w:r>
+      <w:proofErr w:type="spellStart"/>
+      <w:r>
+        <w:t>Timer</w:t>
+      </w:r>
+      <w:proofErr w:type="spellEnd"/>
+      <w:r>
+        <w:t xml:space="preserve"> et Main, pour implémenter le monitoring de la concurrence de manière efficace.</w:t>
       </w:r>
     </w:p>
     <w:p>
@@ -2412,8 +2505,13 @@
       </w:pPr>
       <w:r>
         <w:lastRenderedPageBreak/>
-        <w:t>Structure du framework</w:t>
+        <w:t xml:space="preserve">Structure du </w:t>
       </w:r>
+      <w:proofErr w:type="spellStart"/>
+      <w:r>
+        <w:t>framework</w:t>
+      </w:r>
+      <w:proofErr w:type="spellEnd"/>
     </w:p>
     <w:p>
       <w:pPr>
@@ -2459,8 +2557,13 @@
         <w:pStyle w:val="TitreSecondaire"/>
       </w:pPr>
       <w:r>
-        <w:t>Classe Timer</w:t>
+        <w:t xml:space="preserve">Classe </w:t>
       </w:r>
+      <w:proofErr w:type="spellStart"/>
+      <w:r>
+        <w:t>Timer</w:t>
+      </w:r>
+      <w:proofErr w:type="spellEnd"/>
     </w:p>
     <w:p>
       <w:pPr>
@@ -2485,8 +2588,13 @@
         <w:pStyle w:val="TitreSecondaire"/>
       </w:pPr>
       <w:r>
-        <w:t>Classe WaitingLogger</w:t>
+        <w:t xml:space="preserve">Classe </w:t>
       </w:r>
+      <w:proofErr w:type="spellStart"/>
+      <w:r>
+        <w:t>WaitingLogger</w:t>
+      </w:r>
+      <w:proofErr w:type="spellEnd"/>
     </w:p>
     <w:p>
       <w:pPr>
@@ -2557,8 +2665,27 @@
     <w:p>
       <w:pPr>
         <w:pStyle w:val="TexteFormel"/>
-      </w:pPr>
+        <w:numPr>
+          <w:ilvl w:val="0"/>
+          <w:numId w:val="48"/>
+        </w:numPr>
+      </w:pPr>
+      <w:r>
+        <w:t>Les couleurs ne fonctionnent pas dans une invite de commande Windows (cmd)</w:t>
+      </w:r>
+      <w:r>
+        <w:t xml:space="preserve"> ou un prompt </w:t>
+      </w:r>
+      <w:proofErr w:type="spellStart"/>
+      <w:r>
+        <w:t>Powershell</w:t>
+      </w:r>
+      <w:proofErr w:type="spellEnd"/>
+      <w:r>
+        <w:t>,</w:t>
+      </w:r>
     </w:p>
+    <w:p/>
     <w:p>
       <w:pPr>
         <w:rPr>
@@ -2886,6 +3013,7 @@
         </w:rPr>
       </w:pPr>
       <w:bookmarkStart w:id="13" w:name="_Toc132732530"/>
+      <w:proofErr w:type="spellStart"/>
       <w:r>
         <w:rPr>
           <w:lang w:val="en-US"/>
@@ -2893,6 +3021,7 @@
         <w:t>Autres</w:t>
       </w:r>
       <w:bookmarkEnd w:id="13"/>
+      <w:proofErr w:type="spellEnd"/>
     </w:p>
     <w:sectPr>
       <w:footerReference w:type="even" r:id="rId17"/>
@@ -3839,6 +3968,119 @@
     </w:lvl>
   </w:abstractNum>
   <w:abstractNum w:abstractNumId="3" w15:restartNumberingAfterBreak="0">
+    <w:nsid w:val="063714A9"/>
+    <w:multiLevelType w:val="hybridMultilevel"/>
+    <w:tmpl w:val="A33E316A"/>
+    <w:lvl w:ilvl="0" w:tplc="100C0001">
+      <w:start w:val="1"/>
+      <w:numFmt w:val="bullet"/>
+      <w:lvlText w:val=""/>
+      <w:lvlJc w:val="left"/>
+      <w:pPr>
+        <w:ind w:left="720" w:hanging="360"/>
+      </w:pPr>
+      <w:rPr>
+        <w:rFonts w:ascii="Symbol" w:hAnsi="Symbol" w:hint="default"/>
+      </w:rPr>
+    </w:lvl>
+    <w:lvl w:ilvl="1" w:tplc="100C0003" w:tentative="1">
+      <w:start w:val="1"/>
+      <w:numFmt w:val="bullet"/>
+      <w:lvlText w:val="o"/>
+      <w:lvlJc w:val="left"/>
+      <w:pPr>
+        <w:ind w:left="1440" w:hanging="360"/>
+      </w:pPr>
+      <w:rPr>
+        <w:rFonts w:ascii="Courier New" w:hAnsi="Courier New" w:cs="Courier New" w:hint="default"/>
+      </w:rPr>
+    </w:lvl>
+    <w:lvl w:ilvl="2" w:tplc="100C0005" w:tentative="1">
+      <w:start w:val="1"/>
+      <w:numFmt w:val="bullet"/>
+      <w:lvlText w:val=""/>
+      <w:lvlJc w:val="left"/>
+      <w:pPr>
+        <w:ind w:left="2160" w:hanging="360"/>
+      </w:pPr>
+      <w:rPr>
+        <w:rFonts w:ascii="Wingdings" w:hAnsi="Wingdings" w:hint="default"/>
+      </w:rPr>
+    </w:lvl>
+    <w:lvl w:ilvl="3" w:tplc="100C0001" w:tentative="1">
+      <w:start w:val="1"/>
+      <w:numFmt w:val="bullet"/>
+      <w:lvlText w:val=""/>
+      <w:lvlJc w:val="left"/>
+      <w:pPr>
+        <w:ind w:left="2880" w:hanging="360"/>
+      </w:pPr>
+      <w:rPr>
+        <w:rFonts w:ascii="Symbol" w:hAnsi="Symbol" w:hint="default"/>
+      </w:rPr>
+    </w:lvl>
+    <w:lvl w:ilvl="4" w:tplc="100C0003" w:tentative="1">
+      <w:start w:val="1"/>
+      <w:numFmt w:val="bullet"/>
+      <w:lvlText w:val="o"/>
+      <w:lvlJc w:val="left"/>
+      <w:pPr>
+        <w:ind w:left="3600" w:hanging="360"/>
+      </w:pPr>
+      <w:rPr>
+        <w:rFonts w:ascii="Courier New" w:hAnsi="Courier New" w:cs="Courier New" w:hint="default"/>
+      </w:rPr>
+    </w:lvl>
+    <w:lvl w:ilvl="5" w:tplc="100C0005" w:tentative="1">
+      <w:start w:val="1"/>
+      <w:numFmt w:val="bullet"/>
+      <w:lvlText w:val=""/>
+      <w:lvlJc w:val="left"/>
+      <w:pPr>
+        <w:ind w:left="4320" w:hanging="360"/>
+      </w:pPr>
+      <w:rPr>
+        <w:rFonts w:ascii="Wingdings" w:hAnsi="Wingdings" w:hint="default"/>
+      </w:rPr>
+    </w:lvl>
+    <w:lvl w:ilvl="6" w:tplc="100C0001" w:tentative="1">
+      <w:start w:val="1"/>
+      <w:numFmt w:val="bullet"/>
+      <w:lvlText w:val=""/>
+      <w:lvlJc w:val="left"/>
+      <w:pPr>
+        <w:ind w:left="5040" w:hanging="360"/>
+      </w:pPr>
+      <w:rPr>
+        <w:rFonts w:ascii="Symbol" w:hAnsi="Symbol" w:hint="default"/>
+      </w:rPr>
+    </w:lvl>
+    <w:lvl w:ilvl="7" w:tplc="100C0003" w:tentative="1">
+      <w:start w:val="1"/>
+      <w:numFmt w:val="bullet"/>
+      <w:lvlText w:val="o"/>
+      <w:lvlJc w:val="left"/>
+      <w:pPr>
+        <w:ind w:left="5760" w:hanging="360"/>
+      </w:pPr>
+      <w:rPr>
+        <w:rFonts w:ascii="Courier New" w:hAnsi="Courier New" w:cs="Courier New" w:hint="default"/>
+      </w:rPr>
+    </w:lvl>
+    <w:lvl w:ilvl="8" w:tplc="100C0005" w:tentative="1">
+      <w:start w:val="1"/>
+      <w:numFmt w:val="bullet"/>
+      <w:lvlText w:val=""/>
+      <w:lvlJc w:val="left"/>
+      <w:pPr>
+        <w:ind w:left="6480" w:hanging="360"/>
+      </w:pPr>
+      <w:rPr>
+        <w:rFonts w:ascii="Wingdings" w:hAnsi="Wingdings" w:hint="default"/>
+      </w:rPr>
+    </w:lvl>
+  </w:abstractNum>
+  <w:abstractNum w:abstractNumId="4" w15:restartNumberingAfterBreak="0">
     <w:nsid w:val="07AE5BED"/>
     <w:multiLevelType w:val="hybridMultilevel"/>
     <w:tmpl w:val="A8CAF46A"/>
@@ -3951,7 +4193,7 @@
       </w:rPr>
     </w:lvl>
   </w:abstractNum>
-  <w:abstractNum w:abstractNumId="4" w15:restartNumberingAfterBreak="0">
+  <w:abstractNum w:abstractNumId="5" w15:restartNumberingAfterBreak="0">
     <w:nsid w:val="09A23F58"/>
     <w:multiLevelType w:val="hybridMultilevel"/>
     <w:tmpl w:val="9D6268B0"/>
@@ -4064,7 +4306,7 @@
       </w:rPr>
     </w:lvl>
   </w:abstractNum>
-  <w:abstractNum w:abstractNumId="5" w15:restartNumberingAfterBreak="0">
+  <w:abstractNum w:abstractNumId="6" w15:restartNumberingAfterBreak="0">
     <w:nsid w:val="0A22796D"/>
     <w:multiLevelType w:val="hybridMultilevel"/>
     <w:tmpl w:val="2736C89A"/>
@@ -4177,7 +4419,7 @@
       </w:rPr>
     </w:lvl>
   </w:abstractNum>
-  <w:abstractNum w:abstractNumId="6" w15:restartNumberingAfterBreak="0">
+  <w:abstractNum w:abstractNumId="7" w15:restartNumberingAfterBreak="0">
     <w:nsid w:val="0F21129A"/>
     <w:multiLevelType w:val="multilevel"/>
     <w:tmpl w:val="A384AD6A"/>
@@ -4290,7 +4532,7 @@
       </w:pPr>
     </w:lvl>
   </w:abstractNum>
-  <w:abstractNum w:abstractNumId="7" w15:restartNumberingAfterBreak="0">
+  <w:abstractNum w:abstractNumId="8" w15:restartNumberingAfterBreak="0">
     <w:nsid w:val="10C22347"/>
     <w:multiLevelType w:val="multilevel"/>
     <w:tmpl w:val="45986A1E"/>
@@ -4395,7 +4637,7 @@
       </w:pPr>
     </w:lvl>
   </w:abstractNum>
-  <w:abstractNum w:abstractNumId="8" w15:restartNumberingAfterBreak="0">
+  <w:abstractNum w:abstractNumId="9" w15:restartNumberingAfterBreak="0">
     <w:nsid w:val="13BC40EB"/>
     <w:multiLevelType w:val="multilevel"/>
     <w:tmpl w:val="520E6CBA"/>
@@ -4500,7 +4742,7 @@
       </w:pPr>
     </w:lvl>
   </w:abstractNum>
-  <w:abstractNum w:abstractNumId="9" w15:restartNumberingAfterBreak="0">
+  <w:abstractNum w:abstractNumId="10" w15:restartNumberingAfterBreak="0">
     <w:nsid w:val="152F6B56"/>
     <w:multiLevelType w:val="hybridMultilevel"/>
     <w:tmpl w:val="049AD8EE"/>
@@ -4613,7 +4855,7 @@
       </w:rPr>
     </w:lvl>
   </w:abstractNum>
-  <w:abstractNum w:abstractNumId="10" w15:restartNumberingAfterBreak="0">
+  <w:abstractNum w:abstractNumId="11" w15:restartNumberingAfterBreak="0">
     <w:nsid w:val="1A277EF1"/>
     <w:multiLevelType w:val="multilevel"/>
     <w:tmpl w:val="72F80FF8"/>
@@ -4726,7 +4968,7 @@
       </w:pPr>
     </w:lvl>
   </w:abstractNum>
-  <w:abstractNum w:abstractNumId="11" w15:restartNumberingAfterBreak="0">
+  <w:abstractNum w:abstractNumId="12" w15:restartNumberingAfterBreak="0">
     <w:nsid w:val="1CCB4469"/>
     <w:multiLevelType w:val="hybridMultilevel"/>
     <w:tmpl w:val="64301980"/>
@@ -4839,7 +5081,7 @@
       </w:rPr>
     </w:lvl>
   </w:abstractNum>
-  <w:abstractNum w:abstractNumId="12" w15:restartNumberingAfterBreak="0">
+  <w:abstractNum w:abstractNumId="13" w15:restartNumberingAfterBreak="0">
     <w:nsid w:val="1FA5397F"/>
     <w:multiLevelType w:val="hybridMultilevel"/>
     <w:tmpl w:val="423A0102"/>
@@ -4951,7 +5193,7 @@
       </w:rPr>
     </w:lvl>
   </w:abstractNum>
-  <w:abstractNum w:abstractNumId="13" w15:restartNumberingAfterBreak="0">
+  <w:abstractNum w:abstractNumId="14" w15:restartNumberingAfterBreak="0">
     <w:nsid w:val="211561D8"/>
     <w:multiLevelType w:val="hybridMultilevel"/>
     <w:tmpl w:val="C0A65090"/>
@@ -5064,7 +5306,7 @@
       </w:rPr>
     </w:lvl>
   </w:abstractNum>
-  <w:abstractNum w:abstractNumId="14" w15:restartNumberingAfterBreak="0">
+  <w:abstractNum w:abstractNumId="15" w15:restartNumberingAfterBreak="0">
     <w:nsid w:val="232E562F"/>
     <w:multiLevelType w:val="hybridMultilevel"/>
     <w:tmpl w:val="B72EF7F8"/>
@@ -5177,7 +5419,7 @@
       </w:rPr>
     </w:lvl>
   </w:abstractNum>
-  <w:abstractNum w:abstractNumId="15" w15:restartNumberingAfterBreak="0">
+  <w:abstractNum w:abstractNumId="16" w15:restartNumberingAfterBreak="0">
     <w:nsid w:val="235C2F9C"/>
     <w:multiLevelType w:val="hybridMultilevel"/>
     <w:tmpl w:val="3F7497E6"/>
@@ -5290,7 +5532,7 @@
       </w:rPr>
     </w:lvl>
   </w:abstractNum>
-  <w:abstractNum w:abstractNumId="16" w15:restartNumberingAfterBreak="0">
+  <w:abstractNum w:abstractNumId="17" w15:restartNumberingAfterBreak="0">
     <w:nsid w:val="235F3DEF"/>
     <w:multiLevelType w:val="hybridMultilevel"/>
     <w:tmpl w:val="726C02F2"/>
@@ -5403,7 +5645,7 @@
       </w:rPr>
     </w:lvl>
   </w:abstractNum>
-  <w:abstractNum w:abstractNumId="17" w15:restartNumberingAfterBreak="0">
+  <w:abstractNum w:abstractNumId="18" w15:restartNumberingAfterBreak="0">
     <w:nsid w:val="23CE41D2"/>
     <w:multiLevelType w:val="hybridMultilevel"/>
     <w:tmpl w:val="EAB6CC1A"/>
@@ -5516,7 +5758,7 @@
       </w:rPr>
     </w:lvl>
   </w:abstractNum>
-  <w:abstractNum w:abstractNumId="18" w15:restartNumberingAfterBreak="0">
+  <w:abstractNum w:abstractNumId="19" w15:restartNumberingAfterBreak="0">
     <w:nsid w:val="25684B2F"/>
     <w:multiLevelType w:val="hybridMultilevel"/>
     <w:tmpl w:val="EEC6A890"/>
@@ -5628,7 +5870,7 @@
       </w:rPr>
     </w:lvl>
   </w:abstractNum>
-  <w:abstractNum w:abstractNumId="19" w15:restartNumberingAfterBreak="0">
+  <w:abstractNum w:abstractNumId="20" w15:restartNumberingAfterBreak="0">
     <w:nsid w:val="25E327E8"/>
     <w:multiLevelType w:val="hybridMultilevel"/>
     <w:tmpl w:val="6FC8D28C"/>
@@ -5741,7 +5983,7 @@
       </w:rPr>
     </w:lvl>
   </w:abstractNum>
-  <w:abstractNum w:abstractNumId="20" w15:restartNumberingAfterBreak="0">
+  <w:abstractNum w:abstractNumId="21" w15:restartNumberingAfterBreak="0">
     <w:nsid w:val="31780711"/>
     <w:multiLevelType w:val="hybridMultilevel"/>
     <w:tmpl w:val="84E492E2"/>
@@ -5854,7 +6096,7 @@
       </w:rPr>
     </w:lvl>
   </w:abstractNum>
-  <w:abstractNum w:abstractNumId="21" w15:restartNumberingAfterBreak="0">
+  <w:abstractNum w:abstractNumId="22" w15:restartNumberingAfterBreak="0">
     <w:nsid w:val="419D6039"/>
     <w:multiLevelType w:val="hybridMultilevel"/>
     <w:tmpl w:val="4572A4BA"/>
@@ -5967,7 +6209,7 @@
       </w:rPr>
     </w:lvl>
   </w:abstractNum>
-  <w:abstractNum w:abstractNumId="22" w15:restartNumberingAfterBreak="0">
+  <w:abstractNum w:abstractNumId="23" w15:restartNumberingAfterBreak="0">
     <w:nsid w:val="42632085"/>
     <w:multiLevelType w:val="multilevel"/>
     <w:tmpl w:val="6C187132"/>
@@ -6080,7 +6322,7 @@
       </w:pPr>
     </w:lvl>
   </w:abstractNum>
-  <w:abstractNum w:abstractNumId="23" w15:restartNumberingAfterBreak="0">
+  <w:abstractNum w:abstractNumId="24" w15:restartNumberingAfterBreak="0">
     <w:nsid w:val="44EF5783"/>
     <w:multiLevelType w:val="hybridMultilevel"/>
     <w:tmpl w:val="EAC2AE32"/>
@@ -6193,7 +6435,7 @@
       </w:rPr>
     </w:lvl>
   </w:abstractNum>
-  <w:abstractNum w:abstractNumId="24" w15:restartNumberingAfterBreak="0">
+  <w:abstractNum w:abstractNumId="25" w15:restartNumberingAfterBreak="0">
     <w:nsid w:val="473A4E52"/>
     <w:multiLevelType w:val="hybridMultilevel"/>
     <w:tmpl w:val="CE5C150E"/>
@@ -6306,7 +6548,7 @@
       </w:rPr>
     </w:lvl>
   </w:abstractNum>
-  <w:abstractNum w:abstractNumId="25" w15:restartNumberingAfterBreak="0">
+  <w:abstractNum w:abstractNumId="26" w15:restartNumberingAfterBreak="0">
     <w:nsid w:val="4CC140C4"/>
     <w:multiLevelType w:val="hybridMultilevel"/>
     <w:tmpl w:val="92E259C4"/>
@@ -6392,7 +6634,7 @@
       </w:pPr>
     </w:lvl>
   </w:abstractNum>
-  <w:abstractNum w:abstractNumId="26" w15:restartNumberingAfterBreak="0">
+  <w:abstractNum w:abstractNumId="27" w15:restartNumberingAfterBreak="0">
     <w:nsid w:val="53A51CEC"/>
     <w:multiLevelType w:val="hybridMultilevel"/>
     <w:tmpl w:val="A8728F70"/>
@@ -6478,7 +6720,7 @@
       </w:pPr>
     </w:lvl>
   </w:abstractNum>
-  <w:abstractNum w:abstractNumId="27" w15:restartNumberingAfterBreak="0">
+  <w:abstractNum w:abstractNumId="28" w15:restartNumberingAfterBreak="0">
     <w:nsid w:val="557C3FA4"/>
     <w:multiLevelType w:val="hybridMultilevel"/>
     <w:tmpl w:val="5EE8639C"/>
@@ -6591,7 +6833,7 @@
       </w:rPr>
     </w:lvl>
   </w:abstractNum>
-  <w:abstractNum w:abstractNumId="28" w15:restartNumberingAfterBreak="0">
+  <w:abstractNum w:abstractNumId="29" w15:restartNumberingAfterBreak="0">
     <w:nsid w:val="577D1210"/>
     <w:multiLevelType w:val="multilevel"/>
     <w:tmpl w:val="0E7E5738"/>
@@ -6714,7 +6956,7 @@
       </w:rPr>
     </w:lvl>
   </w:abstractNum>
-  <w:abstractNum w:abstractNumId="29" w15:restartNumberingAfterBreak="0">
+  <w:abstractNum w:abstractNumId="30" w15:restartNumberingAfterBreak="0">
     <w:nsid w:val="58446E99"/>
     <w:multiLevelType w:val="multilevel"/>
     <w:tmpl w:val="75CE03FE"/>
@@ -6819,7 +7061,7 @@
       </w:pPr>
     </w:lvl>
   </w:abstractNum>
-  <w:abstractNum w:abstractNumId="30" w15:restartNumberingAfterBreak="0">
+  <w:abstractNum w:abstractNumId="31" w15:restartNumberingAfterBreak="0">
     <w:nsid w:val="59B2512F"/>
     <w:multiLevelType w:val="hybridMultilevel"/>
     <w:tmpl w:val="72EC461A"/>
@@ -6932,7 +7174,7 @@
       </w:rPr>
     </w:lvl>
   </w:abstractNum>
-  <w:abstractNum w:abstractNumId="31" w15:restartNumberingAfterBreak="0">
+  <w:abstractNum w:abstractNumId="32" w15:restartNumberingAfterBreak="0">
     <w:nsid w:val="5A826688"/>
     <w:multiLevelType w:val="multilevel"/>
     <w:tmpl w:val="90C8AE22"/>
@@ -7045,7 +7287,7 @@
       </w:pPr>
     </w:lvl>
   </w:abstractNum>
-  <w:abstractNum w:abstractNumId="32" w15:restartNumberingAfterBreak="0">
+  <w:abstractNum w:abstractNumId="33" w15:restartNumberingAfterBreak="0">
     <w:nsid w:val="5AB64DD5"/>
     <w:multiLevelType w:val="hybridMultilevel"/>
     <w:tmpl w:val="A8AC7302"/>
@@ -7158,7 +7400,7 @@
       </w:rPr>
     </w:lvl>
   </w:abstractNum>
-  <w:abstractNum w:abstractNumId="33" w15:restartNumberingAfterBreak="0">
+  <w:abstractNum w:abstractNumId="34" w15:restartNumberingAfterBreak="0">
     <w:nsid w:val="5C4341FD"/>
     <w:multiLevelType w:val="hybridMultilevel"/>
     <w:tmpl w:val="6E4E404A"/>
@@ -7271,7 +7513,7 @@
       </w:rPr>
     </w:lvl>
   </w:abstractNum>
-  <w:abstractNum w:abstractNumId="34" w15:restartNumberingAfterBreak="0">
+  <w:abstractNum w:abstractNumId="35" w15:restartNumberingAfterBreak="0">
     <w:nsid w:val="602C4C6B"/>
     <w:multiLevelType w:val="hybridMultilevel"/>
     <w:tmpl w:val="EA1CEEB0"/>
@@ -7357,7 +7599,7 @@
       </w:pPr>
     </w:lvl>
   </w:abstractNum>
-  <w:abstractNum w:abstractNumId="35" w15:restartNumberingAfterBreak="0">
+  <w:abstractNum w:abstractNumId="36" w15:restartNumberingAfterBreak="0">
     <w:nsid w:val="613D2C2E"/>
     <w:multiLevelType w:val="multilevel"/>
     <w:tmpl w:val="100C001D"/>
@@ -7448,7 +7690,7 @@
       </w:pPr>
     </w:lvl>
   </w:abstractNum>
-  <w:abstractNum w:abstractNumId="36" w15:restartNumberingAfterBreak="0">
+  <w:abstractNum w:abstractNumId="37" w15:restartNumberingAfterBreak="0">
     <w:nsid w:val="633D556A"/>
     <w:multiLevelType w:val="hybridMultilevel"/>
     <w:tmpl w:val="00BC7C92"/>
@@ -7561,7 +7803,7 @@
       </w:rPr>
     </w:lvl>
   </w:abstractNum>
-  <w:abstractNum w:abstractNumId="37" w15:restartNumberingAfterBreak="0">
+  <w:abstractNum w:abstractNumId="38" w15:restartNumberingAfterBreak="0">
     <w:nsid w:val="64740BD3"/>
     <w:multiLevelType w:val="hybridMultilevel"/>
     <w:tmpl w:val="C3F0561C"/>
@@ -7674,7 +7916,7 @@
       </w:rPr>
     </w:lvl>
   </w:abstractNum>
-  <w:abstractNum w:abstractNumId="38" w15:restartNumberingAfterBreak="0">
+  <w:abstractNum w:abstractNumId="39" w15:restartNumberingAfterBreak="0">
     <w:nsid w:val="66E353D6"/>
     <w:multiLevelType w:val="hybridMultilevel"/>
     <w:tmpl w:val="0B24B5BC"/>
@@ -7787,7 +8029,7 @@
       </w:rPr>
     </w:lvl>
   </w:abstractNum>
-  <w:abstractNum w:abstractNumId="39" w15:restartNumberingAfterBreak="0">
+  <w:abstractNum w:abstractNumId="40" w15:restartNumberingAfterBreak="0">
     <w:nsid w:val="695243C5"/>
     <w:multiLevelType w:val="multilevel"/>
     <w:tmpl w:val="41AE1FAA"/>
@@ -7892,7 +8134,7 @@
       </w:pPr>
     </w:lvl>
   </w:abstractNum>
-  <w:abstractNum w:abstractNumId="40" w15:restartNumberingAfterBreak="0">
+  <w:abstractNum w:abstractNumId="41" w15:restartNumberingAfterBreak="0">
     <w:nsid w:val="6AF217F2"/>
     <w:multiLevelType w:val="hybridMultilevel"/>
     <w:tmpl w:val="CD8067D4"/>
@@ -8002,7 +8244,7 @@
       </w:rPr>
     </w:lvl>
   </w:abstractNum>
-  <w:abstractNum w:abstractNumId="41" w15:restartNumberingAfterBreak="0">
+  <w:abstractNum w:abstractNumId="42" w15:restartNumberingAfterBreak="0">
     <w:nsid w:val="714B26AA"/>
     <w:multiLevelType w:val="hybridMultilevel"/>
     <w:tmpl w:val="10562308"/>
@@ -8115,7 +8357,7 @@
       </w:rPr>
     </w:lvl>
   </w:abstractNum>
-  <w:abstractNum w:abstractNumId="42" w15:restartNumberingAfterBreak="0">
+  <w:abstractNum w:abstractNumId="43" w15:restartNumberingAfterBreak="0">
     <w:nsid w:val="75470396"/>
     <w:multiLevelType w:val="multilevel"/>
     <w:tmpl w:val="728E30EE"/>
@@ -8220,7 +8462,7 @@
       </w:pPr>
     </w:lvl>
   </w:abstractNum>
-  <w:abstractNum w:abstractNumId="43" w15:restartNumberingAfterBreak="0">
+  <w:abstractNum w:abstractNumId="44" w15:restartNumberingAfterBreak="0">
     <w:nsid w:val="7B024DAA"/>
     <w:multiLevelType w:val="hybridMultilevel"/>
     <w:tmpl w:val="4CCC97C0"/>
@@ -8333,7 +8575,7 @@
       </w:rPr>
     </w:lvl>
   </w:abstractNum>
-  <w:abstractNum w:abstractNumId="44" w15:restartNumberingAfterBreak="0">
+  <w:abstractNum w:abstractNumId="45" w15:restartNumberingAfterBreak="0">
     <w:nsid w:val="7C191252"/>
     <w:multiLevelType w:val="hybridMultilevel"/>
     <w:tmpl w:val="2D8C9BC4"/>
@@ -8446,7 +8688,7 @@
       </w:rPr>
     </w:lvl>
   </w:abstractNum>
-  <w:abstractNum w:abstractNumId="45" w15:restartNumberingAfterBreak="0">
+  <w:abstractNum w:abstractNumId="46" w15:restartNumberingAfterBreak="0">
     <w:nsid w:val="7D951CCD"/>
     <w:multiLevelType w:val="hybridMultilevel"/>
     <w:tmpl w:val="3212581C"/>
@@ -8559,7 +8801,7 @@
       </w:rPr>
     </w:lvl>
   </w:abstractNum>
-  <w:abstractNum w:abstractNumId="46" w15:restartNumberingAfterBreak="0">
+  <w:abstractNum w:abstractNumId="47" w15:restartNumberingAfterBreak="0">
     <w:nsid w:val="7FD6792A"/>
     <w:multiLevelType w:val="hybridMultilevel"/>
     <w:tmpl w:val="1F00B286"/>
@@ -8673,145 +8915,148 @@
     </w:lvl>
   </w:abstractNum>
   <w:num w:numId="1" w16cid:durableId="1978148925">
-    <w:abstractNumId w:val="28"/>
+    <w:abstractNumId w:val="29"/>
   </w:num>
   <w:num w:numId="2" w16cid:durableId="725569874">
-    <w:abstractNumId w:val="35"/>
+    <w:abstractNumId w:val="36"/>
   </w:num>
   <w:num w:numId="3" w16cid:durableId="39482419">
-    <w:abstractNumId w:val="12"/>
+    <w:abstractNumId w:val="13"/>
   </w:num>
   <w:num w:numId="4" w16cid:durableId="715275696">
-    <w:abstractNumId w:val="3"/>
+    <w:abstractNumId w:val="4"/>
   </w:num>
   <w:num w:numId="5" w16cid:durableId="157889264">
     <w:abstractNumId w:val="2"/>
   </w:num>
   <w:num w:numId="6" w16cid:durableId="1909538035">
-    <w:abstractNumId w:val="37"/>
+    <w:abstractNumId w:val="38"/>
   </w:num>
   <w:num w:numId="7" w16cid:durableId="1157956191">
-    <w:abstractNumId w:val="20"/>
+    <w:abstractNumId w:val="21"/>
   </w:num>
   <w:num w:numId="8" w16cid:durableId="1905293290">
-    <w:abstractNumId w:val="46"/>
+    <w:abstractNumId w:val="47"/>
   </w:num>
   <w:num w:numId="9" w16cid:durableId="897010979">
-    <w:abstractNumId w:val="24"/>
+    <w:abstractNumId w:val="25"/>
   </w:num>
   <w:num w:numId="10" w16cid:durableId="1611667572">
-    <w:abstractNumId w:val="41"/>
+    <w:abstractNumId w:val="42"/>
   </w:num>
   <w:num w:numId="11" w16cid:durableId="772671017">
-    <w:abstractNumId w:val="10"/>
+    <w:abstractNumId w:val="11"/>
   </w:num>
   <w:num w:numId="12" w16cid:durableId="126897829">
-    <w:abstractNumId w:val="31"/>
+    <w:abstractNumId w:val="32"/>
   </w:num>
   <w:num w:numId="13" w16cid:durableId="1339194350">
-    <w:abstractNumId w:val="33"/>
+    <w:abstractNumId w:val="34"/>
   </w:num>
   <w:num w:numId="14" w16cid:durableId="1484925956">
     <w:abstractNumId w:val="0"/>
   </w:num>
   <w:num w:numId="15" w16cid:durableId="1259604712">
+    <w:abstractNumId w:val="27"/>
+  </w:num>
+  <w:num w:numId="16" w16cid:durableId="1577401374">
+    <w:abstractNumId w:val="24"/>
+  </w:num>
+  <w:num w:numId="17" w16cid:durableId="1284967302">
+    <w:abstractNumId w:val="5"/>
+  </w:num>
+  <w:num w:numId="18" w16cid:durableId="2106995591">
+    <w:abstractNumId w:val="20"/>
+  </w:num>
+  <w:num w:numId="19" w16cid:durableId="745689761">
+    <w:abstractNumId w:val="12"/>
+  </w:num>
+  <w:num w:numId="20" w16cid:durableId="1864243545">
+    <w:abstractNumId w:val="7"/>
+  </w:num>
+  <w:num w:numId="21" w16cid:durableId="366417003">
+    <w:abstractNumId w:val="41"/>
+  </w:num>
+  <w:num w:numId="22" w16cid:durableId="432677200">
+    <w:abstractNumId w:val="39"/>
+  </w:num>
+  <w:num w:numId="23" w16cid:durableId="368341968">
+    <w:abstractNumId w:val="23"/>
+  </w:num>
+  <w:num w:numId="24" w16cid:durableId="93206075">
+    <w:abstractNumId w:val="19"/>
+  </w:num>
+  <w:num w:numId="25" w16cid:durableId="876281881">
+    <w:abstractNumId w:val="17"/>
+  </w:num>
+  <w:num w:numId="26" w16cid:durableId="377319644">
+    <w:abstractNumId w:val="37"/>
+  </w:num>
+  <w:num w:numId="27" w16cid:durableId="1228154536">
+    <w:abstractNumId w:val="22"/>
+  </w:num>
+  <w:num w:numId="28" w16cid:durableId="1547520869">
+    <w:abstractNumId w:val="16"/>
+  </w:num>
+  <w:num w:numId="29" w16cid:durableId="1616059437">
+    <w:abstractNumId w:val="18"/>
+  </w:num>
+  <w:num w:numId="30" w16cid:durableId="1964652854">
+    <w:abstractNumId w:val="10"/>
+  </w:num>
+  <w:num w:numId="31" w16cid:durableId="2092391562">
+    <w:abstractNumId w:val="31"/>
+  </w:num>
+  <w:num w:numId="32" w16cid:durableId="493302358">
+    <w:abstractNumId w:val="33"/>
+  </w:num>
+  <w:num w:numId="33" w16cid:durableId="1496872639">
+    <w:abstractNumId w:val="28"/>
+  </w:num>
+  <w:num w:numId="34" w16cid:durableId="675959659">
+    <w:abstractNumId w:val="44"/>
+  </w:num>
+  <w:num w:numId="35" w16cid:durableId="655577113">
+    <w:abstractNumId w:val="40"/>
+  </w:num>
+  <w:num w:numId="36" w16cid:durableId="743452297">
+    <w:abstractNumId w:val="9"/>
+  </w:num>
+  <w:num w:numId="37" w16cid:durableId="475797899">
+    <w:abstractNumId w:val="14"/>
+  </w:num>
+  <w:num w:numId="38" w16cid:durableId="407000453">
+    <w:abstractNumId w:val="6"/>
+  </w:num>
+  <w:num w:numId="39" w16cid:durableId="1061558933">
+    <w:abstractNumId w:val="45"/>
+  </w:num>
+  <w:num w:numId="40" w16cid:durableId="535118958">
+    <w:abstractNumId w:val="46"/>
+  </w:num>
+  <w:num w:numId="41" w16cid:durableId="2137139566">
+    <w:abstractNumId w:val="15"/>
+  </w:num>
+  <w:num w:numId="42" w16cid:durableId="1806041349">
     <w:abstractNumId w:val="26"/>
   </w:num>
-  <w:num w:numId="16" w16cid:durableId="1577401374">
-    <w:abstractNumId w:val="23"/>
+  <w:num w:numId="43" w16cid:durableId="95173050">
+    <w:abstractNumId w:val="35"/>
   </w:num>
-  <w:num w:numId="17" w16cid:durableId="1284967302">
-    <w:abstractNumId w:val="4"/>
-  </w:num>
-  <w:num w:numId="18" w16cid:durableId="2106995591">
-    <w:abstractNumId w:val="19"/>
-  </w:num>
-  <w:num w:numId="19" w16cid:durableId="745689761">
-    <w:abstractNumId w:val="11"/>
-  </w:num>
-  <w:num w:numId="20" w16cid:durableId="1864243545">
-    <w:abstractNumId w:val="6"/>
-  </w:num>
-  <w:num w:numId="21" w16cid:durableId="366417003">
-    <w:abstractNumId w:val="40"/>
-  </w:num>
-  <w:num w:numId="22" w16cid:durableId="432677200">
-    <w:abstractNumId w:val="38"/>
-  </w:num>
-  <w:num w:numId="23" w16cid:durableId="368341968">
-    <w:abstractNumId w:val="22"/>
-  </w:num>
-  <w:num w:numId="24" w16cid:durableId="93206075">
-    <w:abstractNumId w:val="18"/>
-  </w:num>
-  <w:num w:numId="25" w16cid:durableId="876281881">
-    <w:abstractNumId w:val="16"/>
-  </w:num>
-  <w:num w:numId="26" w16cid:durableId="377319644">
-    <w:abstractNumId w:val="36"/>
-  </w:num>
-  <w:num w:numId="27" w16cid:durableId="1228154536">
-    <w:abstractNumId w:val="21"/>
-  </w:num>
-  <w:num w:numId="28" w16cid:durableId="1547520869">
-    <w:abstractNumId w:val="15"/>
-  </w:num>
-  <w:num w:numId="29" w16cid:durableId="1616059437">
-    <w:abstractNumId w:val="17"/>
-  </w:num>
-  <w:num w:numId="30" w16cid:durableId="1964652854">
-    <w:abstractNumId w:val="9"/>
-  </w:num>
-  <w:num w:numId="31" w16cid:durableId="2092391562">
+  <w:num w:numId="44" w16cid:durableId="1712805742">
     <w:abstractNumId w:val="30"/>
   </w:num>
-  <w:num w:numId="32" w16cid:durableId="493302358">
-    <w:abstractNumId w:val="32"/>
-  </w:num>
-  <w:num w:numId="33" w16cid:durableId="1496872639">
-    <w:abstractNumId w:val="27"/>
-  </w:num>
-  <w:num w:numId="34" w16cid:durableId="675959659">
+  <w:num w:numId="45" w16cid:durableId="1066994642">
     <w:abstractNumId w:val="43"/>
   </w:num>
-  <w:num w:numId="35" w16cid:durableId="655577113">
-    <w:abstractNumId w:val="39"/>
-  </w:num>
-  <w:num w:numId="36" w16cid:durableId="743452297">
+  <w:num w:numId="46" w16cid:durableId="255328975">
     <w:abstractNumId w:val="8"/>
-  </w:num>
-  <w:num w:numId="37" w16cid:durableId="475797899">
-    <w:abstractNumId w:val="13"/>
-  </w:num>
-  <w:num w:numId="38" w16cid:durableId="407000453">
-    <w:abstractNumId w:val="5"/>
-  </w:num>
-  <w:num w:numId="39" w16cid:durableId="1061558933">
-    <w:abstractNumId w:val="44"/>
-  </w:num>
-  <w:num w:numId="40" w16cid:durableId="535118958">
-    <w:abstractNumId w:val="45"/>
-  </w:num>
-  <w:num w:numId="41" w16cid:durableId="2137139566">
-    <w:abstractNumId w:val="14"/>
-  </w:num>
-  <w:num w:numId="42" w16cid:durableId="1806041349">
-    <w:abstractNumId w:val="25"/>
-  </w:num>
-  <w:num w:numId="43" w16cid:durableId="95173050">
-    <w:abstractNumId w:val="34"/>
-  </w:num>
-  <w:num w:numId="44" w16cid:durableId="1712805742">
-    <w:abstractNumId w:val="29"/>
-  </w:num>
-  <w:num w:numId="45" w16cid:durableId="1066994642">
-    <w:abstractNumId w:val="42"/>
-  </w:num>
-  <w:num w:numId="46" w16cid:durableId="255328975">
-    <w:abstractNumId w:val="7"/>
   </w:num>
   <w:num w:numId="47" w16cid:durableId="1420637664">
     <w:abstractNumId w:val="1"/>
+  </w:num>
+  <w:num w:numId="48" w16cid:durableId="253713200">
+    <w:abstractNumId w:val="3"/>
   </w:num>
   <w:numIdMacAtCleanup w:val="12"/>
 </w:numbering>

</xml_diff>

<commit_message>
Update report + Add Color selection feature
</commit_message>
<xml_diff>
--- a/LAB1_Monitoring/doc/Aubert_HeArc_Rapport.docx
+++ b/LAB1_Monitoring/doc/Aubert_HeArc_Rapport.docx
@@ -283,6 +283,25 @@
               </w:rPr>
             </w:pPr>
             <w:r>
+              <w:rPr>
+                <w:b/>
+              </w:rPr>
+              <w:t>Julien Senn</w:t>
+            </w:r>
+          </w:p>
+          <w:p>
+            <w:pPr>
+              <w:pStyle w:val="TexteFormel"/>
+              <w:tabs>
+                <w:tab w:val="left" w:pos="851"/>
+              </w:tabs>
+              <w:spacing w:after="120"/>
+              <w:jc w:val="left"/>
+              <w:rPr>
+                <w:b/>
+              </w:rPr>
+            </w:pPr>
+            <w:r>
               <w:t>Restitution du rapport :</w:t>
             </w:r>
             <w:r>
@@ -484,7 +503,7 @@
           <w:r>
             <w:fldChar w:fldCharType="separate"/>
           </w:r>
-          <w:hyperlink w:anchor="_Toc132901275" w:history="1">
+          <w:hyperlink w:anchor="_Toc132918150" w:history="1">
             <w:r>
               <w:rPr>
                 <w:rStyle w:val="Lienhypertexte"/>
@@ -511,7 +530,7 @@
                 <w:noProof/>
                 <w:webHidden/>
               </w:rPr>
-              <w:instrText xml:space="preserve"> PAGEREF _Toc132901275 \h </w:instrText>
+              <w:instrText xml:space="preserve"> PAGEREF _Toc132918150 \h </w:instrText>
             </w:r>
             <w:r>
               <w:rPr>
@@ -556,7 +575,7 @@
               <w:lang w:eastAsia="fr-CH"/>
             </w:rPr>
           </w:pPr>
-          <w:hyperlink w:anchor="_Toc132901276" w:history="1">
+          <w:hyperlink w:anchor="_Toc132918151" w:history="1">
             <w:r>
               <w:rPr>
                 <w:rStyle w:val="Lienhypertexte"/>
@@ -583,7 +602,7 @@
                 <w:noProof/>
                 <w:webHidden/>
               </w:rPr>
-              <w:instrText xml:space="preserve"> PAGEREF _Toc132901276 \h </w:instrText>
+              <w:instrText xml:space="preserve"> PAGEREF _Toc132918151 \h </w:instrText>
             </w:r>
             <w:r>
               <w:rPr>
@@ -630,7 +649,7 @@
               <w:lang w:eastAsia="fr-CH"/>
             </w:rPr>
           </w:pPr>
-          <w:hyperlink w:anchor="_Toc132901277" w:history="1">
+          <w:hyperlink w:anchor="_Toc132918152" w:history="1">
             <w:r>
               <w:rPr>
                 <w:rStyle w:val="Lienhypertexte"/>
@@ -675,7 +694,7 @@
                 <w:noProof/>
                 <w:webHidden/>
               </w:rPr>
-              <w:instrText xml:space="preserve"> PAGEREF _Toc132901277 \h </w:instrText>
+              <w:instrText xml:space="preserve"> PAGEREF _Toc132918152 \h </w:instrText>
             </w:r>
             <w:r>
               <w:rPr>
@@ -720,13 +739,13 @@
               <w:lang w:eastAsia="fr-CH"/>
             </w:rPr>
           </w:pPr>
-          <w:hyperlink w:anchor="_Toc132901278" w:history="1">
+          <w:hyperlink w:anchor="_Toc132918153" w:history="1">
             <w:r>
               <w:rPr>
                 <w:rStyle w:val="Lienhypertexte"/>
                 <w:noProof/>
               </w:rPr>
-              <w:t>3 - Structure du framework</w:t>
+              <w:t>3 - Présentation du framework</w:t>
             </w:r>
             <w:r>
               <w:rPr>
@@ -747,7 +766,7 @@
                 <w:noProof/>
                 <w:webHidden/>
               </w:rPr>
-              <w:instrText xml:space="preserve"> PAGEREF _Toc132901278 \h </w:instrText>
+              <w:instrText xml:space="preserve"> PAGEREF _Toc132918153 \h </w:instrText>
             </w:r>
             <w:r>
               <w:rPr>
@@ -794,7 +813,7 @@
               <w:lang w:eastAsia="fr-CH"/>
             </w:rPr>
           </w:pPr>
-          <w:hyperlink w:anchor="_Toc132901279" w:history="1">
+          <w:hyperlink w:anchor="_Toc132918154" w:history="1">
             <w:r>
               <w:rPr>
                 <w:rStyle w:val="Lienhypertexte"/>
@@ -818,7 +837,7 @@
                 <w:rStyle w:val="Lienhypertexte"/>
                 <w:noProof/>
               </w:rPr>
-              <w:t>Diagramme de classes</w:t>
+              <w:t>Classe Color</w:t>
             </w:r>
             <w:r>
               <w:rPr>
@@ -839,7 +858,7 @@
                 <w:noProof/>
                 <w:webHidden/>
               </w:rPr>
-              <w:instrText xml:space="preserve"> PAGEREF _Toc132901279 \h </w:instrText>
+              <w:instrText xml:space="preserve"> PAGEREF _Toc132918154 \h </w:instrText>
             </w:r>
             <w:r>
               <w:rPr>
@@ -886,7 +905,7 @@
               <w:lang w:eastAsia="fr-CH"/>
             </w:rPr>
           </w:pPr>
-          <w:hyperlink w:anchor="_Toc132901280" w:history="1">
+          <w:hyperlink w:anchor="_Toc132918155" w:history="1">
             <w:r>
               <w:rPr>
                 <w:rStyle w:val="Lienhypertexte"/>
@@ -910,7 +929,7 @@
                 <w:rStyle w:val="Lienhypertexte"/>
                 <w:noProof/>
               </w:rPr>
-              <w:t>Classe Person</w:t>
+              <w:t>Classe ColorManager</w:t>
             </w:r>
             <w:r>
               <w:rPr>
@@ -931,7 +950,7 @@
                 <w:noProof/>
                 <w:webHidden/>
               </w:rPr>
-              <w:instrText xml:space="preserve"> PAGEREF _Toc132901280 \h </w:instrText>
+              <w:instrText xml:space="preserve"> PAGEREF _Toc132918155 \h </w:instrText>
             </w:r>
             <w:r>
               <w:rPr>
@@ -978,7 +997,7 @@
               <w:lang w:eastAsia="fr-CH"/>
             </w:rPr>
           </w:pPr>
-          <w:hyperlink w:anchor="_Toc132901281" w:history="1">
+          <w:hyperlink w:anchor="_Toc132918156" w:history="1">
             <w:r>
               <w:rPr>
                 <w:rStyle w:val="Lienhypertexte"/>
@@ -1002,7 +1021,7 @@
                 <w:rStyle w:val="Lienhypertexte"/>
                 <w:noProof/>
               </w:rPr>
-              <w:t>Classe Document</w:t>
+              <w:t>Classe Person</w:t>
             </w:r>
             <w:r>
               <w:rPr>
@@ -1023,7 +1042,7 @@
                 <w:noProof/>
                 <w:webHidden/>
               </w:rPr>
-              <w:instrText xml:space="preserve"> PAGEREF _Toc132901281 \h </w:instrText>
+              <w:instrText xml:space="preserve"> PAGEREF _Toc132918156 \h </w:instrText>
             </w:r>
             <w:r>
               <w:rPr>
@@ -1070,7 +1089,7 @@
               <w:lang w:eastAsia="fr-CH"/>
             </w:rPr>
           </w:pPr>
-          <w:hyperlink w:anchor="_Toc132901282" w:history="1">
+          <w:hyperlink w:anchor="_Toc132918157" w:history="1">
             <w:r>
               <w:rPr>
                 <w:rStyle w:val="Lienhypertexte"/>
@@ -1094,7 +1113,7 @@
                 <w:rStyle w:val="Lienhypertexte"/>
                 <w:noProof/>
               </w:rPr>
-              <w:t>Classe Timer</w:t>
+              <w:t>Classe Document</w:t>
             </w:r>
             <w:r>
               <w:rPr>
@@ -1115,7 +1134,7 @@
                 <w:noProof/>
                 <w:webHidden/>
               </w:rPr>
-              <w:instrText xml:space="preserve"> PAGEREF _Toc132901282 \h </w:instrText>
+              <w:instrText xml:space="preserve"> PAGEREF _Toc132918157 \h </w:instrText>
             </w:r>
             <w:r>
               <w:rPr>
@@ -1135,7 +1154,7 @@
                 <w:noProof/>
                 <w:webHidden/>
               </w:rPr>
-              <w:t>5</w:t>
+              <w:t>6</w:t>
             </w:r>
             <w:r>
               <w:rPr>
@@ -1162,7 +1181,7 @@
               <w:lang w:eastAsia="fr-CH"/>
             </w:rPr>
           </w:pPr>
-          <w:hyperlink w:anchor="_Toc132901283" w:history="1">
+          <w:hyperlink w:anchor="_Toc132918158" w:history="1">
             <w:r>
               <w:rPr>
                 <w:rStyle w:val="Lienhypertexte"/>
@@ -1186,7 +1205,7 @@
                 <w:rStyle w:val="Lienhypertexte"/>
                 <w:noProof/>
               </w:rPr>
-              <w:t>Classe Log</w:t>
+              <w:t>Classe Timer</w:t>
             </w:r>
             <w:r>
               <w:rPr>
@@ -1207,7 +1226,7 @@
                 <w:noProof/>
                 <w:webHidden/>
               </w:rPr>
-              <w:instrText xml:space="preserve"> PAGEREF _Toc132901283 \h </w:instrText>
+              <w:instrText xml:space="preserve"> PAGEREF _Toc132918158 \h </w:instrText>
             </w:r>
             <w:r>
               <w:rPr>
@@ -1227,7 +1246,7 @@
                 <w:noProof/>
                 <w:webHidden/>
               </w:rPr>
-              <w:t>5</w:t>
+              <w:t>6</w:t>
             </w:r>
             <w:r>
               <w:rPr>
@@ -1254,7 +1273,7 @@
               <w:lang w:eastAsia="fr-CH"/>
             </w:rPr>
           </w:pPr>
-          <w:hyperlink w:anchor="_Toc132901284" w:history="1">
+          <w:hyperlink w:anchor="_Toc132918159" w:history="1">
             <w:r>
               <w:rPr>
                 <w:rStyle w:val="Lienhypertexte"/>
@@ -1278,7 +1297,7 @@
                 <w:rStyle w:val="Lienhypertexte"/>
                 <w:noProof/>
               </w:rPr>
-              <w:t>Classe WaitingLogger</w:t>
+              <w:t>Classe Log</w:t>
             </w:r>
             <w:r>
               <w:rPr>
@@ -1299,7 +1318,7 @@
                 <w:noProof/>
                 <w:webHidden/>
               </w:rPr>
-              <w:instrText xml:space="preserve"> PAGEREF _Toc132901284 \h </w:instrText>
+              <w:instrText xml:space="preserve"> PAGEREF _Toc132918159 \h </w:instrText>
             </w:r>
             <w:r>
               <w:rPr>
@@ -1319,7 +1338,7 @@
                 <w:noProof/>
                 <w:webHidden/>
               </w:rPr>
-              <w:t>6</w:t>
+              <w:t>7</w:t>
             </w:r>
             <w:r>
               <w:rPr>
@@ -1346,7 +1365,7 @@
               <w:lang w:eastAsia="fr-CH"/>
             </w:rPr>
           </w:pPr>
-          <w:hyperlink w:anchor="_Toc132901285" w:history="1">
+          <w:hyperlink w:anchor="_Toc132918160" w:history="1">
             <w:r>
               <w:rPr>
                 <w:rStyle w:val="Lienhypertexte"/>
@@ -1370,7 +1389,7 @@
                 <w:rStyle w:val="Lienhypertexte"/>
                 <w:noProof/>
               </w:rPr>
-              <w:t>Déroulement du programme</w:t>
+              <w:t>Classe WaitingLogger</w:t>
             </w:r>
             <w:r>
               <w:rPr>
@@ -1391,79 +1410,7 @@
                 <w:noProof/>
                 <w:webHidden/>
               </w:rPr>
-              <w:instrText xml:space="preserve"> PAGEREF _Toc132901285 \h </w:instrText>
-            </w:r>
-            <w:r>
-              <w:rPr>
-                <w:noProof/>
-                <w:webHidden/>
-              </w:rPr>
-            </w:r>
-            <w:r>
-              <w:rPr>
-                <w:noProof/>
-                <w:webHidden/>
-              </w:rPr>
-              <w:fldChar w:fldCharType="separate"/>
-            </w:r>
-            <w:r>
-              <w:rPr>
-                <w:noProof/>
-                <w:webHidden/>
-              </w:rPr>
-              <w:t>6</w:t>
-            </w:r>
-            <w:r>
-              <w:rPr>
-                <w:noProof/>
-                <w:webHidden/>
-              </w:rPr>
-              <w:fldChar w:fldCharType="end"/>
-            </w:r>
-          </w:hyperlink>
-        </w:p>
-        <w:p>
-          <w:pPr>
-            <w:pStyle w:val="TM1"/>
-            <w:rPr>
-              <w:rFonts w:eastAsiaTheme="minorEastAsia" w:cstheme="minorBidi"/>
-              <w:b w:val="0"/>
-              <w:bCs w:val="0"/>
-              <w:caps w:val="0"/>
-              <w:noProof/>
-              <w:sz w:val="22"/>
-              <w:szCs w:val="22"/>
-              <w:lang w:eastAsia="fr-CH"/>
-            </w:rPr>
-          </w:pPr>
-          <w:hyperlink w:anchor="_Toc132901286" w:history="1">
-            <w:r>
-              <w:rPr>
-                <w:rStyle w:val="Lienhypertexte"/>
-                <w:noProof/>
-              </w:rPr>
-              <w:t>4 - Résultats</w:t>
-            </w:r>
-            <w:r>
-              <w:rPr>
-                <w:noProof/>
-                <w:webHidden/>
-              </w:rPr>
-              <w:tab/>
-            </w:r>
-            <w:r>
-              <w:rPr>
-                <w:noProof/>
-                <w:webHidden/>
-              </w:rPr>
-              <w:fldChar w:fldCharType="begin"/>
-            </w:r>
-            <w:r>
-              <w:rPr>
-                <w:noProof/>
-                <w:webHidden/>
-              </w:rPr>
-              <w:instrText xml:space="preserve"> PAGEREF _Toc132901286 \h </w:instrText>
+              <w:instrText xml:space="preserve"> PAGEREF _Toc132918160 \h </w:instrText>
             </w:r>
             <w:r>
               <w:rPr>
@@ -1510,13 +1457,13 @@
               <w:lang w:eastAsia="fr-CH"/>
             </w:rPr>
           </w:pPr>
-          <w:hyperlink w:anchor="_Toc132901287" w:history="1">
+          <w:hyperlink w:anchor="_Toc132918161" w:history="1">
             <w:r>
               <w:rPr>
                 <w:rStyle w:val="Lienhypertexte"/>
                 <w:noProof/>
               </w:rPr>
-              <w:t>4.1 -</w:t>
+              <w:t>3.8 -</w:t>
             </w:r>
             <w:r>
               <w:rPr>
@@ -1534,7 +1481,7 @@
                 <w:rStyle w:val="Lienhypertexte"/>
                 <w:noProof/>
               </w:rPr>
-              <w:t>4-2-2</w:t>
+              <w:t>Déroulement du programme</w:t>
             </w:r>
             <w:r>
               <w:rPr>
@@ -1555,7 +1502,7 @@
                 <w:noProof/>
                 <w:webHidden/>
               </w:rPr>
-              <w:instrText xml:space="preserve"> PAGEREF _Toc132901287 \h </w:instrText>
+              <w:instrText xml:space="preserve"> PAGEREF _Toc132918161 \h </w:instrText>
             </w:r>
             <w:r>
               <w:rPr>
@@ -1575,867 +1522,7 @@
                 <w:noProof/>
                 <w:webHidden/>
               </w:rPr>
-              <w:t>7</w:t>
-            </w:r>
-            <w:r>
-              <w:rPr>
-                <w:noProof/>
-                <w:webHidden/>
-              </w:rPr>
-              <w:fldChar w:fldCharType="end"/>
-            </w:r>
-          </w:hyperlink>
-        </w:p>
-        <w:p>
-          <w:pPr>
-            <w:pStyle w:val="TM2"/>
-            <w:tabs>
-              <w:tab w:val="left" w:pos="880"/>
-              <w:tab w:val="right" w:leader="dot" w:pos="9062"/>
-            </w:tabs>
-            <w:rPr>
-              <w:rFonts w:eastAsiaTheme="minorEastAsia" w:cstheme="minorBidi"/>
-              <w:smallCaps w:val="0"/>
-              <w:noProof/>
-              <w:sz w:val="22"/>
-              <w:szCs w:val="22"/>
-              <w:lang w:eastAsia="fr-CH"/>
-            </w:rPr>
-          </w:pPr>
-          <w:hyperlink w:anchor="_Toc132901288" w:history="1">
-            <w:r>
-              <w:rPr>
-                <w:rStyle w:val="Lienhypertexte"/>
-                <w:noProof/>
-              </w:rPr>
-              <w:t>4.2 -</w:t>
-            </w:r>
-            <w:r>
-              <w:rPr>
-                <w:rFonts w:eastAsiaTheme="minorEastAsia" w:cstheme="minorBidi"/>
-                <w:smallCaps w:val="0"/>
-                <w:noProof/>
-                <w:sz w:val="22"/>
-                <w:szCs w:val="22"/>
-                <w:lang w:eastAsia="fr-CH"/>
-              </w:rPr>
-              <w:tab/>
-            </w:r>
-            <w:r>
-              <w:rPr>
-                <w:rStyle w:val="Lienhypertexte"/>
-                <w:noProof/>
-              </w:rPr>
-              <w:t>1-2-2</w:t>
-            </w:r>
-            <w:r>
-              <w:rPr>
-                <w:noProof/>
-                <w:webHidden/>
-              </w:rPr>
-              <w:tab/>
-            </w:r>
-            <w:r>
-              <w:rPr>
-                <w:noProof/>
-                <w:webHidden/>
-              </w:rPr>
-              <w:fldChar w:fldCharType="begin"/>
-            </w:r>
-            <w:r>
-              <w:rPr>
-                <w:noProof/>
-                <w:webHidden/>
-              </w:rPr>
-              <w:instrText xml:space="preserve"> PAGEREF _Toc132901288 \h </w:instrText>
-            </w:r>
-            <w:r>
-              <w:rPr>
-                <w:noProof/>
-                <w:webHidden/>
-              </w:rPr>
-            </w:r>
-            <w:r>
-              <w:rPr>
-                <w:noProof/>
-                <w:webHidden/>
-              </w:rPr>
-              <w:fldChar w:fldCharType="separate"/>
-            </w:r>
-            <w:r>
-              <w:rPr>
-                <w:noProof/>
-                <w:webHidden/>
-              </w:rPr>
-              <w:t>7</w:t>
-            </w:r>
-            <w:r>
-              <w:rPr>
-                <w:noProof/>
-                <w:webHidden/>
-              </w:rPr>
-              <w:fldChar w:fldCharType="end"/>
-            </w:r>
-          </w:hyperlink>
-        </w:p>
-        <w:p>
-          <w:pPr>
-            <w:pStyle w:val="TM2"/>
-            <w:tabs>
-              <w:tab w:val="left" w:pos="880"/>
-              <w:tab w:val="right" w:leader="dot" w:pos="9062"/>
-            </w:tabs>
-            <w:rPr>
-              <w:rFonts w:eastAsiaTheme="minorEastAsia" w:cstheme="minorBidi"/>
-              <w:smallCaps w:val="0"/>
-              <w:noProof/>
-              <w:sz w:val="22"/>
-              <w:szCs w:val="22"/>
-              <w:lang w:eastAsia="fr-CH"/>
-            </w:rPr>
-          </w:pPr>
-          <w:hyperlink w:anchor="_Toc132901289" w:history="1">
-            <w:r>
-              <w:rPr>
-                <w:rStyle w:val="Lienhypertexte"/>
-                <w:noProof/>
-              </w:rPr>
-              <w:t>4.3 -</w:t>
-            </w:r>
-            <w:r>
-              <w:rPr>
-                <w:rFonts w:eastAsiaTheme="minorEastAsia" w:cstheme="minorBidi"/>
-                <w:smallCaps w:val="0"/>
-                <w:noProof/>
-                <w:sz w:val="22"/>
-                <w:szCs w:val="22"/>
-                <w:lang w:eastAsia="fr-CH"/>
-              </w:rPr>
-              <w:tab/>
-            </w:r>
-            <w:r>
-              <w:rPr>
-                <w:rStyle w:val="Lienhypertexte"/>
-                <w:noProof/>
-              </w:rPr>
-              <w:t>1-0-4</w:t>
-            </w:r>
-            <w:r>
-              <w:rPr>
-                <w:noProof/>
-                <w:webHidden/>
-              </w:rPr>
-              <w:tab/>
-            </w:r>
-            <w:r>
-              <w:rPr>
-                <w:noProof/>
-                <w:webHidden/>
-              </w:rPr>
-              <w:fldChar w:fldCharType="begin"/>
-            </w:r>
-            <w:r>
-              <w:rPr>
-                <w:noProof/>
-                <w:webHidden/>
-              </w:rPr>
-              <w:instrText xml:space="preserve"> PAGEREF _Toc132901289 \h </w:instrText>
-            </w:r>
-            <w:r>
-              <w:rPr>
-                <w:noProof/>
-                <w:webHidden/>
-              </w:rPr>
-            </w:r>
-            <w:r>
-              <w:rPr>
-                <w:noProof/>
-                <w:webHidden/>
-              </w:rPr>
-              <w:fldChar w:fldCharType="separate"/>
-            </w:r>
-            <w:r>
-              <w:rPr>
-                <w:noProof/>
-                <w:webHidden/>
-              </w:rPr>
-              <w:t>7</w:t>
-            </w:r>
-            <w:r>
-              <w:rPr>
-                <w:noProof/>
-                <w:webHidden/>
-              </w:rPr>
-              <w:fldChar w:fldCharType="end"/>
-            </w:r>
-          </w:hyperlink>
-        </w:p>
-        <w:p>
-          <w:pPr>
-            <w:pStyle w:val="TM2"/>
-            <w:tabs>
-              <w:tab w:val="left" w:pos="880"/>
-              <w:tab w:val="right" w:leader="dot" w:pos="9062"/>
-            </w:tabs>
-            <w:rPr>
-              <w:rFonts w:eastAsiaTheme="minorEastAsia" w:cstheme="minorBidi"/>
-              <w:smallCaps w:val="0"/>
-              <w:noProof/>
-              <w:sz w:val="22"/>
-              <w:szCs w:val="22"/>
-              <w:lang w:eastAsia="fr-CH"/>
-            </w:rPr>
-          </w:pPr>
-          <w:hyperlink w:anchor="_Toc132901290" w:history="1">
-            <w:r>
-              <w:rPr>
-                <w:rStyle w:val="Lienhypertexte"/>
-                <w:noProof/>
-              </w:rPr>
-              <w:t>4.4 -</w:t>
-            </w:r>
-            <w:r>
-              <w:rPr>
-                <w:rFonts w:eastAsiaTheme="minorEastAsia" w:cstheme="minorBidi"/>
-                <w:smallCaps w:val="0"/>
-                <w:noProof/>
-                <w:sz w:val="22"/>
-                <w:szCs w:val="22"/>
-                <w:lang w:eastAsia="fr-CH"/>
-              </w:rPr>
-              <w:tab/>
-            </w:r>
-            <w:r>
-              <w:rPr>
-                <w:rStyle w:val="Lienhypertexte"/>
-                <w:noProof/>
-              </w:rPr>
-              <w:t>1-4-0</w:t>
-            </w:r>
-            <w:r>
-              <w:rPr>
-                <w:noProof/>
-                <w:webHidden/>
-              </w:rPr>
-              <w:tab/>
-            </w:r>
-            <w:r>
-              <w:rPr>
-                <w:noProof/>
-                <w:webHidden/>
-              </w:rPr>
-              <w:fldChar w:fldCharType="begin"/>
-            </w:r>
-            <w:r>
-              <w:rPr>
-                <w:noProof/>
-                <w:webHidden/>
-              </w:rPr>
-              <w:instrText xml:space="preserve"> PAGEREF _Toc132901290 \h </w:instrText>
-            </w:r>
-            <w:r>
-              <w:rPr>
-                <w:noProof/>
-                <w:webHidden/>
-              </w:rPr>
-            </w:r>
-            <w:r>
-              <w:rPr>
-                <w:noProof/>
-                <w:webHidden/>
-              </w:rPr>
-              <w:fldChar w:fldCharType="separate"/>
-            </w:r>
-            <w:r>
-              <w:rPr>
-                <w:noProof/>
-                <w:webHidden/>
-              </w:rPr>
-              <w:t>7</w:t>
-            </w:r>
-            <w:r>
-              <w:rPr>
-                <w:noProof/>
-                <w:webHidden/>
-              </w:rPr>
-              <w:fldChar w:fldCharType="end"/>
-            </w:r>
-          </w:hyperlink>
-        </w:p>
-        <w:p>
-          <w:pPr>
-            <w:pStyle w:val="TM1"/>
-            <w:rPr>
-              <w:rFonts w:eastAsiaTheme="minorEastAsia" w:cstheme="minorBidi"/>
-              <w:b w:val="0"/>
-              <w:bCs w:val="0"/>
-              <w:caps w:val="0"/>
-              <w:noProof/>
-              <w:sz w:val="22"/>
-              <w:szCs w:val="22"/>
-              <w:lang w:eastAsia="fr-CH"/>
-            </w:rPr>
-          </w:pPr>
-          <w:hyperlink w:anchor="_Toc132901291" w:history="1">
-            <w:r>
-              <w:rPr>
-                <w:rStyle w:val="Lienhypertexte"/>
-                <w:noProof/>
-              </w:rPr>
-              <w:t>5 - Limitations et perspectives</w:t>
-            </w:r>
-            <w:r>
-              <w:rPr>
-                <w:noProof/>
-                <w:webHidden/>
-              </w:rPr>
-              <w:tab/>
-            </w:r>
-            <w:r>
-              <w:rPr>
-                <w:noProof/>
-                <w:webHidden/>
-              </w:rPr>
-              <w:fldChar w:fldCharType="begin"/>
-            </w:r>
-            <w:r>
-              <w:rPr>
-                <w:noProof/>
-                <w:webHidden/>
-              </w:rPr>
-              <w:instrText xml:space="preserve"> PAGEREF _Toc132901291 \h </w:instrText>
-            </w:r>
-            <w:r>
-              <w:rPr>
-                <w:noProof/>
-                <w:webHidden/>
-              </w:rPr>
-            </w:r>
-            <w:r>
-              <w:rPr>
-                <w:noProof/>
-                <w:webHidden/>
-              </w:rPr>
-              <w:fldChar w:fldCharType="separate"/>
-            </w:r>
-            <w:r>
-              <w:rPr>
-                <w:noProof/>
-                <w:webHidden/>
-              </w:rPr>
-              <w:t>8</w:t>
-            </w:r>
-            <w:r>
-              <w:rPr>
-                <w:noProof/>
-                <w:webHidden/>
-              </w:rPr>
-              <w:fldChar w:fldCharType="end"/>
-            </w:r>
-          </w:hyperlink>
-        </w:p>
-        <w:p>
-          <w:pPr>
-            <w:pStyle w:val="TM1"/>
-            <w:rPr>
-              <w:rFonts w:eastAsiaTheme="minorEastAsia" w:cstheme="minorBidi"/>
-              <w:b w:val="0"/>
-              <w:bCs w:val="0"/>
-              <w:caps w:val="0"/>
-              <w:noProof/>
-              <w:sz w:val="22"/>
-              <w:szCs w:val="22"/>
-              <w:lang w:eastAsia="fr-CH"/>
-            </w:rPr>
-          </w:pPr>
-          <w:hyperlink w:anchor="_Toc132901292" w:history="1">
-            <w:r>
-              <w:rPr>
-                <w:rStyle w:val="Lienhypertexte"/>
-                <w:noProof/>
-              </w:rPr>
-              <w:t>6 - Conclusion</w:t>
-            </w:r>
-            <w:r>
-              <w:rPr>
-                <w:noProof/>
-                <w:webHidden/>
-              </w:rPr>
-              <w:tab/>
-            </w:r>
-            <w:r>
-              <w:rPr>
-                <w:noProof/>
-                <w:webHidden/>
-              </w:rPr>
-              <w:fldChar w:fldCharType="begin"/>
-            </w:r>
-            <w:r>
-              <w:rPr>
-                <w:noProof/>
-                <w:webHidden/>
-              </w:rPr>
-              <w:instrText xml:space="preserve"> PAGEREF _Toc132901292 \h </w:instrText>
-            </w:r>
-            <w:r>
-              <w:rPr>
-                <w:noProof/>
-                <w:webHidden/>
-              </w:rPr>
-            </w:r>
-            <w:r>
-              <w:rPr>
-                <w:noProof/>
-                <w:webHidden/>
-              </w:rPr>
-              <w:fldChar w:fldCharType="separate"/>
-            </w:r>
-            <w:r>
-              <w:rPr>
-                <w:noProof/>
-                <w:webHidden/>
-              </w:rPr>
               <w:t>9</w:t>
-            </w:r>
-            <w:r>
-              <w:rPr>
-                <w:noProof/>
-                <w:webHidden/>
-              </w:rPr>
-              <w:fldChar w:fldCharType="end"/>
-            </w:r>
-          </w:hyperlink>
-        </w:p>
-        <w:p>
-          <w:pPr>
-            <w:pStyle w:val="TM1"/>
-            <w:rPr>
-              <w:rFonts w:eastAsiaTheme="minorEastAsia" w:cstheme="minorBidi"/>
-              <w:b w:val="0"/>
-              <w:bCs w:val="0"/>
-              <w:caps w:val="0"/>
-              <w:noProof/>
-              <w:sz w:val="22"/>
-              <w:szCs w:val="22"/>
-              <w:lang w:eastAsia="fr-CH"/>
-            </w:rPr>
-          </w:pPr>
-          <w:hyperlink w:anchor="_Toc132901293" w:history="1">
-            <w:r>
-              <w:rPr>
-                <w:rStyle w:val="Lienhypertexte"/>
-                <w:noProof/>
-              </w:rPr>
-              <w:t>7 - Annexes</w:t>
-            </w:r>
-            <w:r>
-              <w:rPr>
-                <w:noProof/>
-                <w:webHidden/>
-              </w:rPr>
-              <w:tab/>
-            </w:r>
-            <w:r>
-              <w:rPr>
-                <w:noProof/>
-                <w:webHidden/>
-              </w:rPr>
-              <w:fldChar w:fldCharType="begin"/>
-            </w:r>
-            <w:r>
-              <w:rPr>
-                <w:noProof/>
-                <w:webHidden/>
-              </w:rPr>
-              <w:instrText xml:space="preserve"> PAGEREF _Toc132901293 \h </w:instrText>
-            </w:r>
-            <w:r>
-              <w:rPr>
-                <w:noProof/>
-                <w:webHidden/>
-              </w:rPr>
-            </w:r>
-            <w:r>
-              <w:rPr>
-                <w:noProof/>
-                <w:webHidden/>
-              </w:rPr>
-              <w:fldChar w:fldCharType="separate"/>
-            </w:r>
-            <w:r>
-              <w:rPr>
-                <w:noProof/>
-                <w:webHidden/>
-              </w:rPr>
-              <w:t>I</w:t>
-            </w:r>
-            <w:r>
-              <w:rPr>
-                <w:noProof/>
-                <w:webHidden/>
-              </w:rPr>
-              <w:fldChar w:fldCharType="end"/>
-            </w:r>
-          </w:hyperlink>
-        </w:p>
-        <w:p>
-          <w:pPr>
-            <w:pStyle w:val="TM2"/>
-            <w:tabs>
-              <w:tab w:val="left" w:pos="880"/>
-              <w:tab w:val="right" w:leader="dot" w:pos="9062"/>
-            </w:tabs>
-            <w:rPr>
-              <w:rFonts w:eastAsiaTheme="minorEastAsia" w:cstheme="minorBidi"/>
-              <w:smallCaps w:val="0"/>
-              <w:noProof/>
-              <w:sz w:val="22"/>
-              <w:szCs w:val="22"/>
-              <w:lang w:eastAsia="fr-CH"/>
-            </w:rPr>
-          </w:pPr>
-          <w:hyperlink w:anchor="_Toc132901294" w:history="1">
-            <w:r>
-              <w:rPr>
-                <w:rStyle w:val="Lienhypertexte"/>
-                <w:noProof/>
-              </w:rPr>
-              <w:t>7.1 -</w:t>
-            </w:r>
-            <w:r>
-              <w:rPr>
-                <w:rFonts w:eastAsiaTheme="minorEastAsia" w:cstheme="minorBidi"/>
-                <w:smallCaps w:val="0"/>
-                <w:noProof/>
-                <w:sz w:val="22"/>
-                <w:szCs w:val="22"/>
-                <w:lang w:eastAsia="fr-CH"/>
-              </w:rPr>
-              <w:tab/>
-            </w:r>
-            <w:r>
-              <w:rPr>
-                <w:rStyle w:val="Lienhypertexte"/>
-                <w:noProof/>
-              </w:rPr>
-              <w:t>Guide utilisateur</w:t>
-            </w:r>
-            <w:r>
-              <w:rPr>
-                <w:noProof/>
-                <w:webHidden/>
-              </w:rPr>
-              <w:tab/>
-            </w:r>
-            <w:r>
-              <w:rPr>
-                <w:noProof/>
-                <w:webHidden/>
-              </w:rPr>
-              <w:fldChar w:fldCharType="begin"/>
-            </w:r>
-            <w:r>
-              <w:rPr>
-                <w:noProof/>
-                <w:webHidden/>
-              </w:rPr>
-              <w:instrText xml:space="preserve"> PAGEREF _Toc132901294 \h </w:instrText>
-            </w:r>
-            <w:r>
-              <w:rPr>
-                <w:noProof/>
-                <w:webHidden/>
-              </w:rPr>
-            </w:r>
-            <w:r>
-              <w:rPr>
-                <w:noProof/>
-                <w:webHidden/>
-              </w:rPr>
-              <w:fldChar w:fldCharType="separate"/>
-            </w:r>
-            <w:r>
-              <w:rPr>
-                <w:noProof/>
-                <w:webHidden/>
-              </w:rPr>
-              <w:t>I</w:t>
-            </w:r>
-            <w:r>
-              <w:rPr>
-                <w:noProof/>
-                <w:webHidden/>
-              </w:rPr>
-              <w:fldChar w:fldCharType="end"/>
-            </w:r>
-          </w:hyperlink>
-        </w:p>
-        <w:p>
-          <w:pPr>
-            <w:pStyle w:val="TM2"/>
-            <w:tabs>
-              <w:tab w:val="left" w:pos="880"/>
-              <w:tab w:val="right" w:leader="dot" w:pos="9062"/>
-            </w:tabs>
-            <w:rPr>
-              <w:rFonts w:eastAsiaTheme="minorEastAsia" w:cstheme="minorBidi"/>
-              <w:smallCaps w:val="0"/>
-              <w:noProof/>
-              <w:sz w:val="22"/>
-              <w:szCs w:val="22"/>
-              <w:lang w:eastAsia="fr-CH"/>
-            </w:rPr>
-          </w:pPr>
-          <w:hyperlink w:anchor="_Toc132901295" w:history="1">
-            <w:r>
-              <w:rPr>
-                <w:rStyle w:val="Lienhypertexte"/>
-                <w:noProof/>
-              </w:rPr>
-              <w:t>7.2 -</w:t>
-            </w:r>
-            <w:r>
-              <w:rPr>
-                <w:rFonts w:eastAsiaTheme="minorEastAsia" w:cstheme="minorBidi"/>
-                <w:smallCaps w:val="0"/>
-                <w:noProof/>
-                <w:sz w:val="22"/>
-                <w:szCs w:val="22"/>
-                <w:lang w:eastAsia="fr-CH"/>
-              </w:rPr>
-              <w:tab/>
-            </w:r>
-            <w:r>
-              <w:rPr>
-                <w:rStyle w:val="Lienhypertexte"/>
-                <w:noProof/>
-              </w:rPr>
-              <w:t>Cahier des charges</w:t>
-            </w:r>
-            <w:r>
-              <w:rPr>
-                <w:noProof/>
-                <w:webHidden/>
-              </w:rPr>
-              <w:tab/>
-            </w:r>
-            <w:r>
-              <w:rPr>
-                <w:noProof/>
-                <w:webHidden/>
-              </w:rPr>
-              <w:fldChar w:fldCharType="begin"/>
-            </w:r>
-            <w:r>
-              <w:rPr>
-                <w:noProof/>
-                <w:webHidden/>
-              </w:rPr>
-              <w:instrText xml:space="preserve"> PAGEREF _Toc132901295 \h </w:instrText>
-            </w:r>
-            <w:r>
-              <w:rPr>
-                <w:noProof/>
-                <w:webHidden/>
-              </w:rPr>
-            </w:r>
-            <w:r>
-              <w:rPr>
-                <w:noProof/>
-                <w:webHidden/>
-              </w:rPr>
-              <w:fldChar w:fldCharType="separate"/>
-            </w:r>
-            <w:r>
-              <w:rPr>
-                <w:noProof/>
-                <w:webHidden/>
-              </w:rPr>
-              <w:t>II</w:t>
-            </w:r>
-            <w:r>
-              <w:rPr>
-                <w:noProof/>
-                <w:webHidden/>
-              </w:rPr>
-              <w:fldChar w:fldCharType="end"/>
-            </w:r>
-          </w:hyperlink>
-        </w:p>
-        <w:p>
-          <w:pPr>
-            <w:pStyle w:val="TM2"/>
-            <w:tabs>
-              <w:tab w:val="left" w:pos="880"/>
-              <w:tab w:val="right" w:leader="dot" w:pos="9062"/>
-            </w:tabs>
-            <w:rPr>
-              <w:rFonts w:eastAsiaTheme="minorEastAsia" w:cstheme="minorBidi"/>
-              <w:smallCaps w:val="0"/>
-              <w:noProof/>
-              <w:sz w:val="22"/>
-              <w:szCs w:val="22"/>
-              <w:lang w:eastAsia="fr-CH"/>
-            </w:rPr>
-          </w:pPr>
-          <w:hyperlink w:anchor="_Toc132901296" w:history="1">
-            <w:r>
-              <w:rPr>
-                <w:rStyle w:val="Lienhypertexte"/>
-                <w:noProof/>
-              </w:rPr>
-              <w:t>7.3 -</w:t>
-            </w:r>
-            <w:r>
-              <w:rPr>
-                <w:rFonts w:eastAsiaTheme="minorEastAsia" w:cstheme="minorBidi"/>
-                <w:smallCaps w:val="0"/>
-                <w:noProof/>
-                <w:sz w:val="22"/>
-                <w:szCs w:val="22"/>
-                <w:lang w:eastAsia="fr-CH"/>
-              </w:rPr>
-              <w:tab/>
-            </w:r>
-            <w:r>
-              <w:rPr>
-                <w:rStyle w:val="Lienhypertexte"/>
-                <w:noProof/>
-              </w:rPr>
-              <w:t>Table des illustrations</w:t>
-            </w:r>
-            <w:r>
-              <w:rPr>
-                <w:noProof/>
-                <w:webHidden/>
-              </w:rPr>
-              <w:tab/>
-            </w:r>
-            <w:r>
-              <w:rPr>
-                <w:noProof/>
-                <w:webHidden/>
-              </w:rPr>
-              <w:fldChar w:fldCharType="begin"/>
-            </w:r>
-            <w:r>
-              <w:rPr>
-                <w:noProof/>
-                <w:webHidden/>
-              </w:rPr>
-              <w:instrText xml:space="preserve"> PAGEREF _Toc132901296 \h </w:instrText>
-            </w:r>
-            <w:r>
-              <w:rPr>
-                <w:noProof/>
-                <w:webHidden/>
-              </w:rPr>
-            </w:r>
-            <w:r>
-              <w:rPr>
-                <w:noProof/>
-                <w:webHidden/>
-              </w:rPr>
-              <w:fldChar w:fldCharType="separate"/>
-            </w:r>
-            <w:r>
-              <w:rPr>
-                <w:noProof/>
-                <w:webHidden/>
-              </w:rPr>
-              <w:t>III</w:t>
-            </w:r>
-            <w:r>
-              <w:rPr>
-                <w:noProof/>
-                <w:webHidden/>
-              </w:rPr>
-              <w:fldChar w:fldCharType="end"/>
-            </w:r>
-          </w:hyperlink>
-        </w:p>
-        <w:p>
-          <w:pPr>
-            <w:pStyle w:val="TM2"/>
-            <w:tabs>
-              <w:tab w:val="left" w:pos="880"/>
-              <w:tab w:val="right" w:leader="dot" w:pos="9062"/>
-            </w:tabs>
-            <w:rPr>
-              <w:rFonts w:eastAsiaTheme="minorEastAsia" w:cstheme="minorBidi"/>
-              <w:smallCaps w:val="0"/>
-              <w:noProof/>
-              <w:sz w:val="22"/>
-              <w:szCs w:val="22"/>
-              <w:lang w:eastAsia="fr-CH"/>
-            </w:rPr>
-          </w:pPr>
-          <w:hyperlink w:anchor="_Toc132901297" w:history="1">
-            <w:r>
-              <w:rPr>
-                <w:rStyle w:val="Lienhypertexte"/>
-                <w:noProof/>
-              </w:rPr>
-              <w:t>7.4 -</w:t>
-            </w:r>
-            <w:r>
-              <w:rPr>
-                <w:rFonts w:eastAsiaTheme="minorEastAsia" w:cstheme="minorBidi"/>
-                <w:smallCaps w:val="0"/>
-                <w:noProof/>
-                <w:sz w:val="22"/>
-                <w:szCs w:val="22"/>
-                <w:lang w:eastAsia="fr-CH"/>
-              </w:rPr>
-              <w:tab/>
-            </w:r>
-            <w:r>
-              <w:rPr>
-                <w:rStyle w:val="Lienhypertexte"/>
-                <w:noProof/>
-              </w:rPr>
-              <w:t>Bibliographies et références</w:t>
-            </w:r>
-            <w:r>
-              <w:rPr>
-                <w:noProof/>
-                <w:webHidden/>
-              </w:rPr>
-              <w:tab/>
-            </w:r>
-            <w:r>
-              <w:rPr>
-                <w:noProof/>
-                <w:webHidden/>
-              </w:rPr>
-              <w:fldChar w:fldCharType="begin"/>
-            </w:r>
-            <w:r>
-              <w:rPr>
-                <w:noProof/>
-                <w:webHidden/>
-              </w:rPr>
-              <w:instrText xml:space="preserve"> PAGEREF _Toc132901297 \h </w:instrText>
-            </w:r>
-            <w:r>
-              <w:rPr>
-                <w:noProof/>
-                <w:webHidden/>
-              </w:rPr>
-            </w:r>
-            <w:r>
-              <w:rPr>
-                <w:noProof/>
-                <w:webHidden/>
-              </w:rPr>
-              <w:fldChar w:fldCharType="separate"/>
-            </w:r>
-            <w:r>
-              <w:rPr>
-                <w:noProof/>
-                <w:webHidden/>
-              </w:rPr>
-              <w:t>IV</w:t>
             </w:r>
             <w:r>
               <w:rPr>
@@ -2463,13 +1550,13 @@
               <w:lang w:eastAsia="fr-CH"/>
             </w:rPr>
           </w:pPr>
-          <w:hyperlink w:anchor="_Toc132901298" w:history="1">
+          <w:hyperlink w:anchor="_Toc132918162" w:history="1">
             <w:r>
               <w:rPr>
                 <w:rStyle w:val="Lienhypertexte"/>
                 <w:noProof/>
               </w:rPr>
-              <w:t>7.4.1 -</w:t>
+              <w:t>3.8.1 -</w:t>
             </w:r>
             <w:r>
               <w:rPr>
@@ -2488,7 +1575,7 @@
                 <w:rStyle w:val="Lienhypertexte"/>
                 <w:noProof/>
               </w:rPr>
-              <w:t>Sites Web</w:t>
+              <w:t>Programme principal</w:t>
             </w:r>
             <w:r>
               <w:rPr>
@@ -2509,7 +1596,7 @@
                 <w:noProof/>
                 <w:webHidden/>
               </w:rPr>
-              <w:instrText xml:space="preserve"> PAGEREF _Toc132901298 \h </w:instrText>
+              <w:instrText xml:space="preserve"> PAGEREF _Toc132918162 \h </w:instrText>
             </w:r>
             <w:r>
               <w:rPr>
@@ -2529,7 +1616,847 @@
                 <w:noProof/>
                 <w:webHidden/>
               </w:rPr>
-              <w:t>IV</w:t>
+              <w:t>9</w:t>
+            </w:r>
+            <w:r>
+              <w:rPr>
+                <w:noProof/>
+                <w:webHidden/>
+              </w:rPr>
+              <w:fldChar w:fldCharType="end"/>
+            </w:r>
+          </w:hyperlink>
+        </w:p>
+        <w:p>
+          <w:pPr>
+            <w:pStyle w:val="TM1"/>
+            <w:rPr>
+              <w:rFonts w:eastAsiaTheme="minorEastAsia" w:cstheme="minorBidi"/>
+              <w:b w:val="0"/>
+              <w:bCs w:val="0"/>
+              <w:caps w:val="0"/>
+              <w:noProof/>
+              <w:sz w:val="22"/>
+              <w:szCs w:val="22"/>
+              <w:lang w:eastAsia="fr-CH"/>
+            </w:rPr>
+          </w:pPr>
+          <w:hyperlink w:anchor="_Toc132918163" w:history="1">
+            <w:r>
+              <w:rPr>
+                <w:rStyle w:val="Lienhypertexte"/>
+                <w:noProof/>
+              </w:rPr>
+              <w:t>4 - Résultats</w:t>
+            </w:r>
+            <w:r>
+              <w:rPr>
+                <w:noProof/>
+                <w:webHidden/>
+              </w:rPr>
+              <w:tab/>
+            </w:r>
+            <w:r>
+              <w:rPr>
+                <w:noProof/>
+                <w:webHidden/>
+              </w:rPr>
+              <w:fldChar w:fldCharType="begin"/>
+            </w:r>
+            <w:r>
+              <w:rPr>
+                <w:noProof/>
+                <w:webHidden/>
+              </w:rPr>
+              <w:instrText xml:space="preserve"> PAGEREF _Toc132918163 \h </w:instrText>
+            </w:r>
+            <w:r>
+              <w:rPr>
+                <w:noProof/>
+                <w:webHidden/>
+              </w:rPr>
+            </w:r>
+            <w:r>
+              <w:rPr>
+                <w:noProof/>
+                <w:webHidden/>
+              </w:rPr>
+              <w:fldChar w:fldCharType="separate"/>
+            </w:r>
+            <w:r>
+              <w:rPr>
+                <w:noProof/>
+                <w:webHidden/>
+              </w:rPr>
+              <w:t>10</w:t>
+            </w:r>
+            <w:r>
+              <w:rPr>
+                <w:noProof/>
+                <w:webHidden/>
+              </w:rPr>
+              <w:fldChar w:fldCharType="end"/>
+            </w:r>
+          </w:hyperlink>
+        </w:p>
+        <w:p>
+          <w:pPr>
+            <w:pStyle w:val="TM2"/>
+            <w:tabs>
+              <w:tab w:val="left" w:pos="880"/>
+              <w:tab w:val="right" w:leader="dot" w:pos="9062"/>
+            </w:tabs>
+            <w:rPr>
+              <w:rFonts w:eastAsiaTheme="minorEastAsia" w:cstheme="minorBidi"/>
+              <w:smallCaps w:val="0"/>
+              <w:noProof/>
+              <w:sz w:val="22"/>
+              <w:szCs w:val="22"/>
+              <w:lang w:eastAsia="fr-CH"/>
+            </w:rPr>
+          </w:pPr>
+          <w:hyperlink w:anchor="_Toc132918164" w:history="1">
+            <w:r>
+              <w:rPr>
+                <w:rStyle w:val="Lienhypertexte"/>
+                <w:noProof/>
+              </w:rPr>
+              <w:t>4.1 -</w:t>
+            </w:r>
+            <w:r>
+              <w:rPr>
+                <w:rFonts w:eastAsiaTheme="minorEastAsia" w:cstheme="minorBidi"/>
+                <w:smallCaps w:val="0"/>
+                <w:noProof/>
+                <w:sz w:val="22"/>
+                <w:szCs w:val="22"/>
+                <w:lang w:eastAsia="fr-CH"/>
+              </w:rPr>
+              <w:tab/>
+            </w:r>
+            <w:r>
+              <w:rPr>
+                <w:rStyle w:val="Lienhypertexte"/>
+                <w:noProof/>
+              </w:rPr>
+              <w:t>4-2-2</w:t>
+            </w:r>
+            <w:r>
+              <w:rPr>
+                <w:noProof/>
+                <w:webHidden/>
+              </w:rPr>
+              <w:tab/>
+            </w:r>
+            <w:r>
+              <w:rPr>
+                <w:noProof/>
+                <w:webHidden/>
+              </w:rPr>
+              <w:fldChar w:fldCharType="begin"/>
+            </w:r>
+            <w:r>
+              <w:rPr>
+                <w:noProof/>
+                <w:webHidden/>
+              </w:rPr>
+              <w:instrText xml:space="preserve"> PAGEREF _Toc132918164 \h </w:instrText>
+            </w:r>
+            <w:r>
+              <w:rPr>
+                <w:noProof/>
+                <w:webHidden/>
+              </w:rPr>
+            </w:r>
+            <w:r>
+              <w:rPr>
+                <w:noProof/>
+                <w:webHidden/>
+              </w:rPr>
+              <w:fldChar w:fldCharType="separate"/>
+            </w:r>
+            <w:r>
+              <w:rPr>
+                <w:noProof/>
+                <w:webHidden/>
+              </w:rPr>
+              <w:t>10</w:t>
+            </w:r>
+            <w:r>
+              <w:rPr>
+                <w:noProof/>
+                <w:webHidden/>
+              </w:rPr>
+              <w:fldChar w:fldCharType="end"/>
+            </w:r>
+          </w:hyperlink>
+        </w:p>
+        <w:p>
+          <w:pPr>
+            <w:pStyle w:val="TM2"/>
+            <w:tabs>
+              <w:tab w:val="left" w:pos="880"/>
+              <w:tab w:val="right" w:leader="dot" w:pos="9062"/>
+            </w:tabs>
+            <w:rPr>
+              <w:rFonts w:eastAsiaTheme="minorEastAsia" w:cstheme="minorBidi"/>
+              <w:smallCaps w:val="0"/>
+              <w:noProof/>
+              <w:sz w:val="22"/>
+              <w:szCs w:val="22"/>
+              <w:lang w:eastAsia="fr-CH"/>
+            </w:rPr>
+          </w:pPr>
+          <w:hyperlink w:anchor="_Toc132918165" w:history="1">
+            <w:r>
+              <w:rPr>
+                <w:rStyle w:val="Lienhypertexte"/>
+                <w:noProof/>
+              </w:rPr>
+              <w:t>4.2 -</w:t>
+            </w:r>
+            <w:r>
+              <w:rPr>
+                <w:rFonts w:eastAsiaTheme="minorEastAsia" w:cstheme="minorBidi"/>
+                <w:smallCaps w:val="0"/>
+                <w:noProof/>
+                <w:sz w:val="22"/>
+                <w:szCs w:val="22"/>
+                <w:lang w:eastAsia="fr-CH"/>
+              </w:rPr>
+              <w:tab/>
+            </w:r>
+            <w:r>
+              <w:rPr>
+                <w:rStyle w:val="Lienhypertexte"/>
+                <w:noProof/>
+              </w:rPr>
+              <w:t>1-2-2</w:t>
+            </w:r>
+            <w:r>
+              <w:rPr>
+                <w:noProof/>
+                <w:webHidden/>
+              </w:rPr>
+              <w:tab/>
+            </w:r>
+            <w:r>
+              <w:rPr>
+                <w:noProof/>
+                <w:webHidden/>
+              </w:rPr>
+              <w:fldChar w:fldCharType="begin"/>
+            </w:r>
+            <w:r>
+              <w:rPr>
+                <w:noProof/>
+                <w:webHidden/>
+              </w:rPr>
+              <w:instrText xml:space="preserve"> PAGEREF _Toc132918165 \h </w:instrText>
+            </w:r>
+            <w:r>
+              <w:rPr>
+                <w:noProof/>
+                <w:webHidden/>
+              </w:rPr>
+            </w:r>
+            <w:r>
+              <w:rPr>
+                <w:noProof/>
+                <w:webHidden/>
+              </w:rPr>
+              <w:fldChar w:fldCharType="separate"/>
+            </w:r>
+            <w:r>
+              <w:rPr>
+                <w:noProof/>
+                <w:webHidden/>
+              </w:rPr>
+              <w:t>10</w:t>
+            </w:r>
+            <w:r>
+              <w:rPr>
+                <w:noProof/>
+                <w:webHidden/>
+              </w:rPr>
+              <w:fldChar w:fldCharType="end"/>
+            </w:r>
+          </w:hyperlink>
+        </w:p>
+        <w:p>
+          <w:pPr>
+            <w:pStyle w:val="TM2"/>
+            <w:tabs>
+              <w:tab w:val="left" w:pos="880"/>
+              <w:tab w:val="right" w:leader="dot" w:pos="9062"/>
+            </w:tabs>
+            <w:rPr>
+              <w:rFonts w:eastAsiaTheme="minorEastAsia" w:cstheme="minorBidi"/>
+              <w:smallCaps w:val="0"/>
+              <w:noProof/>
+              <w:sz w:val="22"/>
+              <w:szCs w:val="22"/>
+              <w:lang w:eastAsia="fr-CH"/>
+            </w:rPr>
+          </w:pPr>
+          <w:hyperlink w:anchor="_Toc132918166" w:history="1">
+            <w:r>
+              <w:rPr>
+                <w:rStyle w:val="Lienhypertexte"/>
+                <w:noProof/>
+              </w:rPr>
+              <w:t>4.3 -</w:t>
+            </w:r>
+            <w:r>
+              <w:rPr>
+                <w:rFonts w:eastAsiaTheme="minorEastAsia" w:cstheme="minorBidi"/>
+                <w:smallCaps w:val="0"/>
+                <w:noProof/>
+                <w:sz w:val="22"/>
+                <w:szCs w:val="22"/>
+                <w:lang w:eastAsia="fr-CH"/>
+              </w:rPr>
+              <w:tab/>
+            </w:r>
+            <w:r>
+              <w:rPr>
+                <w:rStyle w:val="Lienhypertexte"/>
+                <w:noProof/>
+              </w:rPr>
+              <w:t>1-0-4</w:t>
+            </w:r>
+            <w:r>
+              <w:rPr>
+                <w:noProof/>
+                <w:webHidden/>
+              </w:rPr>
+              <w:tab/>
+            </w:r>
+            <w:r>
+              <w:rPr>
+                <w:noProof/>
+                <w:webHidden/>
+              </w:rPr>
+              <w:fldChar w:fldCharType="begin"/>
+            </w:r>
+            <w:r>
+              <w:rPr>
+                <w:noProof/>
+                <w:webHidden/>
+              </w:rPr>
+              <w:instrText xml:space="preserve"> PAGEREF _Toc132918166 \h </w:instrText>
+            </w:r>
+            <w:r>
+              <w:rPr>
+                <w:noProof/>
+                <w:webHidden/>
+              </w:rPr>
+            </w:r>
+            <w:r>
+              <w:rPr>
+                <w:noProof/>
+                <w:webHidden/>
+              </w:rPr>
+              <w:fldChar w:fldCharType="separate"/>
+            </w:r>
+            <w:r>
+              <w:rPr>
+                <w:noProof/>
+                <w:webHidden/>
+              </w:rPr>
+              <w:t>10</w:t>
+            </w:r>
+            <w:r>
+              <w:rPr>
+                <w:noProof/>
+                <w:webHidden/>
+              </w:rPr>
+              <w:fldChar w:fldCharType="end"/>
+            </w:r>
+          </w:hyperlink>
+        </w:p>
+        <w:p>
+          <w:pPr>
+            <w:pStyle w:val="TM2"/>
+            <w:tabs>
+              <w:tab w:val="left" w:pos="880"/>
+              <w:tab w:val="right" w:leader="dot" w:pos="9062"/>
+            </w:tabs>
+            <w:rPr>
+              <w:rFonts w:eastAsiaTheme="minorEastAsia" w:cstheme="minorBidi"/>
+              <w:smallCaps w:val="0"/>
+              <w:noProof/>
+              <w:sz w:val="22"/>
+              <w:szCs w:val="22"/>
+              <w:lang w:eastAsia="fr-CH"/>
+            </w:rPr>
+          </w:pPr>
+          <w:hyperlink w:anchor="_Toc132918167" w:history="1">
+            <w:r>
+              <w:rPr>
+                <w:rStyle w:val="Lienhypertexte"/>
+                <w:noProof/>
+              </w:rPr>
+              <w:t>4.4 -</w:t>
+            </w:r>
+            <w:r>
+              <w:rPr>
+                <w:rFonts w:eastAsiaTheme="minorEastAsia" w:cstheme="minorBidi"/>
+                <w:smallCaps w:val="0"/>
+                <w:noProof/>
+                <w:sz w:val="22"/>
+                <w:szCs w:val="22"/>
+                <w:lang w:eastAsia="fr-CH"/>
+              </w:rPr>
+              <w:tab/>
+            </w:r>
+            <w:r>
+              <w:rPr>
+                <w:rStyle w:val="Lienhypertexte"/>
+                <w:noProof/>
+              </w:rPr>
+              <w:t>1-4-0</w:t>
+            </w:r>
+            <w:r>
+              <w:rPr>
+                <w:noProof/>
+                <w:webHidden/>
+              </w:rPr>
+              <w:tab/>
+            </w:r>
+            <w:r>
+              <w:rPr>
+                <w:noProof/>
+                <w:webHidden/>
+              </w:rPr>
+              <w:fldChar w:fldCharType="begin"/>
+            </w:r>
+            <w:r>
+              <w:rPr>
+                <w:noProof/>
+                <w:webHidden/>
+              </w:rPr>
+              <w:instrText xml:space="preserve"> PAGEREF _Toc132918167 \h </w:instrText>
+            </w:r>
+            <w:r>
+              <w:rPr>
+                <w:noProof/>
+                <w:webHidden/>
+              </w:rPr>
+            </w:r>
+            <w:r>
+              <w:rPr>
+                <w:noProof/>
+                <w:webHidden/>
+              </w:rPr>
+              <w:fldChar w:fldCharType="separate"/>
+            </w:r>
+            <w:r>
+              <w:rPr>
+                <w:noProof/>
+                <w:webHidden/>
+              </w:rPr>
+              <w:t>10</w:t>
+            </w:r>
+            <w:r>
+              <w:rPr>
+                <w:noProof/>
+                <w:webHidden/>
+              </w:rPr>
+              <w:fldChar w:fldCharType="end"/>
+            </w:r>
+          </w:hyperlink>
+        </w:p>
+        <w:p>
+          <w:pPr>
+            <w:pStyle w:val="TM1"/>
+            <w:rPr>
+              <w:rFonts w:eastAsiaTheme="minorEastAsia" w:cstheme="minorBidi"/>
+              <w:b w:val="0"/>
+              <w:bCs w:val="0"/>
+              <w:caps w:val="0"/>
+              <w:noProof/>
+              <w:sz w:val="22"/>
+              <w:szCs w:val="22"/>
+              <w:lang w:eastAsia="fr-CH"/>
+            </w:rPr>
+          </w:pPr>
+          <w:hyperlink w:anchor="_Toc132918168" w:history="1">
+            <w:r>
+              <w:rPr>
+                <w:rStyle w:val="Lienhypertexte"/>
+                <w:noProof/>
+              </w:rPr>
+              <w:t>5 - Limitations et perspectives</w:t>
+            </w:r>
+            <w:r>
+              <w:rPr>
+                <w:noProof/>
+                <w:webHidden/>
+              </w:rPr>
+              <w:tab/>
+            </w:r>
+            <w:r>
+              <w:rPr>
+                <w:noProof/>
+                <w:webHidden/>
+              </w:rPr>
+              <w:fldChar w:fldCharType="begin"/>
+            </w:r>
+            <w:r>
+              <w:rPr>
+                <w:noProof/>
+                <w:webHidden/>
+              </w:rPr>
+              <w:instrText xml:space="preserve"> PAGEREF _Toc132918168 \h </w:instrText>
+            </w:r>
+            <w:r>
+              <w:rPr>
+                <w:noProof/>
+                <w:webHidden/>
+              </w:rPr>
+            </w:r>
+            <w:r>
+              <w:rPr>
+                <w:noProof/>
+                <w:webHidden/>
+              </w:rPr>
+              <w:fldChar w:fldCharType="separate"/>
+            </w:r>
+            <w:r>
+              <w:rPr>
+                <w:noProof/>
+                <w:webHidden/>
+              </w:rPr>
+              <w:t>11</w:t>
+            </w:r>
+            <w:r>
+              <w:rPr>
+                <w:noProof/>
+                <w:webHidden/>
+              </w:rPr>
+              <w:fldChar w:fldCharType="end"/>
+            </w:r>
+          </w:hyperlink>
+        </w:p>
+        <w:p>
+          <w:pPr>
+            <w:pStyle w:val="TM1"/>
+            <w:rPr>
+              <w:rFonts w:eastAsiaTheme="minorEastAsia" w:cstheme="minorBidi"/>
+              <w:b w:val="0"/>
+              <w:bCs w:val="0"/>
+              <w:caps w:val="0"/>
+              <w:noProof/>
+              <w:sz w:val="22"/>
+              <w:szCs w:val="22"/>
+              <w:lang w:eastAsia="fr-CH"/>
+            </w:rPr>
+          </w:pPr>
+          <w:hyperlink w:anchor="_Toc132918169" w:history="1">
+            <w:r>
+              <w:rPr>
+                <w:rStyle w:val="Lienhypertexte"/>
+                <w:noProof/>
+              </w:rPr>
+              <w:t>6 - Conclusion</w:t>
+            </w:r>
+            <w:r>
+              <w:rPr>
+                <w:noProof/>
+                <w:webHidden/>
+              </w:rPr>
+              <w:tab/>
+            </w:r>
+            <w:r>
+              <w:rPr>
+                <w:noProof/>
+                <w:webHidden/>
+              </w:rPr>
+              <w:fldChar w:fldCharType="begin"/>
+            </w:r>
+            <w:r>
+              <w:rPr>
+                <w:noProof/>
+                <w:webHidden/>
+              </w:rPr>
+              <w:instrText xml:space="preserve"> PAGEREF _Toc132918169 \h </w:instrText>
+            </w:r>
+            <w:r>
+              <w:rPr>
+                <w:noProof/>
+                <w:webHidden/>
+              </w:rPr>
+            </w:r>
+            <w:r>
+              <w:rPr>
+                <w:noProof/>
+                <w:webHidden/>
+              </w:rPr>
+              <w:fldChar w:fldCharType="separate"/>
+            </w:r>
+            <w:r>
+              <w:rPr>
+                <w:noProof/>
+                <w:webHidden/>
+              </w:rPr>
+              <w:t>12</w:t>
+            </w:r>
+            <w:r>
+              <w:rPr>
+                <w:noProof/>
+                <w:webHidden/>
+              </w:rPr>
+              <w:fldChar w:fldCharType="end"/>
+            </w:r>
+          </w:hyperlink>
+        </w:p>
+        <w:p>
+          <w:pPr>
+            <w:pStyle w:val="TM1"/>
+            <w:rPr>
+              <w:rFonts w:eastAsiaTheme="minorEastAsia" w:cstheme="minorBidi"/>
+              <w:b w:val="0"/>
+              <w:bCs w:val="0"/>
+              <w:caps w:val="0"/>
+              <w:noProof/>
+              <w:sz w:val="22"/>
+              <w:szCs w:val="22"/>
+              <w:lang w:eastAsia="fr-CH"/>
+            </w:rPr>
+          </w:pPr>
+          <w:hyperlink w:anchor="_Toc132918170" w:history="1">
+            <w:r>
+              <w:rPr>
+                <w:rStyle w:val="Lienhypertexte"/>
+                <w:noProof/>
+              </w:rPr>
+              <w:t>7 - Annexes</w:t>
+            </w:r>
+            <w:r>
+              <w:rPr>
+                <w:noProof/>
+                <w:webHidden/>
+              </w:rPr>
+              <w:tab/>
+            </w:r>
+            <w:r>
+              <w:rPr>
+                <w:noProof/>
+                <w:webHidden/>
+              </w:rPr>
+              <w:fldChar w:fldCharType="begin"/>
+            </w:r>
+            <w:r>
+              <w:rPr>
+                <w:noProof/>
+                <w:webHidden/>
+              </w:rPr>
+              <w:instrText xml:space="preserve"> PAGEREF _Toc132918170 \h </w:instrText>
+            </w:r>
+            <w:r>
+              <w:rPr>
+                <w:noProof/>
+                <w:webHidden/>
+              </w:rPr>
+            </w:r>
+            <w:r>
+              <w:rPr>
+                <w:noProof/>
+                <w:webHidden/>
+              </w:rPr>
+              <w:fldChar w:fldCharType="separate"/>
+            </w:r>
+            <w:r>
+              <w:rPr>
+                <w:noProof/>
+                <w:webHidden/>
+              </w:rPr>
+              <w:t>I</w:t>
+            </w:r>
+            <w:r>
+              <w:rPr>
+                <w:noProof/>
+                <w:webHidden/>
+              </w:rPr>
+              <w:fldChar w:fldCharType="end"/>
+            </w:r>
+          </w:hyperlink>
+        </w:p>
+        <w:p>
+          <w:pPr>
+            <w:pStyle w:val="TM2"/>
+            <w:tabs>
+              <w:tab w:val="left" w:pos="880"/>
+              <w:tab w:val="right" w:leader="dot" w:pos="9062"/>
+            </w:tabs>
+            <w:rPr>
+              <w:rFonts w:eastAsiaTheme="minorEastAsia" w:cstheme="minorBidi"/>
+              <w:smallCaps w:val="0"/>
+              <w:noProof/>
+              <w:sz w:val="22"/>
+              <w:szCs w:val="22"/>
+              <w:lang w:eastAsia="fr-CH"/>
+            </w:rPr>
+          </w:pPr>
+          <w:hyperlink w:anchor="_Toc132918171" w:history="1">
+            <w:r>
+              <w:rPr>
+                <w:rStyle w:val="Lienhypertexte"/>
+                <w:noProof/>
+              </w:rPr>
+              <w:t>7.1 -</w:t>
+            </w:r>
+            <w:r>
+              <w:rPr>
+                <w:rFonts w:eastAsiaTheme="minorEastAsia" w:cstheme="minorBidi"/>
+                <w:smallCaps w:val="0"/>
+                <w:noProof/>
+                <w:sz w:val="22"/>
+                <w:szCs w:val="22"/>
+                <w:lang w:eastAsia="fr-CH"/>
+              </w:rPr>
+              <w:tab/>
+            </w:r>
+            <w:r>
+              <w:rPr>
+                <w:rStyle w:val="Lienhypertexte"/>
+                <w:noProof/>
+              </w:rPr>
+              <w:t>Table des illustrations</w:t>
+            </w:r>
+            <w:r>
+              <w:rPr>
+                <w:noProof/>
+                <w:webHidden/>
+              </w:rPr>
+              <w:tab/>
+            </w:r>
+            <w:r>
+              <w:rPr>
+                <w:noProof/>
+                <w:webHidden/>
+              </w:rPr>
+              <w:fldChar w:fldCharType="begin"/>
+            </w:r>
+            <w:r>
+              <w:rPr>
+                <w:noProof/>
+                <w:webHidden/>
+              </w:rPr>
+              <w:instrText xml:space="preserve"> PAGEREF _Toc132918171 \h </w:instrText>
+            </w:r>
+            <w:r>
+              <w:rPr>
+                <w:noProof/>
+                <w:webHidden/>
+              </w:rPr>
+            </w:r>
+            <w:r>
+              <w:rPr>
+                <w:noProof/>
+                <w:webHidden/>
+              </w:rPr>
+              <w:fldChar w:fldCharType="separate"/>
+            </w:r>
+            <w:r>
+              <w:rPr>
+                <w:noProof/>
+                <w:webHidden/>
+              </w:rPr>
+              <w:t>I</w:t>
+            </w:r>
+            <w:r>
+              <w:rPr>
+                <w:noProof/>
+                <w:webHidden/>
+              </w:rPr>
+              <w:fldChar w:fldCharType="end"/>
+            </w:r>
+          </w:hyperlink>
+        </w:p>
+        <w:p>
+          <w:pPr>
+            <w:pStyle w:val="TM2"/>
+            <w:tabs>
+              <w:tab w:val="left" w:pos="880"/>
+              <w:tab w:val="right" w:leader="dot" w:pos="9062"/>
+            </w:tabs>
+            <w:rPr>
+              <w:rFonts w:eastAsiaTheme="minorEastAsia" w:cstheme="minorBidi"/>
+              <w:smallCaps w:val="0"/>
+              <w:noProof/>
+              <w:sz w:val="22"/>
+              <w:szCs w:val="22"/>
+              <w:lang w:eastAsia="fr-CH"/>
+            </w:rPr>
+          </w:pPr>
+          <w:hyperlink w:anchor="_Toc132918172" w:history="1">
+            <w:r>
+              <w:rPr>
+                <w:rStyle w:val="Lienhypertexte"/>
+                <w:noProof/>
+              </w:rPr>
+              <w:t>7.2 -</w:t>
+            </w:r>
+            <w:r>
+              <w:rPr>
+                <w:rFonts w:eastAsiaTheme="minorEastAsia" w:cstheme="minorBidi"/>
+                <w:smallCaps w:val="0"/>
+                <w:noProof/>
+                <w:sz w:val="22"/>
+                <w:szCs w:val="22"/>
+                <w:lang w:eastAsia="fr-CH"/>
+              </w:rPr>
+              <w:tab/>
+            </w:r>
+            <w:r>
+              <w:rPr>
+                <w:rStyle w:val="Lienhypertexte"/>
+                <w:noProof/>
+              </w:rPr>
+              <w:t>Bibliographies et références</w:t>
+            </w:r>
+            <w:r>
+              <w:rPr>
+                <w:noProof/>
+                <w:webHidden/>
+              </w:rPr>
+              <w:tab/>
+            </w:r>
+            <w:r>
+              <w:rPr>
+                <w:noProof/>
+                <w:webHidden/>
+              </w:rPr>
+              <w:fldChar w:fldCharType="begin"/>
+            </w:r>
+            <w:r>
+              <w:rPr>
+                <w:noProof/>
+                <w:webHidden/>
+              </w:rPr>
+              <w:instrText xml:space="preserve"> PAGEREF _Toc132918172 \h </w:instrText>
+            </w:r>
+            <w:r>
+              <w:rPr>
+                <w:noProof/>
+                <w:webHidden/>
+              </w:rPr>
+            </w:r>
+            <w:r>
+              <w:rPr>
+                <w:noProof/>
+                <w:webHidden/>
+              </w:rPr>
+              <w:fldChar w:fldCharType="separate"/>
+            </w:r>
+            <w:r>
+              <w:rPr>
+                <w:noProof/>
+                <w:webHidden/>
+              </w:rPr>
+              <w:t>II</w:t>
             </w:r>
             <w:r>
               <w:rPr>
@@ -2557,14 +2484,13 @@
               <w:lang w:eastAsia="fr-CH"/>
             </w:rPr>
           </w:pPr>
-          <w:hyperlink w:anchor="_Toc132901299" w:history="1">
+          <w:hyperlink w:anchor="_Toc132918173" w:history="1">
             <w:r>
               <w:rPr>
                 <w:rStyle w:val="Lienhypertexte"/>
                 <w:noProof/>
-                <w:lang w:val="en-US"/>
-              </w:rPr>
-              <w:t>7.4.2 -</w:t>
+              </w:rPr>
+              <w:t>7.2.1 -</w:t>
             </w:r>
             <w:r>
               <w:rPr>
@@ -2582,9 +2508,8 @@
               <w:rPr>
                 <w:rStyle w:val="Lienhypertexte"/>
                 <w:noProof/>
-                <w:lang w:val="en-US"/>
-              </w:rPr>
-              <w:t>Livres</w:t>
+              </w:rPr>
+              <w:t>Sites Web</w:t>
             </w:r>
             <w:r>
               <w:rPr>
@@ -2605,7 +2530,7 @@
                 <w:noProof/>
                 <w:webHidden/>
               </w:rPr>
-              <w:instrText xml:space="preserve"> PAGEREF _Toc132901299 \h </w:instrText>
+              <w:instrText xml:space="preserve"> PAGEREF _Toc132918173 \h </w:instrText>
             </w:r>
             <w:r>
               <w:rPr>
@@ -2625,103 +2550,7 @@
                 <w:noProof/>
                 <w:webHidden/>
               </w:rPr>
-              <w:t>IV</w:t>
-            </w:r>
-            <w:r>
-              <w:rPr>
-                <w:noProof/>
-                <w:webHidden/>
-              </w:rPr>
-              <w:fldChar w:fldCharType="end"/>
-            </w:r>
-          </w:hyperlink>
-        </w:p>
-        <w:p>
-          <w:pPr>
-            <w:pStyle w:val="TM3"/>
-            <w:tabs>
-              <w:tab w:val="left" w:pos="1320"/>
-              <w:tab w:val="right" w:leader="dot" w:pos="9062"/>
-            </w:tabs>
-            <w:rPr>
-              <w:rFonts w:eastAsiaTheme="minorEastAsia" w:cstheme="minorBidi"/>
-              <w:i w:val="0"/>
-              <w:iCs w:val="0"/>
-              <w:noProof/>
-              <w:sz w:val="22"/>
-              <w:szCs w:val="22"/>
-              <w:lang w:eastAsia="fr-CH"/>
-            </w:rPr>
-          </w:pPr>
-          <w:hyperlink w:anchor="_Toc132901300" w:history="1">
-            <w:r>
-              <w:rPr>
-                <w:rStyle w:val="Lienhypertexte"/>
-                <w:noProof/>
-                <w:lang w:val="en-US"/>
-              </w:rPr>
-              <w:t>7.4.3 -</w:t>
-            </w:r>
-            <w:r>
-              <w:rPr>
-                <w:rFonts w:eastAsiaTheme="minorEastAsia" w:cstheme="minorBidi"/>
-                <w:i w:val="0"/>
-                <w:iCs w:val="0"/>
-                <w:noProof/>
-                <w:sz w:val="22"/>
-                <w:szCs w:val="22"/>
-                <w:lang w:eastAsia="fr-CH"/>
-              </w:rPr>
-              <w:tab/>
-            </w:r>
-            <w:r>
-              <w:rPr>
-                <w:rStyle w:val="Lienhypertexte"/>
-                <w:noProof/>
-                <w:lang w:val="en-US"/>
-              </w:rPr>
-              <w:t>Autres</w:t>
-            </w:r>
-            <w:r>
-              <w:rPr>
-                <w:noProof/>
-                <w:webHidden/>
-              </w:rPr>
-              <w:tab/>
-            </w:r>
-            <w:r>
-              <w:rPr>
-                <w:noProof/>
-                <w:webHidden/>
-              </w:rPr>
-              <w:fldChar w:fldCharType="begin"/>
-            </w:r>
-            <w:r>
-              <w:rPr>
-                <w:noProof/>
-                <w:webHidden/>
-              </w:rPr>
-              <w:instrText xml:space="preserve"> PAGEREF _Toc132901300 \h </w:instrText>
-            </w:r>
-            <w:r>
-              <w:rPr>
-                <w:noProof/>
-                <w:webHidden/>
-              </w:rPr>
-            </w:r>
-            <w:r>
-              <w:rPr>
-                <w:noProof/>
-                <w:webHidden/>
-              </w:rPr>
-              <w:fldChar w:fldCharType="separate"/>
-            </w:r>
-            <w:r>
-              <w:rPr>
-                <w:noProof/>
-                <w:webHidden/>
-              </w:rPr>
-              <w:t>IV</w:t>
+              <w:t>II</w:t>
             </w:r>
             <w:r>
               <w:rPr>
@@ -2784,7 +2613,7 @@
       <w:pPr>
         <w:pStyle w:val="TitrePrincipal"/>
       </w:pPr>
-      <w:bookmarkStart w:id="0" w:name="_Toc132901275"/>
+      <w:bookmarkStart w:id="0" w:name="_Toc132918150"/>
       <w:r>
         <w:lastRenderedPageBreak/>
         <w:t>Glossaire</w:t>
@@ -3245,7 +3074,7 @@
       <w:pPr>
         <w:pStyle w:val="TitrePrincipal"/>
       </w:pPr>
-      <w:bookmarkStart w:id="1" w:name="_Toc132901276"/>
+      <w:bookmarkStart w:id="1" w:name="_Toc132918151"/>
       <w:r>
         <w:lastRenderedPageBreak/>
         <w:t>Introduction</w:t>
@@ -3256,7 +3085,7 @@
       <w:pPr>
         <w:pStyle w:val="TitreSecondaire"/>
       </w:pPr>
-      <w:bookmarkStart w:id="2" w:name="_Toc132901277"/>
+      <w:bookmarkStart w:id="2" w:name="_Toc132918152"/>
       <w:r>
         <w:t>Contexte</w:t>
       </w:r>
@@ -3353,35 +3182,310 @@
       <w:pPr>
         <w:pStyle w:val="TitrePrincipal"/>
       </w:pPr>
+      <w:bookmarkStart w:id="3" w:name="_Toc132918153"/>
       <w:r>
         <w:lastRenderedPageBreak/>
         <w:t>Présentation du framework</w:t>
-      </w:r>
-    </w:p>
-    <w:p>
-      <w:pPr>
-        <w:pStyle w:val="TitreSecondaire"/>
-      </w:pPr>
-      <w:bookmarkStart w:id="3" w:name="_Toc132901279"/>
-      <w:r>
-        <w:t>Diagramme de classes</w:t>
       </w:r>
       <w:bookmarkEnd w:id="3"/>
     </w:p>
     <w:p>
       <w:pPr>
-        <w:pStyle w:val="TexteFormel"/>
-      </w:pPr>
+        <w:pStyle w:val="TitreSecondaire"/>
+      </w:pPr>
+      <w:bookmarkStart w:id="4" w:name="_Toc132918154"/>
+      <w:r>
+        <w:t>Classe Color</w:t>
+      </w:r>
+      <w:bookmarkEnd w:id="4"/>
     </w:p>
     <w:p>
       <w:pPr>
+        <w:pStyle w:val="TexteFormel"/>
+      </w:pPr>
+      <w:r>
+        <w:t xml:space="preserve">La classe </w:t>
+      </w:r>
+      <w:r>
+        <w:rPr>
+          <w:rStyle w:val="BacktickCar"/>
+        </w:rPr>
+        <w:t>Color</w:t>
+      </w:r>
+      <w:r>
+        <w:t xml:space="preserve"> est utilisée pour représenter une couleur dans un programme Java. Elle contient un nom, un code couleur ANSI et un </w:t>
+      </w:r>
+      <w:r>
+        <w:t>booléen</w:t>
+      </w:r>
+      <w:r>
+        <w:t xml:space="preserve"> indiquant si la couleur a déjà été utilisée. Le nom de la couleur peut être par exemple "Red" et le code couleur ANSI est une chaîne de caractères représentant le code ANSI correspondant à la couleur, qui sera utilisé pour formater le texte affiché à l'écran.</w:t>
+      </w:r>
+    </w:p>
+    <w:p>
+      <w:pPr>
+        <w:pStyle w:val="TexteFormel"/>
+      </w:pPr>
+      <w:r>
+        <w:t xml:space="preserve">La classe </w:t>
+      </w:r>
+      <w:r>
+        <w:rPr>
+          <w:rStyle w:val="BacktickCar"/>
+        </w:rPr>
+        <w:t>Color</w:t>
+      </w:r>
+      <w:r>
+        <w:t xml:space="preserve"> possède une méthode </w:t>
+      </w:r>
+      <w:r>
+        <w:rPr>
+          <w:rStyle w:val="BacktickCar"/>
+        </w:rPr>
+        <w:t xml:space="preserve">getColoredText(String text) </w:t>
+      </w:r>
+      <w:r>
+        <w:t>qui prend en paramètre un texte et retourne le texte colorié en utilisant le code couleur ANSI associé à cette instance de la couleur.</w:t>
+      </w:r>
+    </w:p>
+    <w:p>
+      <w:pPr>
+        <w:pStyle w:val="TexteFormel"/>
+      </w:pPr>
+      <w:r>
+        <w:t xml:space="preserve">Cette méthode peut être utilisée pour ajouter de la couleur </w:t>
+      </w:r>
+      <w:r>
+        <w:t>au diagramme</w:t>
+      </w:r>
+      <w:r>
+        <w:t xml:space="preserve">, ce qui permet de simplifier </w:t>
+      </w:r>
+      <w:r>
+        <w:t>s</w:t>
+      </w:r>
+      <w:r>
+        <w:t>a lecture</w:t>
+      </w:r>
+      <w:r>
+        <w:t>.</w:t>
+      </w:r>
+    </w:p>
+    <w:p>
+      <w:pPr>
+        <w:pStyle w:val="TexteFormel"/>
+      </w:pPr>
+      <w:r>
+        <w:t xml:space="preserve">Le </w:t>
+      </w:r>
+      <w:r>
+        <w:t>booléen</w:t>
+      </w:r>
+      <w:r>
+        <w:t xml:space="preserve"> </w:t>
+      </w:r>
+      <w:r>
+        <w:rPr>
+          <w:rStyle w:val="BacktickCar"/>
+        </w:rPr>
+        <w:t>isAlreadyUsed</w:t>
+      </w:r>
+      <w:r>
+        <w:t xml:space="preserve"> indique si la couleur a déjà été utilisée, ce qui peut être utile dans le contexte du programme pour éviter d'utiliser la même couleur plusieurs fois</w:t>
+      </w:r>
+      <w:r>
+        <w:t>.</w:t>
+      </w:r>
+    </w:p>
+    <w:p>
+      <w:pPr>
         <w:pStyle w:val="TitreSecondaire"/>
       </w:pPr>
-      <w:bookmarkStart w:id="4" w:name="_Toc132901280"/>
+      <w:bookmarkStart w:id="5" w:name="_Toc132918155"/>
+      <w:r>
+        <w:t>Classe ColorManager</w:t>
+      </w:r>
+      <w:bookmarkEnd w:id="5"/>
+    </w:p>
+    <w:p>
+      <w:pPr>
+        <w:pStyle w:val="TexteFormel"/>
+      </w:pPr>
+      <w:r>
+        <w:t xml:space="preserve">La classe </w:t>
+      </w:r>
+      <w:r>
+        <w:rPr>
+          <w:rStyle w:val="BacktickCar"/>
+        </w:rPr>
+        <w:t xml:space="preserve">ColorManager </w:t>
+      </w:r>
+      <w:r>
+        <w:t xml:space="preserve">est implémentée comme un singleton, ce qui signifie qu'elle ne peut être instanciée qu'une seule fois dans l'ensemble du programme. Cela garantit qu'il n'y aura qu'une seule instance de </w:t>
+      </w:r>
+      <w:r>
+        <w:rPr>
+          <w:rStyle w:val="BacktickCar"/>
+        </w:rPr>
+        <w:t xml:space="preserve">ColorManager </w:t>
+      </w:r>
+      <w:r>
+        <w:t xml:space="preserve">qui gérera la liste de couleurs. La méthode </w:t>
+      </w:r>
+      <w:r>
+        <w:rPr>
+          <w:rStyle w:val="BacktickCar"/>
+        </w:rPr>
+        <w:t>getInstance()</w:t>
+      </w:r>
+      <w:r>
+        <w:t xml:space="preserve"> permet d'obtenir cette unique instance de </w:t>
+      </w:r>
+      <w:r>
+        <w:rPr>
+          <w:rStyle w:val="BacktickCar"/>
+        </w:rPr>
+        <w:t>ColorManager</w:t>
+      </w:r>
+      <w:r>
+        <w:t>.</w:t>
+      </w:r>
+    </w:p>
+    <w:p>
+      <w:pPr>
+        <w:pStyle w:val="TexteFormel"/>
+      </w:pPr>
+      <w:r>
+        <w:t xml:space="preserve">La classe </w:t>
+      </w:r>
+      <w:r>
+        <w:rPr>
+          <w:rStyle w:val="BacktickCar"/>
+        </w:rPr>
+        <w:t xml:space="preserve">ColorManager </w:t>
+      </w:r>
+      <w:r>
+        <w:t xml:space="preserve">contient une liste de couleurs représentée par un </w:t>
+      </w:r>
+      <w:r>
+        <w:rPr>
+          <w:rStyle w:val="BacktickCar"/>
+        </w:rPr>
+        <w:t>ArrayList&lt;Color&gt;</w:t>
+      </w:r>
+      <w:r>
+        <w:t xml:space="preserve">. Cette liste est initialisée dans le constructeur de la classe avec différentes instances de la classe </w:t>
+      </w:r>
+      <w:r>
+        <w:rPr>
+          <w:rStyle w:val="BacktickCar"/>
+        </w:rPr>
+        <w:t>Color</w:t>
+      </w:r>
+      <w:r>
+        <w:t>, chacune représentant une couleur spécifique avec son nom et son code couleur ANSI associé.</w:t>
+      </w:r>
+    </w:p>
+    <w:p>
+      <w:pPr>
+        <w:pStyle w:val="TexteFormel"/>
+      </w:pPr>
+      <w:r>
+        <w:t xml:space="preserve">La méthode </w:t>
+      </w:r>
+      <w:r>
+        <w:rPr>
+          <w:rStyle w:val="BacktickCar"/>
+        </w:rPr>
+        <w:t>getRandomColor()</w:t>
+      </w:r>
+      <w:r>
+        <w:t xml:space="preserve"> dans la classe </w:t>
+      </w:r>
+      <w:r>
+        <w:rPr>
+          <w:rStyle w:val="BacktickCar"/>
+        </w:rPr>
+        <w:t>ColorManager</w:t>
+      </w:r>
+      <w:r>
+        <w:t xml:space="preserve"> permet d'obtenir une couleur aléatoire qui n'a pas encore été utilisée par le programme. Elle sélectionne une couleur de manière aléatoire à partir de la liste de couleurs disponibles dans la liste </w:t>
+      </w:r>
+      <w:r>
+        <w:rPr>
+          <w:rStyle w:val="BacktickCar"/>
+        </w:rPr>
+        <w:t>colors</w:t>
+      </w:r>
+      <w:r>
+        <w:t xml:space="preserve">, et vérifie si cette couleur a déjà été utilisée en utilisant le </w:t>
+      </w:r>
+      <w:r>
+        <w:t>booléen</w:t>
+      </w:r>
+      <w:r>
+        <w:t xml:space="preserve"> </w:t>
+      </w:r>
+      <w:r>
+        <w:rPr>
+          <w:rStyle w:val="BacktickCar"/>
+        </w:rPr>
+        <w:t>isAlreadyUsed</w:t>
+      </w:r>
+      <w:r>
+        <w:t xml:space="preserve"> dans la classe </w:t>
+      </w:r>
+      <w:r>
+        <w:rPr>
+          <w:rStyle w:val="BacktickCar"/>
+        </w:rPr>
+        <w:t>Color</w:t>
+      </w:r>
+      <w:r>
+        <w:t>. Si la couleur sélectionnée a déjà été utilisée, la méthode continue à en sélectionner une nouvelle jusqu'à ce qu'une couleur non utilisée soit trouvée.</w:t>
+      </w:r>
+    </w:p>
+    <w:p>
+      <w:pPr>
+        <w:pStyle w:val="TexteFormel"/>
+      </w:pPr>
+      <w:r>
+        <w:t xml:space="preserve">Une fois qu'une couleur non utilisée est trouvée, le </w:t>
+      </w:r>
+      <w:r>
+        <w:t>booléen</w:t>
+      </w:r>
+      <w:r>
+        <w:t xml:space="preserve"> </w:t>
+      </w:r>
+      <w:r>
+        <w:rPr>
+          <w:rStyle w:val="BacktickCar"/>
+        </w:rPr>
+        <w:t>isAlreadyUsed</w:t>
+      </w:r>
+      <w:r>
+        <w:t xml:space="preserve"> de cette couleur est mis à </w:t>
+      </w:r>
+      <w:r>
+        <w:rPr>
+          <w:rStyle w:val="BacktickCar"/>
+        </w:rPr>
+        <w:t>true</w:t>
+      </w:r>
+      <w:r>
+        <w:t xml:space="preserve"> pour indiquer qu'elle a été utilisée. Cela permet d'assurer que chaque couleur est utilisée une seule fois dans le programme, simplifiant ainsi la lecture du diagramme.</w:t>
+      </w:r>
+    </w:p>
+    <w:p>
+      <w:pPr>
+        <w:pStyle w:val="TitreSecondaire"/>
+      </w:pPr>
+      <w:bookmarkStart w:id="6" w:name="_Toc132918156"/>
       <w:r>
         <w:t>Classe Person</w:t>
       </w:r>
-      <w:bookmarkEnd w:id="4"/>
+      <w:bookmarkEnd w:id="6"/>
     </w:p>
     <w:p>
       <w:pPr>
@@ -3420,6 +3524,7 @@
         <w:pStyle w:val="TexteFormel"/>
       </w:pPr>
       <w:r>
+        <w:lastRenderedPageBreak/>
         <w:t xml:space="preserve">Une personne de type </w:t>
       </w:r>
       <w:r>
@@ -3455,13 +3560,137 @@
     </w:p>
     <w:p>
       <w:pPr>
+        <w:pStyle w:val="TexteFormel"/>
+      </w:pPr>
+      <w:r>
+        <w:t>Le diagramme (</w:t>
+      </w:r>
+      <w:r>
+        <w:fldChar w:fldCharType="begin"/>
+      </w:r>
+      <w:r>
+        <w:instrText xml:space="preserve"> REF _Ref132911072 \h </w:instrText>
+      </w:r>
+      <w:r>
+        <w:fldChar w:fldCharType="separate"/>
+      </w:r>
+      <w:r>
+        <w:t xml:space="preserve">Figure </w:t>
+      </w:r>
+      <w:r>
+        <w:rPr>
+          <w:noProof/>
+        </w:rPr>
+        <w:t>1</w:t>
+      </w:r>
+      <w:r>
+        <w:fldChar w:fldCharType="end"/>
+      </w:r>
+      <w:r>
+        <w:t>) ci-dessous illustre le cycle de vie d’une personne (thread) :</w:t>
+      </w:r>
+    </w:p>
+    <w:p>
+      <w:pPr>
+        <w:pStyle w:val="TexteFormel"/>
+        <w:keepNext/>
+      </w:pPr>
+      <w:r>
+        <w:rPr>
+          <w:noProof/>
+        </w:rPr>
+        <w:drawing>
+          <wp:inline distT="0" distB="0" distL="0" distR="0" wp14:anchorId="39CE77F4" wp14:editId="40DCA28F">
+            <wp:extent cx="5756910" cy="1701800"/>
+            <wp:effectExtent l="0" t="0" r="0" b="0"/>
+            <wp:docPr id="4" name="Image 4" descr="Une image contenant diagramme&#10;&#10;Description générée automatiquement"/>
+            <wp:cNvGraphicFramePr>
+              <a:graphicFrameLocks xmlns:a="http://schemas.openxmlformats.org/drawingml/2006/main" noChangeAspect="1"/>
+            </wp:cNvGraphicFramePr>
+            <a:graphic xmlns:a="http://schemas.openxmlformats.org/drawingml/2006/main">
+              <a:graphicData uri="http://schemas.openxmlformats.org/drawingml/2006/picture">
+                <pic:pic xmlns:pic="http://schemas.openxmlformats.org/drawingml/2006/picture">
+                  <pic:nvPicPr>
+                    <pic:cNvPr id="4" name="Image 4" descr="Une image contenant diagramme&#10;&#10;Description générée automatiquement"/>
+                    <pic:cNvPicPr>
+                      <a:picLocks noChangeAspect="1" noChangeArrowheads="1"/>
+                    </pic:cNvPicPr>
+                  </pic:nvPicPr>
+                  <pic:blipFill>
+                    <a:blip r:embed="rId13">
+                      <a:extLst>
+                        <a:ext uri="{28A0092B-C50C-407E-A947-70E740481C1C}">
+                          <a14:useLocalDpi xmlns:a14="http://schemas.microsoft.com/office/drawing/2010/main" val="0"/>
+                        </a:ext>
+                      </a:extLst>
+                    </a:blip>
+                    <a:srcRect/>
+                    <a:stretch>
+                      <a:fillRect/>
+                    </a:stretch>
+                  </pic:blipFill>
+                  <pic:spPr bwMode="auto">
+                    <a:xfrm>
+                      <a:off x="0" y="0"/>
+                      <a:ext cx="5756910" cy="1701800"/>
+                    </a:xfrm>
+                    <a:prstGeom prst="rect">
+                      <a:avLst/>
+                    </a:prstGeom>
+                    <a:noFill/>
+                    <a:ln>
+                      <a:noFill/>
+                    </a:ln>
+                  </pic:spPr>
+                </pic:pic>
+              </a:graphicData>
+            </a:graphic>
+          </wp:inline>
+        </w:drawing>
+      </w:r>
+    </w:p>
+    <w:p>
+      <w:pPr>
+        <w:pStyle w:val="Lgende"/>
+      </w:pPr>
+      <w:bookmarkStart w:id="7" w:name="_Ref132911072"/>
+      <w:bookmarkStart w:id="8" w:name="_Toc132917854"/>
+      <w:r>
+        <w:t xml:space="preserve">Figure </w:t>
+      </w:r>
+      <w:r>
+        <w:fldChar w:fldCharType="begin"/>
+      </w:r>
+      <w:r>
+        <w:instrText xml:space="preserve"> SEQ Figure \* ARABIC </w:instrText>
+      </w:r>
+      <w:r>
+        <w:fldChar w:fldCharType="separate"/>
+      </w:r>
+      <w:r>
+        <w:rPr>
+          <w:noProof/>
+        </w:rPr>
+        <w:t>1</w:t>
+      </w:r>
+      <w:r>
+        <w:fldChar w:fldCharType="end"/>
+      </w:r>
+      <w:bookmarkEnd w:id="7"/>
+      <w:r>
+        <w:t xml:space="preserve"> - Diagramme de flux du cycle de vie d'une personne (Thread)</w:t>
+      </w:r>
+      <w:bookmarkEnd w:id="8"/>
+    </w:p>
+    <w:p>
+      <w:pPr>
         <w:pStyle w:val="TitreSecondaire"/>
       </w:pPr>
-      <w:bookmarkStart w:id="5" w:name="_Toc132901281"/>
+      <w:bookmarkStart w:id="9" w:name="_Toc132918157"/>
       <w:r>
         <w:t>Classe Document</w:t>
       </w:r>
-      <w:bookmarkEnd w:id="5"/>
+      <w:bookmarkEnd w:id="9"/>
     </w:p>
     <w:p>
       <w:pPr>
@@ -3530,16 +3759,60 @@
       <w:r>
         <w:t>, propre à chaque document.</w:t>
       </w:r>
+      <w:r>
+        <w:t xml:space="preserve"> Cela signifie que deux personnes de type </w:t>
+      </w:r>
+      <w:r>
+        <w:rPr>
+          <w:rStyle w:val="BacktickCar"/>
+        </w:rPr>
+        <w:t>Reader</w:t>
+      </w:r>
+      <w:r>
+        <w:t xml:space="preserve"> peuvent accéder au document en même temps, puisqu’il s’agit uniquement d’un accès en lecture seule. Cependant, dans le cas où deux personnes de types </w:t>
+      </w:r>
+      <w:r>
+        <w:rPr>
+          <w:rStyle w:val="BacktickCar"/>
+        </w:rPr>
+        <w:t>Writer</w:t>
+      </w:r>
+      <w:r>
+        <w:t xml:space="preserve"> essaient d’accéder au document en même, l’un d’entre elles devra attendre que l’autre ait terminé son traitement.</w:t>
+      </w:r>
     </w:p>
     <w:p>
       <w:pPr>
+        <w:pStyle w:val="TexteFormel"/>
+      </w:pPr>
+      <w:r>
+        <w:t xml:space="preserve">Lors de l’initialisation d’un document, celui-ci se voit fournir une couleur unique (instance de la classe </w:t>
+      </w:r>
+      <w:r>
+        <w:rPr>
+          <w:rStyle w:val="BacktickCar"/>
+        </w:rPr>
+        <w:t>Color</w:t>
+      </w:r>
+      <w:r>
+        <w:t xml:space="preserve">). Celle-ci sera utilisée, comme expliqué précédent, pour formater le texte affiché dans </w:t>
+      </w:r>
+      <w:r>
+        <w:t>la console</w:t>
+      </w:r>
+      <w:r>
+        <w:t>, notamment le diagramme.</w:t>
+      </w:r>
+    </w:p>
+    <w:p>
+      <w:pPr>
         <w:pStyle w:val="TitreSecondaire"/>
       </w:pPr>
-      <w:bookmarkStart w:id="6" w:name="_Toc132901282"/>
+      <w:bookmarkStart w:id="10" w:name="_Toc132918158"/>
       <w:r>
         <w:t>Classe Timer</w:t>
       </w:r>
-      <w:bookmarkEnd w:id="6"/>
+      <w:bookmarkEnd w:id="10"/>
     </w:p>
     <w:p>
       <w:pPr>
@@ -3590,6 +3863,7 @@
         </w:numPr>
       </w:pPr>
       <w:r>
+        <w:lastRenderedPageBreak/>
         <w:t>Et la fin de ce traitement.</w:t>
       </w:r>
     </w:p>
@@ -3597,11 +3871,11 @@
       <w:pPr>
         <w:pStyle w:val="TitreSecondaire"/>
       </w:pPr>
-      <w:bookmarkStart w:id="7" w:name="_Toc132901283"/>
+      <w:bookmarkStart w:id="11" w:name="_Toc132918159"/>
       <w:r>
         <w:t>Classe Log</w:t>
       </w:r>
-      <w:bookmarkEnd w:id="7"/>
+      <w:bookmarkEnd w:id="11"/>
     </w:p>
     <w:p>
       <w:pPr>
@@ -3635,7 +3909,6 @@
         </w:numPr>
       </w:pPr>
       <w:r>
-        <w:lastRenderedPageBreak/>
         <w:t>La durée de l’action (et non pas le temps écoulé depuis le lancement de l’application)</w:t>
       </w:r>
     </w:p>
@@ -3672,7 +3945,13 @@
         </w:numPr>
       </w:pPr>
       <w:r>
-        <w:t>WAITING : Attente d’avoir accès à son document</w:t>
+        <w:rPr>
+          <w:rStyle w:val="BacktickCar"/>
+        </w:rPr>
+        <w:t>WAITING</w:t>
+      </w:r>
+      <w:r>
+        <w:t> : Attente d’avoir accès à son document</w:t>
       </w:r>
     </w:p>
     <w:p>
@@ -3684,7 +3963,13 @@
         </w:numPr>
       </w:pPr>
       <w:r>
-        <w:t>REMOVE : Sortie de la file d’attente, début du traitement du document, verrouillage des locks du document</w:t>
+        <w:rPr>
+          <w:rStyle w:val="BacktickCar"/>
+        </w:rPr>
+        <w:t>REMOVE</w:t>
+      </w:r>
+      <w:r>
+        <w:t> : Sortie de la file d’attente, début du traitement du document, verrouillage des locks du document</w:t>
       </w:r>
     </w:p>
     <w:p>
@@ -3696,170 +3981,214 @@
         </w:numPr>
       </w:pPr>
       <w:r>
-        <w:t>FINISHED : Fin de traitement du document, déverrouillage des locks du document</w:t>
+        <w:rPr>
+          <w:rStyle w:val="BacktickCar"/>
+        </w:rPr>
+        <w:t>FINISHED</w:t>
+      </w:r>
+      <w:r>
+        <w:t> : Fin de traitement du document, déverrouillage des locks du document</w:t>
       </w:r>
     </w:p>
     <w:p>
       <w:pPr>
         <w:pStyle w:val="TitreSecondaire"/>
       </w:pPr>
-      <w:bookmarkStart w:id="8" w:name="_Toc132901284"/>
+      <w:bookmarkStart w:id="12" w:name="_Toc132918160"/>
       <w:r>
         <w:t>Classe WaitingLogger</w:t>
       </w:r>
-      <w:bookmarkEnd w:id="8"/>
+      <w:bookmarkEnd w:id="12"/>
     </w:p>
     <w:p>
       <w:pPr>
         <w:pStyle w:val="TexteFormel"/>
-        <w:numPr>
-          <w:ilvl w:val="0"/>
-          <w:numId w:val="51"/>
-        </w:numPr>
-      </w:pPr>
-      <w:r>
-        <w:t>Chaque personne possède une instance commune de cette classe</w:t>
+      </w:pPr>
+      <w:r>
+        <w:t xml:space="preserve">Le </w:t>
+      </w:r>
+      <w:r>
+        <w:rPr>
+          <w:rStyle w:val="BacktickCar"/>
+        </w:rPr>
+        <w:t>WaitingLogger</w:t>
+      </w:r>
+      <w:r>
+        <w:t xml:space="preserve"> est une classe utilisée par chaque personne dans le programme, et sert à enregistrer les actions effectuées par ces personnes. Chaque personne a une instance commune de cette classe pour enregistrer ses logs.</w:t>
       </w:r>
     </w:p>
     <w:p>
       <w:pPr>
         <w:pStyle w:val="TexteFormel"/>
-        <w:numPr>
-          <w:ilvl w:val="0"/>
-          <w:numId w:val="51"/>
-        </w:numPr>
-      </w:pPr>
-      <w:r>
-        <w:t>Lors d’une action effectuée par une personne, celle-ci peut logguer son action grâce à cette classe</w:t>
+      </w:pPr>
+      <w:r>
+        <w:t xml:space="preserve">Lorsqu'une personne effectue une action, elle peut utiliser le </w:t>
+      </w:r>
+      <w:r>
+        <w:rPr>
+          <w:rStyle w:val="BacktickCar"/>
+        </w:rPr>
+        <w:t>WaitingLogger</w:t>
+      </w:r>
+      <w:r>
+        <w:t xml:space="preserve"> pour enregistrer cette action sous forme de </w:t>
+      </w:r>
+      <w:r>
+        <w:rPr>
+          <w:rStyle w:val="BacktickCar"/>
+        </w:rPr>
+        <w:t>Log</w:t>
+      </w:r>
+      <w:r>
+        <w:t xml:space="preserve">. Le </w:t>
+      </w:r>
+      <w:r>
+        <w:rPr>
+          <w:rStyle w:val="BacktickCar"/>
+        </w:rPr>
+        <w:t>Log</w:t>
+      </w:r>
+      <w:r>
+        <w:t xml:space="preserve"> est ensuite ajouté dans une file (ou liste) qui agit comme une </w:t>
+      </w:r>
+      <w:r>
+        <w:rPr>
+          <w:rStyle w:val="BacktickCar"/>
+        </w:rPr>
+        <w:t>BlockingQueue</w:t>
+      </w:r>
+      <w:r>
+        <w:t>, ce qui permet d'éviter les problèmes de concurrence en cas d'accès parallèle de la part de plusieurs threads.</w:t>
       </w:r>
     </w:p>
     <w:p>
       <w:pPr>
         <w:pStyle w:val="TexteFormel"/>
-        <w:numPr>
-          <w:ilvl w:val="0"/>
-          <w:numId w:val="51"/>
-        </w:numPr>
-      </w:pPr>
-      <w:r>
-        <w:t>Lorsqu’une opération est logguée à l’aide du WaitingLogger, le Log est ajouté dans une file (contenant tous les logs jusqu’à présent). Cette file / liste une blockingqueue, ce qui permet d’éviter les problèmes de concurrence en cas d’accès parallèle de la part de plusieurs threads</w:t>
+      </w:pPr>
+      <w:r>
+        <w:t xml:space="preserve">Le </w:t>
+      </w:r>
+      <w:r>
+        <w:rPr>
+          <w:rStyle w:val="BacktickCar"/>
+        </w:rPr>
+        <w:t>WaitingLogger</w:t>
+      </w:r>
+      <w:r>
+        <w:t xml:space="preserve"> conserve tous les logs enregistrés jusqu'à présent, et l'utilisateur peut afficher le log le plus ancien en saisissant "NEXT" dans la console (ou en appuyant simplement sur la touche "ENTER"). Cela permet de voir les actions effectuées dans l'ordre chronologique.</w:t>
       </w:r>
     </w:p>
     <w:p>
       <w:pPr>
         <w:pStyle w:val="TexteFormel"/>
-        <w:numPr>
-          <w:ilvl w:val="0"/>
-          <w:numId w:val="51"/>
-        </w:numPr>
-      </w:pPr>
-      <w:r>
-        <w:t>Elle possède toutes les opérations effectuées jusqu’à présent. L’utilisateur peut, en saisissant NEXT dans la console (ou alors juste en appuyant sur la touche ENTER) afficher le log se trouvant en tête de file (donc le plus ancien)</w:t>
+      </w:pPr>
+      <w:r>
+        <w:t xml:space="preserve">Une fois que le log le plus ancien est récupéré, le </w:t>
+      </w:r>
+      <w:r>
+        <w:rPr>
+          <w:rStyle w:val="BacktickCar"/>
+        </w:rPr>
+        <w:t>WaitingLogger</w:t>
+      </w:r>
+      <w:r>
+        <w:t xml:space="preserve"> effectue un traitement différent en fonction de son type.</w:t>
       </w:r>
     </w:p>
     <w:p>
       <w:pPr>
         <w:pStyle w:val="TexteFormel"/>
-        <w:numPr>
-          <w:ilvl w:val="0"/>
-          <w:numId w:val="51"/>
-        </w:numPr>
-      </w:pPr>
-      <w:r>
-        <w:t>Une fois le log le plus ancien récupéré, un traitement différent en fonction de son type lui est réservé :</w:t>
+      </w:pPr>
+      <w:r>
+        <w:t>Si le type du log est "WAITING", alors le log est ajouté dans une liste (</w:t>
+      </w:r>
+      <w:r>
+        <w:rPr>
+          <w:rStyle w:val="BacktickCar"/>
+        </w:rPr>
+        <w:t>waitingLists</w:t>
+      </w:r>
+      <w:r>
+        <w:t>) qui contient les personnes en attente d'accès à leur document.</w:t>
       </w:r>
     </w:p>
     <w:p>
       <w:pPr>
         <w:pStyle w:val="TexteFormel"/>
-        <w:numPr>
-          <w:ilvl w:val="1"/>
-          <w:numId w:val="51"/>
-        </w:numPr>
-      </w:pPr>
-      <w:r>
-        <w:t xml:space="preserve">WAITING : Ajout du log dans une </w:t>
-      </w:r>
-      <w:r>
-        <w:t>liste contenant les personnes en attente d’accès à leur document (waitingLists)</w:t>
+      </w:pPr>
+      <w:r>
+        <w:t xml:space="preserve">Si le type du log est "REMOVE", alors le log est supprimé de la </w:t>
+      </w:r>
+      <w:r>
+        <w:rPr>
+          <w:rStyle w:val="BacktickCar"/>
+        </w:rPr>
+        <w:t>waitingLists</w:t>
+      </w:r>
+      <w:r>
+        <w:t xml:space="preserve"> et ajouté dans une liste (</w:t>
+      </w:r>
+      <w:r>
+        <w:rPr>
+          <w:rStyle w:val="BacktickCar"/>
+        </w:rPr>
+        <w:t>processingList</w:t>
+      </w:r>
+      <w:r>
+        <w:t>) qui contient les personnes en cours de traitement de leur document.</w:t>
       </w:r>
     </w:p>
     <w:p>
       <w:pPr>
         <w:pStyle w:val="TexteFormel"/>
-        <w:numPr>
-          <w:ilvl w:val="1"/>
-          <w:numId w:val="51"/>
-        </w:numPr>
-      </w:pPr>
-      <w:r>
-        <w:t>REMOVE : Suppression du log de la waitingLists, et ajout dans une liste contenant les personnes en cours de traitement (processingList)</w:t>
+      </w:pPr>
+      <w:r>
+        <w:t xml:space="preserve">Si le type du log est "FINISHED", alors le log est supprimé de la </w:t>
+      </w:r>
+      <w:r>
+        <w:rPr>
+          <w:rStyle w:val="BacktickCar"/>
+        </w:rPr>
+        <w:t>processingList</w:t>
+      </w:r>
+      <w:r>
+        <w:t xml:space="preserve"> et ajouté dans une liste (</w:t>
+      </w:r>
+      <w:r>
+        <w:rPr>
+          <w:rStyle w:val="BacktickCar"/>
+        </w:rPr>
+        <w:t>finishedList</w:t>
+      </w:r>
+      <w:r>
+        <w:t>) qui contient les personnes ayant terminé de traiter leur document.</w:t>
       </w:r>
     </w:p>
     <w:p>
       <w:pPr>
         <w:pStyle w:val="TexteFormel"/>
-        <w:numPr>
-          <w:ilvl w:val="1"/>
-          <w:numId w:val="51"/>
-        </w:numPr>
-      </w:pPr>
-      <w:r>
-        <w:t xml:space="preserve">FINISHED : Suppression du log de la processingList, et ajout dans une liste contenant les personnes ayant </w:t>
-      </w:r>
-      <w:r>
-        <w:t>terminé</w:t>
-      </w:r>
-      <w:r>
-        <w:t xml:space="preserve"> de traiter leur document (finishedList)</w:t>
+      </w:pPr>
+      <w:r>
+        <w:lastRenderedPageBreak/>
+        <w:t>Une fois que le log est traité et que les listes sont mises à jour, l'état du programme (au moment du log de l'action) est affiché dans la console pour permettre à l'utilisateur de suivre le déroulement du programme.</w:t>
       </w:r>
     </w:p>
     <w:p>
       <w:pPr>
         <w:pStyle w:val="TexteFormel"/>
-        <w:numPr>
-          <w:ilvl w:val="0"/>
-          <w:numId w:val="51"/>
-        </w:numPr>
-      </w:pPr>
-      <w:r>
-        <w:t>Une fois le log traité et les files mises à jour, l’état du programme (lors du log de l’action) est affiché dans la console</w:t>
-      </w:r>
-    </w:p>
-    <w:p>
-      <w:pPr>
-        <w:pStyle w:val="TitreSecondaire"/>
-      </w:pPr>
-      <w:bookmarkStart w:id="9" w:name="_Toc132901285"/>
-      <w:r>
-        <w:t>Déroulement du programme</w:t>
-      </w:r>
-      <w:bookmarkEnd w:id="9"/>
-    </w:p>
-    <w:p>
-      <w:pPr>
-        <w:pStyle w:val="TexteFormel"/>
-      </w:pPr>
-      <w:r>
-        <w:t xml:space="preserve">Ce schéma résume </w:t>
-      </w:r>
-      <w:r>
-        <w:t>les chapitres précédents</w:t>
-      </w:r>
-      <w:r>
-        <w:t xml:space="preserve"> présentant les différent</w:t>
-      </w:r>
-      <w:r>
-        <w:t>e</w:t>
-      </w:r>
-      <w:r>
-        <w:t>s classes du programme.</w:t>
-      </w:r>
-    </w:p>
-    <w:p>
-      <w:pPr>
-        <w:pStyle w:val="TexteFormel"/>
-      </w:pPr>
+      </w:pPr>
+      <w:r>
+        <w:t xml:space="preserve">En résumé, le </w:t>
+      </w:r>
+      <w:r>
+        <w:rPr>
+          <w:rStyle w:val="BacktickCar"/>
+        </w:rPr>
+        <w:t>WaitingLogger</w:t>
+      </w:r>
+      <w:r>
+        <w:t xml:space="preserve"> permet d'enregistrer et de gérer les actions effectuées par les personnes dans le programme, en maintenant une file de logs chronologique et en mettant à jour les différentes listes en fonction du type de chaque log enregistré.</w:t>
+      </w:r>
     </w:p>
     <w:p>
       <w:pPr>
@@ -3873,14 +4202,163 @@
     </w:p>
     <w:p>
       <w:pPr>
+        <w:pStyle w:val="TitreSecondaire"/>
+      </w:pPr>
+      <w:bookmarkStart w:id="13" w:name="_Toc132918161"/>
+      <w:r>
+        <w:lastRenderedPageBreak/>
+        <w:t>Déroulement du programme</w:t>
+      </w:r>
+      <w:bookmarkEnd w:id="13"/>
+    </w:p>
+    <w:p>
+      <w:pPr>
+        <w:pStyle w:val="Titre3"/>
+      </w:pPr>
+      <w:bookmarkStart w:id="14" w:name="_Toc132918162"/>
+      <w:r>
+        <w:t>Programme principal</w:t>
+      </w:r>
+      <w:bookmarkEnd w:id="14"/>
+    </w:p>
+    <w:p>
+      <w:pPr>
+        <w:pStyle w:val="TexteFormel"/>
+        <w:keepNext/>
+        <w:jc w:val="center"/>
+      </w:pPr>
+      <w:r>
+        <w:rPr>
+          <w:noProof/>
+        </w:rPr>
+        <w:drawing>
+          <wp:inline distT="0" distB="0" distL="0" distR="0" wp14:anchorId="1C2ADA3A" wp14:editId="3897AB6D">
+            <wp:extent cx="5039461" cy="2345745"/>
+            <wp:effectExtent l="0" t="0" r="8890" b="0"/>
+            <wp:docPr id="3" name="Image 3" descr="Une image contenant diagramme&#10;&#10;Description générée automatiquement"/>
+            <wp:cNvGraphicFramePr>
+              <a:graphicFrameLocks xmlns:a="http://schemas.openxmlformats.org/drawingml/2006/main" noChangeAspect="1"/>
+            </wp:cNvGraphicFramePr>
+            <a:graphic xmlns:a="http://schemas.openxmlformats.org/drawingml/2006/main">
+              <a:graphicData uri="http://schemas.openxmlformats.org/drawingml/2006/picture">
+                <pic:pic xmlns:pic="http://schemas.openxmlformats.org/drawingml/2006/picture">
+                  <pic:nvPicPr>
+                    <pic:cNvPr id="3" name="Image 3" descr="Une image contenant diagramme&#10;&#10;Description générée automatiquement"/>
+                    <pic:cNvPicPr>
+                      <a:picLocks noChangeAspect="1" noChangeArrowheads="1"/>
+                    </pic:cNvPicPr>
+                  </pic:nvPicPr>
+                  <pic:blipFill>
+                    <a:blip r:embed="rId14">
+                      <a:extLst>
+                        <a:ext uri="{28A0092B-C50C-407E-A947-70E740481C1C}">
+                          <a14:useLocalDpi xmlns:a14="http://schemas.microsoft.com/office/drawing/2010/main" val="0"/>
+                        </a:ext>
+                      </a:extLst>
+                    </a:blip>
+                    <a:srcRect/>
+                    <a:stretch>
+                      <a:fillRect/>
+                    </a:stretch>
+                  </pic:blipFill>
+                  <pic:spPr bwMode="auto">
+                    <a:xfrm>
+                      <a:off x="0" y="0"/>
+                      <a:ext cx="5042265" cy="2347050"/>
+                    </a:xfrm>
+                    <a:prstGeom prst="rect">
+                      <a:avLst/>
+                    </a:prstGeom>
+                    <a:noFill/>
+                    <a:ln>
+                      <a:noFill/>
+                    </a:ln>
+                  </pic:spPr>
+                </pic:pic>
+              </a:graphicData>
+            </a:graphic>
+          </wp:inline>
+        </w:drawing>
+      </w:r>
+    </w:p>
+    <w:p>
+      <w:pPr>
+        <w:pStyle w:val="Lgende"/>
+      </w:pPr>
+      <w:bookmarkStart w:id="15" w:name="_Ref132911096"/>
+      <w:bookmarkStart w:id="16" w:name="_Toc132917855"/>
+      <w:r>
+        <w:t xml:space="preserve">Figure </w:t>
+      </w:r>
+      <w:fldSimple w:instr=" SEQ Figure \* ARABIC ">
+        <w:r>
+          <w:rPr>
+            <w:noProof/>
+          </w:rPr>
+          <w:t>2</w:t>
+        </w:r>
+      </w:fldSimple>
+      <w:bookmarkEnd w:id="15"/>
+      <w:r>
+        <w:t xml:space="preserve"> - Diagramme de flux du programme principal</w:t>
+      </w:r>
+      <w:bookmarkEnd w:id="16"/>
+    </w:p>
+    <w:p>
+      <w:pPr>
+        <w:pStyle w:val="TexteFormel"/>
+      </w:pPr>
+      <w:r>
+        <w:t xml:space="preserve">La </w:t>
+      </w:r>
+      <w:r>
+        <w:fldChar w:fldCharType="begin"/>
+      </w:r>
+      <w:r>
+        <w:instrText xml:space="preserve"> REF _Ref132911096 \h </w:instrText>
+      </w:r>
+      <w:r>
+        <w:fldChar w:fldCharType="separate"/>
+      </w:r>
+      <w:r>
+        <w:t xml:space="preserve">Figure </w:t>
+      </w:r>
+      <w:r>
+        <w:rPr>
+          <w:noProof/>
+        </w:rPr>
+        <w:t>2</w:t>
+      </w:r>
+      <w:r>
+        <w:fldChar w:fldCharType="end"/>
+      </w:r>
+      <w:r>
+        <w:t xml:space="preserve"> </w:t>
+      </w:r>
+      <w:r>
+        <w:t>illustre le fonctionnement global du programme : initialisation des différents outils, affichage des logs en fonction des entrées de l’utilisateur, fin du programme.</w:t>
+      </w:r>
+    </w:p>
+    <w:p>
+      <w:pPr>
+        <w:rPr>
+          <w:rFonts w:ascii="Arial" w:hAnsi="Arial"/>
+        </w:rPr>
+      </w:pPr>
+      <w:r>
+        <w:br w:type="page"/>
+      </w:r>
+    </w:p>
+    <w:p>
+      <w:pPr>
         <w:pStyle w:val="TitrePrincipal"/>
       </w:pPr>
-      <w:bookmarkStart w:id="10" w:name="_Toc132901286"/>
+      <w:bookmarkStart w:id="17" w:name="_Toc132918163"/>
       <w:r>
         <w:lastRenderedPageBreak/>
         <w:t>Résultats</w:t>
       </w:r>
-      <w:bookmarkEnd w:id="10"/>
+      <w:bookmarkEnd w:id="17"/>
     </w:p>
     <w:p>
       <w:pPr>
@@ -3990,11 +4468,11 @@
       <w:pPr>
         <w:pStyle w:val="TitreSecondaire"/>
       </w:pPr>
-      <w:bookmarkStart w:id="11" w:name="_Toc132901287"/>
+      <w:bookmarkStart w:id="18" w:name="_Toc132918164"/>
       <w:r>
         <w:t>4-2-2</w:t>
       </w:r>
-      <w:bookmarkEnd w:id="11"/>
+      <w:bookmarkEnd w:id="18"/>
     </w:p>
     <w:p>
       <w:pPr>
@@ -4005,11 +4483,11 @@
       <w:pPr>
         <w:pStyle w:val="TitreSecondaire"/>
       </w:pPr>
-      <w:bookmarkStart w:id="12" w:name="_Toc132901288"/>
+      <w:bookmarkStart w:id="19" w:name="_Toc132918165"/>
       <w:r>
         <w:t>1-2-2</w:t>
       </w:r>
-      <w:bookmarkEnd w:id="12"/>
+      <w:bookmarkEnd w:id="19"/>
     </w:p>
     <w:p>
       <w:pPr>
@@ -4020,11 +4498,11 @@
       <w:pPr>
         <w:pStyle w:val="TitreSecondaire"/>
       </w:pPr>
-      <w:bookmarkStart w:id="13" w:name="_Toc132901289"/>
+      <w:bookmarkStart w:id="20" w:name="_Toc132918166"/>
       <w:r>
         <w:t>1-0-4</w:t>
       </w:r>
-      <w:bookmarkEnd w:id="13"/>
+      <w:bookmarkEnd w:id="20"/>
     </w:p>
     <w:p>
       <w:pPr>
@@ -4035,11 +4513,11 @@
       <w:pPr>
         <w:pStyle w:val="TitreSecondaire"/>
       </w:pPr>
-      <w:bookmarkStart w:id="14" w:name="_Toc132901290"/>
+      <w:bookmarkStart w:id="21" w:name="_Toc132918167"/>
       <w:r>
         <w:t>1-4-0</w:t>
       </w:r>
-      <w:bookmarkEnd w:id="14"/>
+      <w:bookmarkEnd w:id="21"/>
     </w:p>
     <w:p>
       <w:pPr>
@@ -4056,80 +4534,72 @@
       <w:pPr>
         <w:pStyle w:val="TitrePrincipal"/>
       </w:pPr>
-      <w:bookmarkStart w:id="15" w:name="_Toc132901291"/>
+      <w:bookmarkStart w:id="22" w:name="_Toc132918168"/>
       <w:r>
         <w:lastRenderedPageBreak/>
         <w:t>Limitations et perspectives</w:t>
       </w:r>
-      <w:bookmarkEnd w:id="15"/>
+      <w:bookmarkEnd w:id="22"/>
     </w:p>
     <w:p>
       <w:pPr>
         <w:pStyle w:val="TexteFormel"/>
-        <w:numPr>
-          <w:ilvl w:val="0"/>
-          <w:numId w:val="48"/>
-        </w:numPr>
-      </w:pPr>
-      <w:r>
-        <w:t>Les couleurs ne fonctionnent pas dans une invite de commande Windows (cmd)</w:t>
-      </w:r>
-      <w:r>
-        <w:t xml:space="preserve"> ou un prompt Powershell,</w:t>
+      </w:pPr>
+      <w:r>
+        <w:t xml:space="preserve">Une limitation du projet est que les couleurs définies dans la classe </w:t>
+      </w:r>
+      <w:r>
+        <w:rPr>
+          <w:rStyle w:val="BacktickCar"/>
+        </w:rPr>
+        <w:t>ColorManager</w:t>
+      </w:r>
+      <w:r>
+        <w:t xml:space="preserve"> ne fonctionnent pas dans une invite de commande Windows (cmd) ou un prompt Powershell, car ces consoles ne prennent pas en charge les codes de couleur ANSI utilisés pour afficher les couleurs dans le terminal. Cela peut entraîner une expérience utilisateur moins agréable pour les utilisateurs qui utilisent ces consoles, car les couleurs ne seront pas visibles. Pour améliorer cette limitation, il pourrait être nécessaire de rechercher d'autres méthodes pour afficher les couleurs dans ces consoles, telles que l'utilisation de bibliothèques ou de solutions spécifiques à Windows.</w:t>
       </w:r>
     </w:p>
     <w:p>
       <w:pPr>
         <w:pStyle w:val="TexteFormel"/>
-        <w:numPr>
-          <w:ilvl w:val="0"/>
-          <w:numId w:val="48"/>
-        </w:numPr>
-      </w:pPr>
-      <w:r>
-        <w:t>L’interface en ligne de commande n’est pas forcément très instinctive ni simple d’utilisation, il pourrait être intéressant de créer une interface graphique afin d’augmenter la facette « user-friendly » du framework. Pour cela, une application développée à l’aide de Swing pourrait être mise en place.</w:t>
+      </w:pPr>
+      <w:r>
+        <w:t>Une autre limitation du projet est que l'interface en ligne de commande peut ne pas être très instinctive ni simple d'utilisation pour certains utilisateurs. L'interaction avec le framework se fait principalement via la ligne de commande, ce qui peut être intimidant ou compliqué pour les utilisateurs peu familiers avec les interfaces en ligne de commande. Pour améliorer cela, il pourrait être intéressant de développer une interface graphique conviviale à l'aide de Swing ou d'autres bibliothèques d'interface utilisateur, offrant ainsi une expérience utilisateur plus intuitive et conviviale.</w:t>
       </w:r>
     </w:p>
     <w:p>
       <w:pPr>
         <w:pStyle w:val="TexteFormel"/>
-        <w:numPr>
-          <w:ilvl w:val="0"/>
-          <w:numId w:val="48"/>
-        </w:numPr>
-      </w:pPr>
-      <w:r>
-        <w:t xml:space="preserve">Étendre le framework à d’autres </w:t>
-      </w:r>
-      <w:r>
-        <w:t xml:space="preserve">variantes du </w:t>
-      </w:r>
-      <w:r>
-        <w:t>pattern lecteurs-rédacteurs, notamment un changement de priorité en fonction du type de personne. Par exemple, donner la priorité aux lecteurs, ou inversement, donner la priorité aux consommateurs.</w:t>
+      </w:pPr>
+      <w:r>
+        <w:t>Bien que le framework implémente le pattern lecteurs-rédacteurs de manière efficace, une perspective d'amélioration serait d'étendre le framework pour prendre en charge d'autres variantes de ce pattern. Par exemple, donner la priorité aux lecteurs ou inversement, donner la priorité aux rédacteurs. Cela permettrait aux utilisateurs d'expérimenter et de tester différentes configurations et comportements du pattern lecteurs-rédacteurs, en fonction de leurs besoins spécifiques.</w:t>
       </w:r>
     </w:p>
     <w:p>
       <w:pPr>
         <w:pStyle w:val="TexteFormel"/>
-        <w:numPr>
-          <w:ilvl w:val="0"/>
-          <w:numId w:val="48"/>
-        </w:numPr>
-      </w:pPr>
-      <w:r>
-        <w:t>Mettre en place des tests unitaires ou tests d’intégration (ou autres types de tests) afin de s’assurer de la qualité et du bon fonctionnement de l’application.</w:t>
+      </w:pPr>
+      <w:r>
+        <w:t>Pour assurer la qualité et le bon fonctionnement de l'application, il serait bénéfique de mettre en place des tests unitaires, des tests d'intégration ou d'autres types de tests appropriés. Cela permettrait de détecter rapidement les erreurs et les bugs potentiels, de valider le bon fonctionnement du framework dans différents scénarios et de faciliter la maintenance continue du code.</w:t>
       </w:r>
     </w:p>
     <w:p>
       <w:pPr>
         <w:pStyle w:val="TexteFormel"/>
-        <w:numPr>
-          <w:ilvl w:val="0"/>
-          <w:numId w:val="48"/>
-        </w:numPr>
-      </w:pPr>
-      <w:r>
-        <w:t>Ajouter des possibilités de configuration plus poussée. Pour l’instant, l’utilisateur peut définir le nombre de documents à traiter, et le nombre de personne. Cependant, de type des personnes ainsi que l’attribution des documents se fait de manière aléatoire. Il pourrait être intéressant de laisser l’utilisateur définir ces paramètres lui-même, afin de pouvoir tester des cas précis.</w:t>
+      </w:pPr>
+      <w:r>
+        <w:t>Actuellement, l'utilisateur peut uniquement définir le nombre de documents à traiter et le nombre de personnes dans le framework</w:t>
+      </w:r>
+      <w:r>
+        <w:t>, ainsi que le type de chaque personne</w:t>
+      </w:r>
+      <w:r>
+        <w:t>. Cependant, il pourrait être intéressant d'ajouter des possibilités de configuration plus poussée,</w:t>
+      </w:r>
+      <w:r>
+        <w:t xml:space="preserve">comme </w:t>
+      </w:r>
+      <w:r>
+        <w:t>d'attribuer les documents en fonction de règles ou de scénarios personnalisés. Cela permettrait aux utilisateurs de tester des cas précis et de personnaliser le comportement du framework en fonction de leurs besoins spécifiques, offrant ainsi une plus grande flexibilité et adaptabilité du framework à différentes situations.</w:t>
       </w:r>
     </w:p>
     <w:p>
@@ -4147,192 +4617,58 @@
       <w:pPr>
         <w:pStyle w:val="TitrePrincipal"/>
       </w:pPr>
-      <w:bookmarkStart w:id="16" w:name="_Toc132901292"/>
+      <w:bookmarkStart w:id="23" w:name="_Toc132918169"/>
       <w:r>
         <w:lastRenderedPageBreak/>
         <w:t>Conclusion</w:t>
       </w:r>
-      <w:bookmarkEnd w:id="16"/>
+      <w:bookmarkEnd w:id="23"/>
     </w:p>
     <w:p>
       <w:pPr>
-        <w:pStyle w:val="Noteterminer"/>
-      </w:pPr>
-      <w:r>
-        <w:t>En fonction de la longueur des premières pages du rapport (</w:t>
-      </w:r>
-      <w:r>
-        <w:t xml:space="preserve">avant </w:t>
-      </w:r>
-      <w:r>
-        <w:t>la table des matières)</w:t>
-      </w:r>
-      <w:r>
-        <w:t>,</w:t>
-      </w:r>
-      <w:r>
-        <w:t xml:space="preserve"> il se peut que le </w:t>
-      </w:r>
-      <w:r>
-        <w:t xml:space="preserve">numéro de </w:t>
-      </w:r>
-      <w:r>
-        <w:t>la dernière page courante</w:t>
-      </w:r>
-      <w:r>
-        <w:t xml:space="preserve"> (normalement celle-ci)</w:t>
-      </w:r>
-      <w:r>
-        <w:t xml:space="preserve"> ne</w:t>
-      </w:r>
-      <w:r>
-        <w:t xml:space="preserve"> corresponde pas </w:t>
-      </w:r>
-      <w:r>
-        <w:t xml:space="preserve">au </w:t>
-      </w:r>
-      <w:r>
-        <w:t>nombre de pages total.</w:t>
+        <w:pStyle w:val="TexteFormel"/>
+      </w:pPr>
+      <w:r>
+        <w:t>En conclusion, le projet du framework de gestion d'accès concurrents basé sur le pattern lecteurs-rédacteurs est fonctionnel et offre une solution efficace pour surveiller et gérer l'accès concurrent à des ressources. L'utilisation de l'interface console, bien que simple, permet de visualiser les threads concurrents à l'aide de couleurs, ce qui facilite la lecture et la compréhension du diagramme.</w:t>
       </w:r>
     </w:p>
     <w:p>
       <w:pPr>
-        <w:pStyle w:val="Noteterminer"/>
-      </w:pPr>
-      <w:r>
-        <w:t>Il faut</w:t>
-      </w:r>
-      <w:r>
-        <w:t xml:space="preserve"> alors modifier</w:t>
-      </w:r>
-      <w:r>
-        <w:t xml:space="preserve"> ce dernier champ (numéro de page total, à droite du « / »).</w:t>
+        <w:pStyle w:val="TexteFormel"/>
+      </w:pPr>
+      <w:r>
+        <w:t>Une des forces du projet est la possibilité de monitorer l'accès concurrent à des ressources en se basant sur le pattern lecteurs-rédacteurs simple. Cela permet aux utilisateurs de mieux comprendre comment les threads interagissent entre eux et comment les ressources sont gérées dans un environnement concurrent. De plus, le projet offre une interface console conviviale qui permet de suivre l'évolution des threads concurrents de manière claire et compréhensible.</w:t>
       </w:r>
     </w:p>
     <w:p>
       <w:pPr>
-        <w:pStyle w:val="Noteterminer"/>
-        <w:numPr>
-          <w:ilvl w:val="0"/>
-          <w:numId w:val="47"/>
-        </w:numPr>
-      </w:pPr>
-      <w:r>
-        <w:t xml:space="preserve">Placer la souris </w:t>
-      </w:r>
-      <w:r>
-        <w:t xml:space="preserve">sur </w:t>
-      </w:r>
-      <w:r>
-        <w:t>ce champ</w:t>
-      </w:r>
-      <w:r>
-        <w:t>, qui sera alors grisé</w:t>
+        <w:pStyle w:val="TexteFormel"/>
+      </w:pPr>
+      <w:r>
+        <w:t>Bien que le projet soit encore perfectible avec des limitations telles que l'absence de couleurs dans les consoles Windows et l'interface en ligne de commande qui peut ne pas être très intuitive pour certains utilisateurs, il offre néanmoins une base solide pour d'éventuelles améliorations futures. Par exemple, la création d'une interface graphique à l'aide de Swing pourrait rendre le framework plus convivial pour les utilisateurs peu familiers avec les interfaces en ligne de commande.</w:t>
       </w:r>
     </w:p>
     <w:p>
       <w:pPr>
-        <w:pStyle w:val="Noteterminer"/>
-        <w:numPr>
-          <w:ilvl w:val="0"/>
-          <w:numId w:val="47"/>
-        </w:numPr>
-      </w:pPr>
-      <w:r>
-        <w:t>Appuyer les touches SHIFT + F9</w:t>
-      </w:r>
-      <w:r>
-        <w:t xml:space="preserve"> pour afficher le code du champ</w:t>
+        <w:pStyle w:val="TexteFormel"/>
+      </w:pPr>
+      <w:r>
+        <w:t>En résumé, le projet du framework de gestion d'accès concurrents basé sur le pattern lecteurs-rédacteurs est intéressant et offre une solution fonctionnelle pour gérer les threads concurrents dans un exemple concret. Les possibilités de monitorer l'accès concurrent à des ressources, l'interface console simple mais efficace avec l'utilisation des couleurs pour faciliter la compréhension, font de ce projet une base solide pour d'éventuelles améliorations futures afin d'offrir une expérience utilisateur encore plus conviviale et adaptable.</w:t>
       </w:r>
     </w:p>
     <w:p>
       <w:pPr>
-        <w:pStyle w:val="Noteterminer"/>
-        <w:numPr>
-          <w:ilvl w:val="0"/>
-          <w:numId w:val="47"/>
-        </w:numPr>
-      </w:pPr>
-      <w:r>
-        <w:t>Modifier le nombre à soustraire au nombre de pages total (à droite du signe « - »)</w:t>
-      </w:r>
+        <w:pStyle w:val="TexteFormel"/>
+      </w:pPr>
     </w:p>
     <w:p>
       <w:pPr>
-        <w:pStyle w:val="Noteterminer"/>
-        <w:numPr>
-          <w:ilvl w:val="0"/>
-          <w:numId w:val="47"/>
-        </w:numPr>
-      </w:pPr>
-      <w:r>
-        <w:t>Appuyer sur les touches SHIFT + F9</w:t>
-      </w:r>
-      <w:r>
-        <w:t xml:space="preserve"> pour rebasculer en mode normal</w:t>
-      </w:r>
-    </w:p>
-    <w:p>
-      <w:pPr>
-        <w:pStyle w:val="TexteFormel"/>
-        <w:numPr>
-          <w:ilvl w:val="0"/>
-          <w:numId w:val="47"/>
-        </w:numPr>
-      </w:pPr>
-      <w:r>
-        <w:t>Framework fonctionnel</w:t>
-      </w:r>
-    </w:p>
-    <w:p>
-      <w:pPr>
-        <w:pStyle w:val="TexteFormel"/>
-        <w:numPr>
-          <w:ilvl w:val="0"/>
-          <w:numId w:val="47"/>
-        </w:numPr>
-      </w:pPr>
-      <w:r>
-        <w:t>Possibilité de monitorer l’accès concurrents à des ressources, en se basant sur le pattern lecteurs-rédacteurs simple</w:t>
-      </w:r>
-    </w:p>
-    <w:p>
-      <w:pPr>
-        <w:pStyle w:val="TexteFormel"/>
-        <w:numPr>
-          <w:ilvl w:val="0"/>
-          <w:numId w:val="47"/>
-        </w:numPr>
-      </w:pPr>
-      <w:r>
-        <w:t>Interface console simple, mais efficace -&gt; Utilisation de couleurs pour simplifier la lecture et la compréhension du diagramme</w:t>
-      </w:r>
-    </w:p>
-    <w:p>
-      <w:pPr>
-        <w:pStyle w:val="TexteFormel"/>
-        <w:numPr>
-          <w:ilvl w:val="0"/>
-          <w:numId w:val="47"/>
-        </w:numPr>
-      </w:pPr>
-      <w:r>
-        <w:t>Projet intéressant, c’est sympa de pouvoir suivre l’évolution de threads concurrents dans un exemple concret</w:t>
-      </w:r>
-    </w:p>
-    <w:p>
-      <w:pPr>
-        <w:pStyle w:val="TexteFormel"/>
-      </w:pPr>
-    </w:p>
-    <w:p>
-      <w:pPr>
         <w:pStyle w:val="TexteFormel"/>
         <w:sectPr>
-          <w:headerReference w:type="even" r:id="rId13"/>
-          <w:headerReference w:type="default" r:id="rId14"/>
-          <w:footerReference w:type="even" r:id="rId15"/>
-          <w:footerReference w:type="default" r:id="rId16"/>
+          <w:headerReference w:type="even" r:id="rId15"/>
+          <w:headerReference w:type="default" r:id="rId16"/>
+          <w:footerReference w:type="even" r:id="rId17"/>
+          <w:footerReference w:type="default" r:id="rId18"/>
           <w:pgSz w:w="11906" w:h="16838"/>
           <w:pgMar w:top="1417" w:right="1417" w:bottom="1417" w:left="1417" w:header="709" w:footer="708" w:gutter="0"/>
           <w:cols w:space="708"/>
@@ -4344,27 +4680,195 @@
       <w:pPr>
         <w:pStyle w:val="TitrePrincipal"/>
       </w:pPr>
-      <w:bookmarkStart w:id="17" w:name="_Toc132901293"/>
+      <w:bookmarkStart w:id="24" w:name="_Toc132918170"/>
       <w:r>
         <w:lastRenderedPageBreak/>
         <w:t>Annexes</w:t>
       </w:r>
-      <w:bookmarkEnd w:id="17"/>
+      <w:bookmarkEnd w:id="24"/>
     </w:p>
     <w:p>
       <w:pPr>
         <w:pStyle w:val="TitreSecondaire"/>
       </w:pPr>
-      <w:bookmarkStart w:id="18" w:name="_Toc132901294"/>
-      <w:r>
-        <w:t>Guide utilisateur</w:t>
-      </w:r>
-      <w:bookmarkEnd w:id="18"/>
+      <w:bookmarkStart w:id="25" w:name="_Toc132918171"/>
+      <w:r>
+        <w:t>Table des illustrations</w:t>
+      </w:r>
+      <w:bookmarkEnd w:id="25"/>
     </w:p>
     <w:p>
       <w:pPr>
+        <w:pStyle w:val="Tabledesillustrations"/>
+        <w:tabs>
+          <w:tab w:val="right" w:leader="dot" w:pos="9062"/>
+        </w:tabs>
+        <w:rPr>
+          <w:rFonts w:eastAsiaTheme="minorEastAsia" w:cstheme="minorBidi"/>
+          <w:smallCaps w:val="0"/>
+          <w:noProof/>
+          <w:sz w:val="22"/>
+          <w:szCs w:val="22"/>
+          <w:lang w:eastAsia="fr-CH"/>
+        </w:rPr>
+      </w:pPr>
+      <w:r>
+        <w:fldChar w:fldCharType="begin"/>
+      </w:r>
+      <w:r>
+        <w:instrText xml:space="preserve"> TOC \h \z \c "Figure" </w:instrText>
+      </w:r>
+      <w:r>
+        <w:fldChar w:fldCharType="separate"/>
+      </w:r>
+      <w:hyperlink w:anchor="_Toc132917854" w:history="1">
+        <w:r>
+          <w:rPr>
+            <w:rStyle w:val="Lienhypertexte"/>
+            <w:noProof/>
+          </w:rPr>
+          <w:t>Figure 1 - Diagramme de flux du cycle de vie d'une personne (Thread)</w:t>
+        </w:r>
+        <w:r>
+          <w:rPr>
+            <w:noProof/>
+            <w:webHidden/>
+          </w:rPr>
+          <w:tab/>
+        </w:r>
+        <w:r>
+          <w:rPr>
+            <w:noProof/>
+            <w:webHidden/>
+          </w:rPr>
+          <w:fldChar w:fldCharType="begin"/>
+        </w:r>
+        <w:r>
+          <w:rPr>
+            <w:noProof/>
+            <w:webHidden/>
+          </w:rPr>
+          <w:instrText xml:space="preserve"> PAGEREF _Toc132917854 \h </w:instrText>
+        </w:r>
+        <w:r>
+          <w:rPr>
+            <w:noProof/>
+            <w:webHidden/>
+          </w:rPr>
+        </w:r>
+        <w:r>
+          <w:rPr>
+            <w:noProof/>
+            <w:webHidden/>
+          </w:rPr>
+          <w:fldChar w:fldCharType="separate"/>
+        </w:r>
+        <w:r>
+          <w:rPr>
+            <w:noProof/>
+            <w:webHidden/>
+          </w:rPr>
+          <w:t>6</w:t>
+        </w:r>
+        <w:r>
+          <w:rPr>
+            <w:noProof/>
+            <w:webHidden/>
+          </w:rPr>
+          <w:fldChar w:fldCharType="end"/>
+        </w:r>
+      </w:hyperlink>
+    </w:p>
+    <w:p>
+      <w:pPr>
+        <w:pStyle w:val="Tabledesillustrations"/>
+        <w:tabs>
+          <w:tab w:val="right" w:leader="dot" w:pos="9062"/>
+        </w:tabs>
+        <w:rPr>
+          <w:rFonts w:eastAsiaTheme="minorEastAsia" w:cstheme="minorBidi"/>
+          <w:smallCaps w:val="0"/>
+          <w:noProof/>
+          <w:sz w:val="22"/>
+          <w:szCs w:val="22"/>
+          <w:lang w:eastAsia="fr-CH"/>
+        </w:rPr>
+      </w:pPr>
+      <w:hyperlink w:anchor="_Toc132917855" w:history="1">
+        <w:r>
+          <w:rPr>
+            <w:rStyle w:val="Lienhypertexte"/>
+            <w:noProof/>
+          </w:rPr>
+          <w:t>Figure 2 - Diagramme de flux du programme principal</w:t>
+        </w:r>
+        <w:r>
+          <w:rPr>
+            <w:noProof/>
+            <w:webHidden/>
+          </w:rPr>
+          <w:tab/>
+        </w:r>
+        <w:r>
+          <w:rPr>
+            <w:noProof/>
+            <w:webHidden/>
+          </w:rPr>
+          <w:fldChar w:fldCharType="begin"/>
+        </w:r>
+        <w:r>
+          <w:rPr>
+            <w:noProof/>
+            <w:webHidden/>
+          </w:rPr>
+          <w:instrText xml:space="preserve"> PAGEREF _Toc132917855 \h </w:instrText>
+        </w:r>
+        <w:r>
+          <w:rPr>
+            <w:noProof/>
+            <w:webHidden/>
+          </w:rPr>
+        </w:r>
+        <w:r>
+          <w:rPr>
+            <w:noProof/>
+            <w:webHidden/>
+          </w:rPr>
+          <w:fldChar w:fldCharType="separate"/>
+        </w:r>
+        <w:r>
+          <w:rPr>
+            <w:noProof/>
+            <w:webHidden/>
+          </w:rPr>
+          <w:t>9</w:t>
+        </w:r>
+        <w:r>
+          <w:rPr>
+            <w:noProof/>
+            <w:webHidden/>
+          </w:rPr>
+          <w:fldChar w:fldCharType="end"/>
+        </w:r>
+      </w:hyperlink>
+    </w:p>
+    <w:p>
+      <w:pPr>
         <w:pStyle w:val="TexteFormel"/>
       </w:pPr>
+      <w:r>
+        <w:rPr>
+          <w:rFonts w:asciiTheme="minorHAnsi" w:hAnsiTheme="minorHAnsi" w:cstheme="minorHAnsi"/>
+          <w:b/>
+          <w:bCs/>
+          <w:smallCaps/>
+          <w:noProof/>
+          <w:sz w:val="20"/>
+          <w:szCs w:val="20"/>
+          <w:lang w:val="fr-FR"/>
+        </w:rPr>
+        <w:fldChar w:fldCharType="end"/>
+      </w:r>
     </w:p>
     <w:p>
       <w:pPr>
@@ -4380,139 +4884,191 @@
       <w:pPr>
         <w:pStyle w:val="TitreSecondaire"/>
       </w:pPr>
-      <w:bookmarkStart w:id="19" w:name="_Toc132901295"/>
+      <w:bookmarkStart w:id="26" w:name="_Toc132918172"/>
       <w:r>
         <w:lastRenderedPageBreak/>
-        <w:t>Cahier des charges</w:t>
-      </w:r>
-      <w:bookmarkEnd w:id="19"/>
+        <w:t>Bibliographies et références</w:t>
+      </w:r>
+      <w:bookmarkEnd w:id="26"/>
     </w:p>
     <w:p>
       <w:pPr>
-        <w:pStyle w:val="TexteFormel"/>
-      </w:pPr>
+        <w:pStyle w:val="Titre3"/>
+      </w:pPr>
+      <w:bookmarkStart w:id="27" w:name="_Toc132918173"/>
+      <w:r>
+        <w:t>Sites Web</w:t>
+      </w:r>
+      <w:bookmarkEnd w:id="27"/>
     </w:p>
     <w:p>
       <w:pPr>
+        <w:spacing w:after="0" w:line="480" w:lineRule="auto"/>
+        <w:ind w:left="720" w:hanging="720"/>
         <w:rPr>
-          <w:rFonts w:ascii="Arial" w:hAnsi="Arial"/>
+          <w:rFonts w:ascii="Arial" w:eastAsia="Times New Roman" w:hAnsi="Arial" w:cs="Arial"/>
+          <w:lang w:eastAsia="fr-CH"/>
         </w:rPr>
       </w:pPr>
       <w:r>
-        <w:br w:type="page"/>
-      </w:r>
+        <w:rPr>
+          <w:rFonts w:ascii="Arial" w:eastAsia="Times New Roman" w:hAnsi="Arial" w:cs="Arial"/>
+          <w:i/>
+          <w:iCs/>
+          <w:lang w:eastAsia="fr-CH"/>
+        </w:rPr>
+        <w:t>ReadWriteLock (Java Platform SE 7)</w:t>
+      </w:r>
+      <w:r>
+        <w:rPr>
+          <w:rFonts w:ascii="Arial" w:eastAsia="Times New Roman" w:hAnsi="Arial" w:cs="Arial"/>
+          <w:lang w:eastAsia="fr-CH"/>
+        </w:rPr>
+        <w:t xml:space="preserve">. (2020, 24 juin). </w:t>
+      </w:r>
+      <w:hyperlink r:id="rId19" w:history="1">
+        <w:r>
+          <w:rPr>
+            <w:rStyle w:val="Lienhypertexte"/>
+            <w:rFonts w:ascii="Arial" w:eastAsia="Times New Roman" w:hAnsi="Arial" w:cs="Arial"/>
+            <w:lang w:eastAsia="fr-CH"/>
+          </w:rPr>
+          <w:t>https://docs.oracle.com/javase/7/docs/api/java/util/concurrent/locks/ReadWriteLock.html</w:t>
+        </w:r>
+      </w:hyperlink>
     </w:p>
     <w:p>
       <w:pPr>
-        <w:pStyle w:val="TitreSecondaire"/>
-      </w:pPr>
-      <w:bookmarkStart w:id="20" w:name="_Toc132901296"/>
-      <w:r>
-        <w:lastRenderedPageBreak/>
-        <w:t>Table des illustrations</w:t>
-      </w:r>
-      <w:bookmarkEnd w:id="20"/>
+        <w:spacing w:after="0" w:line="480" w:lineRule="auto"/>
+        <w:ind w:left="720" w:hanging="720"/>
+        <w:rPr>
+          <w:rFonts w:ascii="Arial" w:eastAsia="Times New Roman" w:hAnsi="Arial" w:cs="Arial"/>
+          <w:lang w:val="de-CH" w:eastAsia="fr-CH"/>
+        </w:rPr>
+      </w:pPr>
+      <w:r>
+        <w:rPr>
+          <w:rFonts w:ascii="Arial" w:eastAsia="Times New Roman" w:hAnsi="Arial" w:cs="Arial"/>
+          <w:lang w:eastAsia="fr-CH"/>
+        </w:rPr>
+        <w:t xml:space="preserve">Wikipedia contributors. (2023). Producer–consumer problem. </w:t>
+      </w:r>
+      <w:r>
+        <w:rPr>
+          <w:rFonts w:ascii="Arial" w:eastAsia="Times New Roman" w:hAnsi="Arial" w:cs="Arial"/>
+          <w:i/>
+          <w:iCs/>
+          <w:lang w:val="de-CH" w:eastAsia="fr-CH"/>
+        </w:rPr>
+        <w:t>Wikipedia</w:t>
+      </w:r>
+      <w:r>
+        <w:rPr>
+          <w:rFonts w:ascii="Arial" w:eastAsia="Times New Roman" w:hAnsi="Arial" w:cs="Arial"/>
+          <w:lang w:val="de-CH" w:eastAsia="fr-CH"/>
+        </w:rPr>
+        <w:t xml:space="preserve">. </w:t>
+      </w:r>
+      <w:hyperlink r:id="rId20" w:history="1">
+        <w:r>
+          <w:rPr>
+            <w:rStyle w:val="Lienhypertexte"/>
+            <w:rFonts w:ascii="Arial" w:eastAsia="Times New Roman" w:hAnsi="Arial" w:cs="Arial"/>
+            <w:lang w:val="de-CH" w:eastAsia="fr-CH"/>
+          </w:rPr>
+          <w:t>https://en.wikipedia.org/wiki/Producer%E2%80%93consumer_problem</w:t>
+        </w:r>
+      </w:hyperlink>
     </w:p>
     <w:p>
       <w:pPr>
-        <w:pStyle w:val="TexteFormel"/>
-      </w:pPr>
-      <w:fldSimple w:instr=" TOC \h \z \c &quot;Figure&quot; ">
+        <w:spacing w:after="0" w:line="480" w:lineRule="auto"/>
+        <w:ind w:left="720" w:hanging="720"/>
+        <w:rPr>
+          <w:rFonts w:ascii="Arial" w:eastAsia="Times New Roman" w:hAnsi="Arial" w:cs="Arial"/>
+          <w:lang w:eastAsia="fr-CH"/>
+        </w:rPr>
+      </w:pPr>
+      <w:r>
+        <w:rPr>
+          <w:rFonts w:ascii="Arial" w:eastAsia="Times New Roman" w:hAnsi="Arial" w:cs="Arial"/>
+          <w:lang w:val="de-CH" w:eastAsia="fr-CH"/>
+        </w:rPr>
+        <w:t xml:space="preserve">Baeldung. </w:t>
+      </w:r>
+      <w:r>
+        <w:rPr>
+          <w:rFonts w:ascii="Arial" w:eastAsia="Times New Roman" w:hAnsi="Arial" w:cs="Arial"/>
+          <w:lang w:eastAsia="fr-CH"/>
+        </w:rPr>
+        <w:t xml:space="preserve">(2023, 22 mars). </w:t>
+      </w:r>
+      <w:r>
+        <w:rPr>
+          <w:rFonts w:ascii="Arial" w:eastAsia="Times New Roman" w:hAnsi="Arial" w:cs="Arial"/>
+          <w:i/>
+          <w:iCs/>
+          <w:lang w:eastAsia="fr-CH"/>
+        </w:rPr>
+        <w:t>Producer-Consumer Problem With Example in Java</w:t>
+      </w:r>
+      <w:r>
+        <w:rPr>
+          <w:rFonts w:ascii="Arial" w:eastAsia="Times New Roman" w:hAnsi="Arial" w:cs="Arial"/>
+          <w:lang w:eastAsia="fr-CH"/>
+        </w:rPr>
+        <w:t xml:space="preserve">. Baeldung. </w:t>
+      </w:r>
+      <w:hyperlink r:id="rId21" w:history="1">
         <w:r>
           <w:rPr>
-            <w:rFonts w:asciiTheme="minorHAnsi" w:hAnsiTheme="minorHAnsi" w:cstheme="minorHAnsi"/>
-            <w:b/>
-            <w:bCs/>
-            <w:smallCaps/>
-            <w:noProof/>
-            <w:sz w:val="20"/>
-            <w:szCs w:val="20"/>
-            <w:lang w:val="fr-FR"/>
+            <w:rStyle w:val="Lienhypertexte"/>
+            <w:rFonts w:ascii="Arial" w:eastAsia="Times New Roman" w:hAnsi="Arial" w:cs="Arial"/>
+            <w:lang w:eastAsia="fr-CH"/>
           </w:rPr>
-          <w:t>Aucune entrée de table d'illustration n'a été trouvée.</w:t>
+          <w:t>https://www.baeldung.com/java-producer-consumer-problem</w:t>
         </w:r>
-      </w:fldSimple>
+      </w:hyperlink>
     </w:p>
     <w:p>
       <w:pPr>
+        <w:spacing w:after="0" w:line="480" w:lineRule="auto"/>
+        <w:ind w:left="720" w:hanging="720"/>
         <w:rPr>
-          <w:rFonts w:ascii="Arial" w:hAnsi="Arial"/>
+          <w:rFonts w:ascii="Arial" w:eastAsia="Times New Roman" w:hAnsi="Arial" w:cs="Arial"/>
+          <w:lang w:eastAsia="fr-CH"/>
         </w:rPr>
       </w:pPr>
       <w:r>
-        <w:br w:type="page"/>
-      </w:r>
-    </w:p>
-    <w:p>
-      <w:pPr>
-        <w:pStyle w:val="TitreSecondaire"/>
-      </w:pPr>
-      <w:bookmarkStart w:id="21" w:name="_Toc132901297"/>
-      <w:r>
-        <w:lastRenderedPageBreak/>
-        <w:t>Bibliographies et références</w:t>
-      </w:r>
-      <w:bookmarkEnd w:id="21"/>
-    </w:p>
-    <w:p>
-      <w:pPr>
-        <w:pStyle w:val="Titre3"/>
-      </w:pPr>
-      <w:bookmarkStart w:id="22" w:name="_Toc132901298"/>
-      <w:r>
-        <w:t>Sites Web</w:t>
-      </w:r>
-      <w:bookmarkEnd w:id="22"/>
-    </w:p>
-    <w:p>
-      <w:pPr>
-        <w:pStyle w:val="TexteFormel"/>
-        <w:jc w:val="left"/>
-      </w:pPr>
-    </w:p>
-    <w:p>
-      <w:pPr>
-        <w:pStyle w:val="Titre3"/>
         <w:rPr>
-          <w:lang w:val="en-US"/>
+          <w:rFonts w:ascii="Arial" w:eastAsia="Times New Roman" w:hAnsi="Arial" w:cs="Arial"/>
+          <w:i/>
+          <w:iCs/>
+          <w:lang w:eastAsia="fr-CH"/>
         </w:rPr>
-      </w:pPr>
-      <w:bookmarkStart w:id="23" w:name="_Toc132901299"/>
+        <w:t>BlockingQueue (Java Platform SE 7)</w:t>
+      </w:r>
       <w:r>
         <w:rPr>
-          <w:lang w:val="en-US"/>
+          <w:rFonts w:ascii="Arial" w:eastAsia="Times New Roman" w:hAnsi="Arial" w:cs="Arial"/>
+          <w:lang w:eastAsia="fr-CH"/>
         </w:rPr>
-        <w:t>Livres</w:t>
-      </w:r>
-      <w:bookmarkEnd w:id="23"/>
-    </w:p>
-    <w:p>
-      <w:pPr>
-        <w:pStyle w:val="TexteFormel"/>
-        <w:rPr>
-          <w:lang w:val="en-US"/>
-        </w:rPr>
-      </w:pPr>
-    </w:p>
-    <w:p>
-      <w:pPr>
-        <w:pStyle w:val="Titre3"/>
-        <w:rPr>
-          <w:lang w:val="en-US"/>
-        </w:rPr>
-      </w:pPr>
-      <w:bookmarkStart w:id="24" w:name="_Toc132901300"/>
-      <w:r>
-        <w:rPr>
-          <w:lang w:val="en-US"/>
-        </w:rPr>
-        <w:t>Autres</w:t>
-      </w:r>
-      <w:bookmarkEnd w:id="24"/>
+        <w:t xml:space="preserve">. (2020, 24 juin). </w:t>
+      </w:r>
+      <w:hyperlink r:id="rId22" w:history="1">
+        <w:r>
+          <w:rPr>
+            <w:rStyle w:val="Lienhypertexte"/>
+            <w:rFonts w:ascii="Arial" w:eastAsia="Times New Roman" w:hAnsi="Arial" w:cs="Arial"/>
+            <w:lang w:eastAsia="fr-CH"/>
+          </w:rPr>
+          <w:t>https://docs.oracle.com/javase/7/docs/api/java/util/concurrent/BlockingQueue.html</w:t>
+        </w:r>
+      </w:hyperlink>
     </w:p>
     <w:sectPr>
-      <w:footerReference w:type="even" r:id="rId17"/>
-      <w:footerReference w:type="default" r:id="rId18"/>
+      <w:footerReference w:type="even" r:id="rId23"/>
+      <w:footerReference w:type="default" r:id="rId24"/>
       <w:pgSz w:w="11906" w:h="16838"/>
       <w:pgMar w:top="1417" w:right="1417" w:bottom="1417" w:left="1417" w:header="709" w:footer="708" w:gutter="0"/>
       <w:pgNumType w:fmt="upperRoman" w:start="1"/>
@@ -9856,6 +10412,119 @@
     </w:lvl>
   </w:abstractNum>
   <w:abstractNum w:abstractNumId="43" w15:restartNumberingAfterBreak="0">
+    <w:nsid w:val="68C35C09"/>
+    <w:multiLevelType w:val="hybridMultilevel"/>
+    <w:tmpl w:val="108C2706"/>
+    <w:lvl w:ilvl="0" w:tplc="100C0001">
+      <w:start w:val="1"/>
+      <w:numFmt w:val="bullet"/>
+      <w:lvlText w:val=""/>
+      <w:lvlJc w:val="left"/>
+      <w:pPr>
+        <w:ind w:left="720" w:hanging="360"/>
+      </w:pPr>
+      <w:rPr>
+        <w:rFonts w:ascii="Symbol" w:hAnsi="Symbol" w:hint="default"/>
+      </w:rPr>
+    </w:lvl>
+    <w:lvl w:ilvl="1" w:tplc="100C0003" w:tentative="1">
+      <w:start w:val="1"/>
+      <w:numFmt w:val="bullet"/>
+      <w:lvlText w:val="o"/>
+      <w:lvlJc w:val="left"/>
+      <w:pPr>
+        <w:ind w:left="1440" w:hanging="360"/>
+      </w:pPr>
+      <w:rPr>
+        <w:rFonts w:ascii="Courier New" w:hAnsi="Courier New" w:cs="Courier New" w:hint="default"/>
+      </w:rPr>
+    </w:lvl>
+    <w:lvl w:ilvl="2" w:tplc="100C0005" w:tentative="1">
+      <w:start w:val="1"/>
+      <w:numFmt w:val="bullet"/>
+      <w:lvlText w:val=""/>
+      <w:lvlJc w:val="left"/>
+      <w:pPr>
+        <w:ind w:left="2160" w:hanging="360"/>
+      </w:pPr>
+      <w:rPr>
+        <w:rFonts w:ascii="Wingdings" w:hAnsi="Wingdings" w:hint="default"/>
+      </w:rPr>
+    </w:lvl>
+    <w:lvl w:ilvl="3" w:tplc="100C0001" w:tentative="1">
+      <w:start w:val="1"/>
+      <w:numFmt w:val="bullet"/>
+      <w:lvlText w:val=""/>
+      <w:lvlJc w:val="left"/>
+      <w:pPr>
+        <w:ind w:left="2880" w:hanging="360"/>
+      </w:pPr>
+      <w:rPr>
+        <w:rFonts w:ascii="Symbol" w:hAnsi="Symbol" w:hint="default"/>
+      </w:rPr>
+    </w:lvl>
+    <w:lvl w:ilvl="4" w:tplc="100C0003" w:tentative="1">
+      <w:start w:val="1"/>
+      <w:numFmt w:val="bullet"/>
+      <w:lvlText w:val="o"/>
+      <w:lvlJc w:val="left"/>
+      <w:pPr>
+        <w:ind w:left="3600" w:hanging="360"/>
+      </w:pPr>
+      <w:rPr>
+        <w:rFonts w:ascii="Courier New" w:hAnsi="Courier New" w:cs="Courier New" w:hint="default"/>
+      </w:rPr>
+    </w:lvl>
+    <w:lvl w:ilvl="5" w:tplc="100C0005" w:tentative="1">
+      <w:start w:val="1"/>
+      <w:numFmt w:val="bullet"/>
+      <w:lvlText w:val=""/>
+      <w:lvlJc w:val="left"/>
+      <w:pPr>
+        <w:ind w:left="4320" w:hanging="360"/>
+      </w:pPr>
+      <w:rPr>
+        <w:rFonts w:ascii="Wingdings" w:hAnsi="Wingdings" w:hint="default"/>
+      </w:rPr>
+    </w:lvl>
+    <w:lvl w:ilvl="6" w:tplc="100C0001" w:tentative="1">
+      <w:start w:val="1"/>
+      <w:numFmt w:val="bullet"/>
+      <w:lvlText w:val=""/>
+      <w:lvlJc w:val="left"/>
+      <w:pPr>
+        <w:ind w:left="5040" w:hanging="360"/>
+      </w:pPr>
+      <w:rPr>
+        <w:rFonts w:ascii="Symbol" w:hAnsi="Symbol" w:hint="default"/>
+      </w:rPr>
+    </w:lvl>
+    <w:lvl w:ilvl="7" w:tplc="100C0003" w:tentative="1">
+      <w:start w:val="1"/>
+      <w:numFmt w:val="bullet"/>
+      <w:lvlText w:val="o"/>
+      <w:lvlJc w:val="left"/>
+      <w:pPr>
+        <w:ind w:left="5760" w:hanging="360"/>
+      </w:pPr>
+      <w:rPr>
+        <w:rFonts w:ascii="Courier New" w:hAnsi="Courier New" w:cs="Courier New" w:hint="default"/>
+      </w:rPr>
+    </w:lvl>
+    <w:lvl w:ilvl="8" w:tplc="100C0005" w:tentative="1">
+      <w:start w:val="1"/>
+      <w:numFmt w:val="bullet"/>
+      <w:lvlText w:val=""/>
+      <w:lvlJc w:val="left"/>
+      <w:pPr>
+        <w:ind w:left="6480" w:hanging="360"/>
+      </w:pPr>
+      <w:rPr>
+        <w:rFonts w:ascii="Wingdings" w:hAnsi="Wingdings" w:hint="default"/>
+      </w:rPr>
+    </w:lvl>
+  </w:abstractNum>
+  <w:abstractNum w:abstractNumId="44" w15:restartNumberingAfterBreak="0">
     <w:nsid w:val="695243C5"/>
     <w:multiLevelType w:val="multilevel"/>
     <w:tmpl w:val="41AE1FAA"/>
@@ -9960,7 +10629,7 @@
       </w:pPr>
     </w:lvl>
   </w:abstractNum>
-  <w:abstractNum w:abstractNumId="44" w15:restartNumberingAfterBreak="0">
+  <w:abstractNum w:abstractNumId="45" w15:restartNumberingAfterBreak="0">
     <w:nsid w:val="6AF217F2"/>
     <w:multiLevelType w:val="hybridMultilevel"/>
     <w:tmpl w:val="CD8067D4"/>
@@ -10070,7 +10739,7 @@
       </w:rPr>
     </w:lvl>
   </w:abstractNum>
-  <w:abstractNum w:abstractNumId="45" w15:restartNumberingAfterBreak="0">
+  <w:abstractNum w:abstractNumId="46" w15:restartNumberingAfterBreak="0">
     <w:nsid w:val="714B26AA"/>
     <w:multiLevelType w:val="hybridMultilevel"/>
     <w:tmpl w:val="10562308"/>
@@ -10183,7 +10852,120 @@
       </w:rPr>
     </w:lvl>
   </w:abstractNum>
-  <w:abstractNum w:abstractNumId="46" w15:restartNumberingAfterBreak="0">
+  <w:abstractNum w:abstractNumId="47" w15:restartNumberingAfterBreak="0">
+    <w:nsid w:val="74645F78"/>
+    <w:multiLevelType w:val="hybridMultilevel"/>
+    <w:tmpl w:val="729C5E34"/>
+    <w:lvl w:ilvl="0" w:tplc="100C0001">
+      <w:start w:val="1"/>
+      <w:numFmt w:val="bullet"/>
+      <w:lvlText w:val=""/>
+      <w:lvlJc w:val="left"/>
+      <w:pPr>
+        <w:ind w:left="720" w:hanging="360"/>
+      </w:pPr>
+      <w:rPr>
+        <w:rFonts w:ascii="Symbol" w:hAnsi="Symbol" w:hint="default"/>
+      </w:rPr>
+    </w:lvl>
+    <w:lvl w:ilvl="1" w:tplc="100C0003" w:tentative="1">
+      <w:start w:val="1"/>
+      <w:numFmt w:val="bullet"/>
+      <w:lvlText w:val="o"/>
+      <w:lvlJc w:val="left"/>
+      <w:pPr>
+        <w:ind w:left="1440" w:hanging="360"/>
+      </w:pPr>
+      <w:rPr>
+        <w:rFonts w:ascii="Courier New" w:hAnsi="Courier New" w:cs="Courier New" w:hint="default"/>
+      </w:rPr>
+    </w:lvl>
+    <w:lvl w:ilvl="2" w:tplc="100C0005" w:tentative="1">
+      <w:start w:val="1"/>
+      <w:numFmt w:val="bullet"/>
+      <w:lvlText w:val=""/>
+      <w:lvlJc w:val="left"/>
+      <w:pPr>
+        <w:ind w:left="2160" w:hanging="360"/>
+      </w:pPr>
+      <w:rPr>
+        <w:rFonts w:ascii="Wingdings" w:hAnsi="Wingdings" w:hint="default"/>
+      </w:rPr>
+    </w:lvl>
+    <w:lvl w:ilvl="3" w:tplc="100C0001" w:tentative="1">
+      <w:start w:val="1"/>
+      <w:numFmt w:val="bullet"/>
+      <w:lvlText w:val=""/>
+      <w:lvlJc w:val="left"/>
+      <w:pPr>
+        <w:ind w:left="2880" w:hanging="360"/>
+      </w:pPr>
+      <w:rPr>
+        <w:rFonts w:ascii="Symbol" w:hAnsi="Symbol" w:hint="default"/>
+      </w:rPr>
+    </w:lvl>
+    <w:lvl w:ilvl="4" w:tplc="100C0003" w:tentative="1">
+      <w:start w:val="1"/>
+      <w:numFmt w:val="bullet"/>
+      <w:lvlText w:val="o"/>
+      <w:lvlJc w:val="left"/>
+      <w:pPr>
+        <w:ind w:left="3600" w:hanging="360"/>
+      </w:pPr>
+      <w:rPr>
+        <w:rFonts w:ascii="Courier New" w:hAnsi="Courier New" w:cs="Courier New" w:hint="default"/>
+      </w:rPr>
+    </w:lvl>
+    <w:lvl w:ilvl="5" w:tplc="100C0005" w:tentative="1">
+      <w:start w:val="1"/>
+      <w:numFmt w:val="bullet"/>
+      <w:lvlText w:val=""/>
+      <w:lvlJc w:val="left"/>
+      <w:pPr>
+        <w:ind w:left="4320" w:hanging="360"/>
+      </w:pPr>
+      <w:rPr>
+        <w:rFonts w:ascii="Wingdings" w:hAnsi="Wingdings" w:hint="default"/>
+      </w:rPr>
+    </w:lvl>
+    <w:lvl w:ilvl="6" w:tplc="100C0001" w:tentative="1">
+      <w:start w:val="1"/>
+      <w:numFmt w:val="bullet"/>
+      <w:lvlText w:val=""/>
+      <w:lvlJc w:val="left"/>
+      <w:pPr>
+        <w:ind w:left="5040" w:hanging="360"/>
+      </w:pPr>
+      <w:rPr>
+        <w:rFonts w:ascii="Symbol" w:hAnsi="Symbol" w:hint="default"/>
+      </w:rPr>
+    </w:lvl>
+    <w:lvl w:ilvl="7" w:tplc="100C0003" w:tentative="1">
+      <w:start w:val="1"/>
+      <w:numFmt w:val="bullet"/>
+      <w:lvlText w:val="o"/>
+      <w:lvlJc w:val="left"/>
+      <w:pPr>
+        <w:ind w:left="5760" w:hanging="360"/>
+      </w:pPr>
+      <w:rPr>
+        <w:rFonts w:ascii="Courier New" w:hAnsi="Courier New" w:cs="Courier New" w:hint="default"/>
+      </w:rPr>
+    </w:lvl>
+    <w:lvl w:ilvl="8" w:tplc="100C0005" w:tentative="1">
+      <w:start w:val="1"/>
+      <w:numFmt w:val="bullet"/>
+      <w:lvlText w:val=""/>
+      <w:lvlJc w:val="left"/>
+      <w:pPr>
+        <w:ind w:left="6480" w:hanging="360"/>
+      </w:pPr>
+      <w:rPr>
+        <w:rFonts w:ascii="Wingdings" w:hAnsi="Wingdings" w:hint="default"/>
+      </w:rPr>
+    </w:lvl>
+  </w:abstractNum>
+  <w:abstractNum w:abstractNumId="48" w15:restartNumberingAfterBreak="0">
     <w:nsid w:val="75470396"/>
     <w:multiLevelType w:val="multilevel"/>
     <w:tmpl w:val="728E30EE"/>
@@ -10288,7 +11070,7 @@
       </w:pPr>
     </w:lvl>
   </w:abstractNum>
-  <w:abstractNum w:abstractNumId="47" w15:restartNumberingAfterBreak="0">
+  <w:abstractNum w:abstractNumId="49" w15:restartNumberingAfterBreak="0">
     <w:nsid w:val="7B024DAA"/>
     <w:multiLevelType w:val="hybridMultilevel"/>
     <w:tmpl w:val="4CCC97C0"/>
@@ -10401,7 +11183,7 @@
       </w:rPr>
     </w:lvl>
   </w:abstractNum>
-  <w:abstractNum w:abstractNumId="48" w15:restartNumberingAfterBreak="0">
+  <w:abstractNum w:abstractNumId="50" w15:restartNumberingAfterBreak="0">
     <w:nsid w:val="7B360DA7"/>
     <w:multiLevelType w:val="hybridMultilevel"/>
     <w:tmpl w:val="E5021A4C"/>
@@ -10514,7 +11296,7 @@
       </w:rPr>
     </w:lvl>
   </w:abstractNum>
-  <w:abstractNum w:abstractNumId="49" w15:restartNumberingAfterBreak="0">
+  <w:abstractNum w:abstractNumId="51" w15:restartNumberingAfterBreak="0">
     <w:nsid w:val="7C191252"/>
     <w:multiLevelType w:val="hybridMultilevel"/>
     <w:tmpl w:val="2D8C9BC4"/>
@@ -10627,7 +11409,7 @@
       </w:rPr>
     </w:lvl>
   </w:abstractNum>
-  <w:abstractNum w:abstractNumId="50" w15:restartNumberingAfterBreak="0">
+  <w:abstractNum w:abstractNumId="52" w15:restartNumberingAfterBreak="0">
     <w:nsid w:val="7D951CCD"/>
     <w:multiLevelType w:val="hybridMultilevel"/>
     <w:tmpl w:val="3212581C"/>
@@ -10740,7 +11522,7 @@
       </w:rPr>
     </w:lvl>
   </w:abstractNum>
-  <w:abstractNum w:abstractNumId="51" w15:restartNumberingAfterBreak="0">
+  <w:abstractNum w:abstractNumId="53" w15:restartNumberingAfterBreak="0">
     <w:nsid w:val="7FD6792A"/>
     <w:multiLevelType w:val="hybridMultilevel"/>
     <w:tmpl w:val="1F00B286"/>
@@ -10875,13 +11657,13 @@
     <w:abstractNumId w:val="24"/>
   </w:num>
   <w:num w:numId="8" w16cid:durableId="1905293290">
-    <w:abstractNumId w:val="51"/>
+    <w:abstractNumId w:val="53"/>
   </w:num>
   <w:num w:numId="9" w16cid:durableId="897010979">
     <w:abstractNumId w:val="28"/>
   </w:num>
   <w:num w:numId="10" w16cid:durableId="1611667572">
-    <w:abstractNumId w:val="45"/>
+    <w:abstractNumId w:val="46"/>
   </w:num>
   <w:num w:numId="11" w16cid:durableId="772671017">
     <w:abstractNumId w:val="13"/>
@@ -10914,7 +11696,7 @@
     <w:abstractNumId w:val="8"/>
   </w:num>
   <w:num w:numId="21" w16cid:durableId="366417003">
-    <w:abstractNumId w:val="44"/>
+    <w:abstractNumId w:val="45"/>
   </w:num>
   <w:num w:numId="22" w16cid:durableId="432677200">
     <w:abstractNumId w:val="42"/>
@@ -10953,10 +11735,10 @@
     <w:abstractNumId w:val="31"/>
   </w:num>
   <w:num w:numId="34" w16cid:durableId="675959659">
-    <w:abstractNumId w:val="47"/>
+    <w:abstractNumId w:val="49"/>
   </w:num>
   <w:num w:numId="35" w16cid:durableId="655577113">
-    <w:abstractNumId w:val="43"/>
+    <w:abstractNumId w:val="44"/>
   </w:num>
   <w:num w:numId="36" w16cid:durableId="743452297">
     <w:abstractNumId w:val="11"/>
@@ -10968,10 +11750,10 @@
     <w:abstractNumId w:val="7"/>
   </w:num>
   <w:num w:numId="39" w16cid:durableId="1061558933">
-    <w:abstractNumId w:val="49"/>
+    <w:abstractNumId w:val="51"/>
   </w:num>
   <w:num w:numId="40" w16cid:durableId="535118958">
-    <w:abstractNumId w:val="50"/>
+    <w:abstractNumId w:val="52"/>
   </w:num>
   <w:num w:numId="41" w16cid:durableId="2137139566">
     <w:abstractNumId w:val="17"/>
@@ -10986,7 +11768,7 @@
     <w:abstractNumId w:val="33"/>
   </w:num>
   <w:num w:numId="45" w16cid:durableId="1066994642">
-    <w:abstractNumId w:val="46"/>
+    <w:abstractNumId w:val="48"/>
   </w:num>
   <w:num w:numId="46" w16cid:durableId="255328975">
     <w:abstractNumId w:val="10"/>
@@ -10998,7 +11780,7 @@
     <w:abstractNumId w:val="4"/>
   </w:num>
   <w:num w:numId="49" w16cid:durableId="384069228">
-    <w:abstractNumId w:val="48"/>
+    <w:abstractNumId w:val="50"/>
   </w:num>
   <w:num w:numId="50" w16cid:durableId="304313745">
     <w:abstractNumId w:val="1"/>
@@ -11008,6 +11790,12 @@
   </w:num>
   <w:num w:numId="52" w16cid:durableId="102044380">
     <w:abstractNumId w:val="20"/>
+  </w:num>
+  <w:num w:numId="53" w16cid:durableId="1625386207">
+    <w:abstractNumId w:val="43"/>
+  </w:num>
+  <w:num w:numId="54" w16cid:durableId="476606597">
+    <w:abstractNumId w:val="47"/>
   </w:num>
   <w:numIdMacAtCleanup w:val="12"/>
 </w:numbering>

</xml_diff>